<commit_message>
Updating 2 blogs with some answers
</commit_message>
<xml_diff>
--- a/_word/2020-03-20-Views-on-Fresher-Data-Science-Jobs.docx
+++ b/_word/2020-03-20-Views-on-Fresher-Data-Science-Jobs.docx
@@ -7,7 +7,7 @@
         <w:pStyle w:val="Heading1"/>
         <w:numPr>
           <w:ilvl w:val="0"/>
-          <w:numId w:val="6"/>
+          <w:numId w:val="7"/>
         </w:numPr>
         <w:bidi w:val="0"/>
         <w:spacing w:before="240" w:after="120"/>
@@ -47,118 +47,41 @@
         <w:pStyle w:val="Heading3"/>
         <w:numPr>
           <w:ilvl w:val="2"/>
-          <w:numId w:val="7"/>
-        </w:numPr>
-        <w:bidi w:val="0"/>
-        <w:jc w:val="left"/>
-        <w:rPr/>
-      </w:pPr>
-      <w:r>
-        <w:rPr/>
-        <w:t xml:space="preserve">Q. What should I do to get a job in Machine Learning in India ? </w:t>
-      </w:r>
-    </w:p>
-    <w:p>
-      <w:pPr>
-        <w:pStyle w:val="TextBody"/>
-        <w:bidi w:val="0"/>
-        <w:spacing w:lineRule="auto" w:line="276" w:before="0" w:after="140"/>
-        <w:jc w:val="left"/>
-        <w:rPr/>
-      </w:pPr>
-      <w:r>
-        <w:rPr/>
-        <w:t>It’s a simple rule, work on an interesting project, get some results and put on display (Google, kaggle etc). Most employers can gauge your interest when they look at your profile. An entry level Machine Learning Engineer who can explain the Maths behind the algorithms they apply in some non-trivial problem is good enough for a lot of companies, they are not expecting seasoned veterans.</w:t>
-      </w:r>
-    </w:p>
-    <w:p>
-      <w:pPr>
-        <w:pStyle w:val="TextBody"/>
-        <w:bidi w:val="0"/>
-        <w:spacing w:lineRule="auto" w:line="276" w:before="0" w:after="140"/>
-        <w:jc w:val="left"/>
-        <w:rPr/>
-      </w:pPr>
-      <w:r>
-        <w:rPr/>
-        <w:t>The following types of projects look very impressive:</w:t>
-      </w:r>
-    </w:p>
-    <w:p>
-      <w:pPr>
-        <w:pStyle w:val="TextBody"/>
-        <w:numPr>
-          <w:ilvl w:val="0"/>
           <w:numId w:val="8"/>
         </w:numPr>
-        <w:tabs>
-          <w:tab w:val="clear" w:pos="709"/>
-          <w:tab w:val="left" w:pos="707" w:leader="none"/>
-        </w:tabs>
-        <w:bidi w:val="0"/>
-        <w:spacing w:before="0" w:after="0"/>
-        <w:ind w:left="707" w:hanging="283"/>
-        <w:jc w:val="left"/>
-        <w:rPr/>
-      </w:pPr>
-      <w:r>
-        <w:rPr/>
-        <w:t xml:space="preserve">Taking a research/kaggle competition and working on its dataset. The code to handle such problems is a good proof of ones capability. The other good way is contributions to open source ML. The more you know what works behind your solution, the better. </w:t>
-      </w:r>
-    </w:p>
-    <w:p>
-      <w:pPr>
-        <w:pStyle w:val="TextBody"/>
-        <w:numPr>
-          <w:ilvl w:val="0"/>
-          <w:numId w:val="8"/>
-        </w:numPr>
-        <w:tabs>
-          <w:tab w:val="clear" w:pos="709"/>
-          <w:tab w:val="left" w:pos="707" w:leader="none"/>
-        </w:tabs>
-        <w:bidi w:val="0"/>
-        <w:spacing w:before="0" w:after="0"/>
-        <w:ind w:left="707" w:hanging="283"/>
-        <w:jc w:val="left"/>
-        <w:rPr/>
-      </w:pPr>
-      <w:r>
-        <w:rPr/>
-        <w:t xml:space="preserve">Taking a paper (or taking a set of papers by a research group) and trying to code the algorithm/replicate the results is even better than 1 (at least for us at ParallelDots). </w:t>
-      </w:r>
-    </w:p>
-    <w:p>
-      <w:pPr>
-        <w:pStyle w:val="TextBody"/>
-        <w:numPr>
-          <w:ilvl w:val="0"/>
-          <w:numId w:val="8"/>
-        </w:numPr>
-        <w:tabs>
-          <w:tab w:val="clear" w:pos="709"/>
-          <w:tab w:val="left" w:pos="707" w:leader="none"/>
-        </w:tabs>
-        <w:bidi w:val="0"/>
-        <w:ind w:left="707" w:hanging="283"/>
-        <w:jc w:val="left"/>
-        <w:rPr/>
-      </w:pPr>
-      <w:r>
-        <w:rPr/>
-        <w:t xml:space="preserve">An academic/industrial publication is even better. </w:t>
-      </w:r>
-    </w:p>
-    <w:p>
-      <w:pPr>
-        <w:pStyle w:val="TextBody"/>
-        <w:bidi w:val="0"/>
-        <w:jc w:val="left"/>
-        <w:rPr/>
-      </w:pPr>
-      <w:r>
-        <w:rPr/>
-        <w:t>The following is what is not enough:</w:t>
+        <w:bidi w:val="0"/>
+        <w:jc w:val="left"/>
+        <w:rPr/>
+      </w:pPr>
+      <w:r>
+        <w:rPr/>
+        <w:t xml:space="preserve">Q. What should I do to get a job in Machine Learning in India ? </w:t>
+      </w:r>
+    </w:p>
+    <w:p>
+      <w:pPr>
+        <w:pStyle w:val="TextBody"/>
+        <w:bidi w:val="0"/>
+        <w:spacing w:lineRule="auto" w:line="276" w:before="0" w:after="140"/>
+        <w:jc w:val="left"/>
+        <w:rPr/>
+      </w:pPr>
+      <w:r>
+        <w:rPr/>
+        <w:t>It’s a simple rule, work on an interesting project, get some results and put on display (Google, kaggle etc). Most employers can gauge your interest when they look at your profile. An entry level Machine Learning Engineer who can explain the Maths behind the algorithms they apply in some non-trivial problem is good enough for a lot of companies, they are not expecting seasoned veterans.</w:t>
+      </w:r>
+    </w:p>
+    <w:p>
+      <w:pPr>
+        <w:pStyle w:val="TextBody"/>
+        <w:bidi w:val="0"/>
+        <w:spacing w:lineRule="auto" w:line="276" w:before="0" w:after="140"/>
+        <w:jc w:val="left"/>
+        <w:rPr/>
+      </w:pPr>
+      <w:r>
+        <w:rPr/>
+        <w:t>The following types of projects look very impressive:</w:t>
       </w:r>
     </w:p>
     <w:p>
@@ -180,7 +103,7 @@
       </w:pPr>
       <w:r>
         <w:rPr/>
-        <w:t xml:space="preserve">Forking code for Bicycle challenge or other such competitions (the Titanic one as well) and running it and submitting that as previous work. They are too many tutorials for them and people won't take you seriously. </w:t>
+        <w:t xml:space="preserve">Taking a research/kaggle competition and working on its dataset. The code to handle such problems is a good proof of ones capability. The other good way is contributions to open source ML. The more you know what works behind your solution, the better. </w:t>
       </w:r>
     </w:p>
     <w:p>
@@ -202,7 +125,7 @@
       </w:pPr>
       <w:r>
         <w:rPr/>
-        <w:t xml:space="preserve">Completing Andrew Ng course. </w:t>
+        <w:t xml:space="preserve">Taking a paper (or taking a set of papers by a research group) and trying to code the algorithm/replicate the results is even better than 1 (at least for us at ParallelDots). </w:t>
       </w:r>
     </w:p>
     <w:p>
@@ -217,6 +140,39 @@
           <w:tab w:val="left" w:pos="707" w:leader="none"/>
         </w:tabs>
         <w:bidi w:val="0"/>
+        <w:ind w:left="707" w:hanging="283"/>
+        <w:jc w:val="left"/>
+        <w:rPr/>
+      </w:pPr>
+      <w:r>
+        <w:rPr/>
+        <w:t xml:space="preserve">An academic/industrial publication is even better. </w:t>
+      </w:r>
+    </w:p>
+    <w:p>
+      <w:pPr>
+        <w:pStyle w:val="TextBody"/>
+        <w:bidi w:val="0"/>
+        <w:jc w:val="left"/>
+        <w:rPr/>
+      </w:pPr>
+      <w:r>
+        <w:rPr/>
+        <w:t>The following is what is not enough:</w:t>
+      </w:r>
+    </w:p>
+    <w:p>
+      <w:pPr>
+        <w:pStyle w:val="TextBody"/>
+        <w:numPr>
+          <w:ilvl w:val="0"/>
+          <w:numId w:val="10"/>
+        </w:numPr>
+        <w:tabs>
+          <w:tab w:val="clear" w:pos="709"/>
+          <w:tab w:val="left" w:pos="707" w:leader="none"/>
+        </w:tabs>
+        <w:bidi w:val="0"/>
         <w:spacing w:before="0" w:after="0"/>
         <w:ind w:left="707" w:hanging="283"/>
         <w:jc w:val="left"/>
@@ -224,7 +180,7 @@
       </w:pPr>
       <w:r>
         <w:rPr/>
-        <w:t xml:space="preserve">Unless you are applying in a very big enterprise, I will say avoid certification and try working on personal projects. That is way more impressive. </w:t>
+        <w:t xml:space="preserve">Forking code for Bicycle challenge or other such competitions (the Titanic one as well) and running it and submitting that as previous work. They are too many tutorials for them and people won't take you seriously. </w:t>
       </w:r>
     </w:p>
     <w:p>
@@ -232,7 +188,51 @@
         <w:pStyle w:val="TextBody"/>
         <w:numPr>
           <w:ilvl w:val="0"/>
-          <w:numId w:val="9"/>
+          <w:numId w:val="10"/>
+        </w:numPr>
+        <w:tabs>
+          <w:tab w:val="clear" w:pos="709"/>
+          <w:tab w:val="left" w:pos="707" w:leader="none"/>
+        </w:tabs>
+        <w:bidi w:val="0"/>
+        <w:spacing w:before="0" w:after="0"/>
+        <w:ind w:left="707" w:hanging="283"/>
+        <w:jc w:val="left"/>
+        <w:rPr/>
+      </w:pPr>
+      <w:r>
+        <w:rPr/>
+        <w:t xml:space="preserve">Completing Andrew Ng course. </w:t>
+      </w:r>
+    </w:p>
+    <w:p>
+      <w:pPr>
+        <w:pStyle w:val="TextBody"/>
+        <w:numPr>
+          <w:ilvl w:val="0"/>
+          <w:numId w:val="10"/>
+        </w:numPr>
+        <w:tabs>
+          <w:tab w:val="clear" w:pos="709"/>
+          <w:tab w:val="left" w:pos="707" w:leader="none"/>
+        </w:tabs>
+        <w:bidi w:val="0"/>
+        <w:spacing w:before="0" w:after="0"/>
+        <w:ind w:left="707" w:hanging="283"/>
+        <w:jc w:val="left"/>
+        <w:rPr/>
+      </w:pPr>
+      <w:r>
+        <w:rPr/>
+        <w:t xml:space="preserve">Unless you are applying in a very big enterprise, I will say avoid certification and try working on personal projects. That is way more impressive. </w:t>
+      </w:r>
+    </w:p>
+    <w:p>
+      <w:pPr>
+        <w:pStyle w:val="TextBody"/>
+        <w:numPr>
+          <w:ilvl w:val="0"/>
+          <w:numId w:val="10"/>
         </w:numPr>
         <w:tabs>
           <w:tab w:val="clear" w:pos="709"/>
@@ -278,7 +278,7 @@
         <w:pStyle w:val="Heading3"/>
         <w:numPr>
           <w:ilvl w:val="2"/>
-          <w:numId w:val="7"/>
+          <w:numId w:val="8"/>
         </w:numPr>
         <w:bidi w:val="0"/>
         <w:jc w:val="left"/>
@@ -344,7 +344,7 @@
         <w:pStyle w:val="Heading3"/>
         <w:numPr>
           <w:ilvl w:val="2"/>
-          <w:numId w:val="7"/>
+          <w:numId w:val="8"/>
         </w:numPr>
         <w:bidi w:val="0"/>
         <w:jc w:val="left"/>
@@ -616,7 +616,7 @@
         <w:pStyle w:val="Heading3"/>
         <w:numPr>
           <w:ilvl w:val="2"/>
-          <w:numId w:val="7"/>
+          <w:numId w:val="8"/>
         </w:numPr>
         <w:bidi w:val="0"/>
         <w:jc w:val="left"/>
@@ -704,7 +704,7 @@
         <w:pStyle w:val="TextBody"/>
         <w:numPr>
           <w:ilvl w:val="0"/>
-          <w:numId w:val="10"/>
+          <w:numId w:val="11"/>
         </w:numPr>
         <w:tabs>
           <w:tab w:val="clear" w:pos="709"/>
@@ -738,7 +738,7 @@
         <w:pStyle w:val="TextBody"/>
         <w:numPr>
           <w:ilvl w:val="0"/>
-          <w:numId w:val="10"/>
+          <w:numId w:val="11"/>
         </w:numPr>
         <w:tabs>
           <w:tab w:val="clear" w:pos="709"/>
@@ -772,7 +772,7 @@
         <w:pStyle w:val="TextBody"/>
         <w:numPr>
           <w:ilvl w:val="0"/>
-          <w:numId w:val="10"/>
+          <w:numId w:val="11"/>
         </w:numPr>
         <w:tabs>
           <w:tab w:val="clear" w:pos="709"/>
@@ -806,7 +806,7 @@
         <w:pStyle w:val="TextBody"/>
         <w:numPr>
           <w:ilvl w:val="0"/>
-          <w:numId w:val="10"/>
+          <w:numId w:val="11"/>
         </w:numPr>
         <w:tabs>
           <w:tab w:val="clear" w:pos="709"/>
@@ -840,7 +840,7 @@
         <w:pStyle w:val="TextBody"/>
         <w:numPr>
           <w:ilvl w:val="0"/>
-          <w:numId w:val="10"/>
+          <w:numId w:val="11"/>
         </w:numPr>
         <w:tabs>
           <w:tab w:val="clear" w:pos="709"/>
@@ -908,161 +908,6 @@
           <w:rStyle w:val="InternetLink"/>
         </w:rPr>
         <w:t>https://qr.ae/pNnch5</w:t>
-      </w:r>
-    </w:p>
-    <w:p>
-      <w:pPr>
-        <w:pStyle w:val="TextBody"/>
-        <w:bidi w:val="0"/>
-        <w:jc w:val="left"/>
-        <w:rPr/>
-      </w:pPr>
-      <w:r>
-        <w:rPr/>
-      </w:r>
-    </w:p>
-    <w:p>
-      <w:pPr>
-        <w:pStyle w:val="Heading3"/>
-        <w:numPr>
-          <w:ilvl w:val="2"/>
-          <w:numId w:val="6"/>
-        </w:numPr>
-        <w:rPr/>
-      </w:pPr>
-      <w:r>
-        <w:rPr/>
-        <w:t>Q. Is it true that maths or statistics isn’t required at all in data science while programming skills are required? My friend told me the same thing. He said that's why a majority of data scientists are from BTech backgrounds, not from maths or stats.</w:t>
-      </w:r>
-    </w:p>
-    <w:p>
-      <w:pPr>
-        <w:pStyle w:val="TextBody"/>
-        <w:bidi w:val="0"/>
-        <w:jc w:val="left"/>
-        <w:rPr>
-          <w:b w:val="false"/>
-          <w:b w:val="false"/>
-          <w:i w:val="false"/>
-          <w:i w:val="false"/>
-          <w:caps w:val="false"/>
-          <w:smallCaps w:val="false"/>
-        </w:rPr>
-      </w:pPr>
-      <w:r>
-        <w:rPr>
-          <w:b w:val="false"/>
-          <w:i w:val="false"/>
-          <w:caps w:val="false"/>
-          <w:smallCaps w:val="false"/>
-        </w:rPr>
-        <w:t>Any respectable Engineering program (BTech) has a sizable number of Maths and Statistics courses. At BITS Pilani, I had coursework in Vector Calculus, Statistics, Linear Algebra, Differential Equations, Optimization and Operations Research (each one was a separate 1 semester long course) which every Engineering student had to take. On top of this there were Computer Science specific subjects (Data Mining, Machine Learning) which taught the Maths and Programming part both to everyone. The theory taught in these many courses is frankly enough to read most Data Science papers and understand concepts (You might need to read a couple of tutorials here and there).</w:t>
-      </w:r>
-    </w:p>
-    <w:p>
-      <w:pPr>
-        <w:pStyle w:val="TextBody"/>
-        <w:rPr>
-          <w:b w:val="false"/>
-          <w:b w:val="false"/>
-          <w:i w:val="false"/>
-          <w:i w:val="false"/>
-          <w:caps w:val="false"/>
-          <w:smallCaps w:val="false"/>
-        </w:rPr>
-      </w:pPr>
-      <w:r>
-        <w:rPr>
-          <w:b w:val="false"/>
-          <w:i w:val="false"/>
-          <w:caps w:val="false"/>
-          <w:smallCaps w:val="false"/>
-        </w:rPr>
-        <w:t>So the hypothesis that Engineering students aren’t aware of Maths and Stats is a wrong one.</w:t>
-      </w:r>
-    </w:p>
-    <w:p>
-      <w:pPr>
-        <w:pStyle w:val="TextBody"/>
-        <w:rPr>
-          <w:b w:val="false"/>
-          <w:b w:val="false"/>
-          <w:i w:val="false"/>
-          <w:i w:val="false"/>
-          <w:caps w:val="false"/>
-          <w:smallCaps w:val="false"/>
-        </w:rPr>
-      </w:pPr>
-      <w:r>
-        <w:rPr>
-          <w:b w:val="false"/>
-          <w:i w:val="false"/>
-          <w:caps w:val="false"/>
-          <w:smallCaps w:val="false"/>
-        </w:rPr>
-        <w:t>Now about Data Scientists not needing Maths skill, data scientist as a job description is very broad just like software development.</w:t>
-      </w:r>
-    </w:p>
-    <w:p>
-      <w:pPr>
-        <w:pStyle w:val="TextBody"/>
-        <w:rPr>
-          <w:b w:val="false"/>
-          <w:b w:val="false"/>
-          <w:i w:val="false"/>
-          <w:i w:val="false"/>
-          <w:caps w:val="false"/>
-          <w:smallCaps w:val="false"/>
-        </w:rPr>
-      </w:pPr>
-      <w:r>
-        <w:rPr>
-          <w:b w:val="false"/>
-          <w:i w:val="false"/>
-          <w:caps w:val="false"/>
-          <w:smallCaps w:val="false"/>
-        </w:rPr>
-        <w:t>You can say that Software Engineer doesn’t need to know about Databases, and that will be true for many people: Software Engineers who write Operating Systems, Software Engineers who develop frontend applications, Software Engineers who write compilers and below par Software Engineers who work on web application backends.</w:t>
-      </w:r>
-    </w:p>
-    <w:p>
-      <w:pPr>
-        <w:pStyle w:val="TextBody"/>
-        <w:rPr>
-          <w:b w:val="false"/>
-          <w:b w:val="false"/>
-          <w:i w:val="false"/>
-          <w:i w:val="false"/>
-          <w:caps w:val="false"/>
-          <w:smallCaps w:val="false"/>
-        </w:rPr>
-      </w:pPr>
-      <w:r>
-        <w:rPr>
-          <w:b w:val="false"/>
-          <w:i w:val="false"/>
-          <w:caps w:val="false"/>
-          <w:smallCaps w:val="false"/>
-        </w:rPr>
-        <w:t>There are similarly many job descriptions for Data Scientists. Some of them actually don’t require too much Maths and just programming, but most of them do require some basics of the above mentioned mathematical areas.</w:t>
-      </w:r>
-    </w:p>
-    <w:p>
-      <w:pPr>
-        <w:pStyle w:val="TextBody"/>
-        <w:bidi w:val="0"/>
-        <w:jc w:val="left"/>
-        <w:rPr/>
-      </w:pPr>
-      <w:r>
-        <w:rPr/>
-        <w:t xml:space="preserve">Original Answer Here: </w:t>
-      </w:r>
-      <w:r>
-        <w:rPr>
-          <w:rStyle w:val="InternetLink"/>
-        </w:rPr>
-        <w:t>https://qr.ae/pNnctE</w:t>
       </w:r>
     </w:p>
     <w:p>
@@ -1087,6 +932,161 @@
       </w:pPr>
       <w:r>
         <w:rPr/>
+        <w:t>Q. Is it true that maths or statistics isn’t required at all in data science while programming skills are required? My friend told me the same thing. He said that's why a majority of data scientists are from BTech backgrounds, not from maths or stats.</w:t>
+      </w:r>
+    </w:p>
+    <w:p>
+      <w:pPr>
+        <w:pStyle w:val="TextBody"/>
+        <w:bidi w:val="0"/>
+        <w:jc w:val="left"/>
+        <w:rPr>
+          <w:b w:val="false"/>
+          <w:b w:val="false"/>
+          <w:i w:val="false"/>
+          <w:i w:val="false"/>
+          <w:caps w:val="false"/>
+          <w:smallCaps w:val="false"/>
+        </w:rPr>
+      </w:pPr>
+      <w:r>
+        <w:rPr>
+          <w:b w:val="false"/>
+          <w:i w:val="false"/>
+          <w:caps w:val="false"/>
+          <w:smallCaps w:val="false"/>
+        </w:rPr>
+        <w:t>Any respectable Engineering program (BTech) has a sizable number of Maths and Statistics courses. At BITS Pilani, I had coursework in Vector Calculus, Statistics, Linear Algebra, Differential Equations, Optimization and Operations Research (each one was a separate 1 semester long course) which every Engineering student had to take. On top of this there were Computer Science specific subjects (Data Mining, Machine Learning) which taught the Maths and Programming part both to everyone. The theory taught in these many courses is frankly enough to read most Data Science papers and understand concepts (You might need to read a couple of tutorials here and there).</w:t>
+      </w:r>
+    </w:p>
+    <w:p>
+      <w:pPr>
+        <w:pStyle w:val="TextBody"/>
+        <w:rPr>
+          <w:b w:val="false"/>
+          <w:b w:val="false"/>
+          <w:i w:val="false"/>
+          <w:i w:val="false"/>
+          <w:caps w:val="false"/>
+          <w:smallCaps w:val="false"/>
+        </w:rPr>
+      </w:pPr>
+      <w:r>
+        <w:rPr>
+          <w:b w:val="false"/>
+          <w:i w:val="false"/>
+          <w:caps w:val="false"/>
+          <w:smallCaps w:val="false"/>
+        </w:rPr>
+        <w:t>So the hypothesis that Engineering students aren’t aware of Maths and Stats is a wrong one.</w:t>
+      </w:r>
+    </w:p>
+    <w:p>
+      <w:pPr>
+        <w:pStyle w:val="TextBody"/>
+        <w:rPr>
+          <w:b w:val="false"/>
+          <w:b w:val="false"/>
+          <w:i w:val="false"/>
+          <w:i w:val="false"/>
+          <w:caps w:val="false"/>
+          <w:smallCaps w:val="false"/>
+        </w:rPr>
+      </w:pPr>
+      <w:r>
+        <w:rPr>
+          <w:b w:val="false"/>
+          <w:i w:val="false"/>
+          <w:caps w:val="false"/>
+          <w:smallCaps w:val="false"/>
+        </w:rPr>
+        <w:t>Now about Data Scientists not needing Maths skill, data scientist as a job description is very broad just like software development.</w:t>
+      </w:r>
+    </w:p>
+    <w:p>
+      <w:pPr>
+        <w:pStyle w:val="TextBody"/>
+        <w:rPr>
+          <w:b w:val="false"/>
+          <w:b w:val="false"/>
+          <w:i w:val="false"/>
+          <w:i w:val="false"/>
+          <w:caps w:val="false"/>
+          <w:smallCaps w:val="false"/>
+        </w:rPr>
+      </w:pPr>
+      <w:r>
+        <w:rPr>
+          <w:b w:val="false"/>
+          <w:i w:val="false"/>
+          <w:caps w:val="false"/>
+          <w:smallCaps w:val="false"/>
+        </w:rPr>
+        <w:t>You can say that Software Engineer doesn’t need to know about Databases, and that will be true for many people: Software Engineers who write Operating Systems, Software Engineers who develop frontend applications, Software Engineers who write compilers and below par Software Engineers who work on web application backends.</w:t>
+      </w:r>
+    </w:p>
+    <w:p>
+      <w:pPr>
+        <w:pStyle w:val="TextBody"/>
+        <w:rPr>
+          <w:b w:val="false"/>
+          <w:b w:val="false"/>
+          <w:i w:val="false"/>
+          <w:i w:val="false"/>
+          <w:caps w:val="false"/>
+          <w:smallCaps w:val="false"/>
+        </w:rPr>
+      </w:pPr>
+      <w:r>
+        <w:rPr>
+          <w:b w:val="false"/>
+          <w:i w:val="false"/>
+          <w:caps w:val="false"/>
+          <w:smallCaps w:val="false"/>
+        </w:rPr>
+        <w:t>There are similarly many job descriptions for Data Scientists. Some of them actually don’t require too much Maths and just programming, but most of them do require some basics of the above mentioned mathematical areas.</w:t>
+      </w:r>
+    </w:p>
+    <w:p>
+      <w:pPr>
+        <w:pStyle w:val="TextBody"/>
+        <w:bidi w:val="0"/>
+        <w:jc w:val="left"/>
+        <w:rPr/>
+      </w:pPr>
+      <w:r>
+        <w:rPr/>
+        <w:t xml:space="preserve">Original Answer Here: </w:t>
+      </w:r>
+      <w:r>
+        <w:rPr>
+          <w:rStyle w:val="InternetLink"/>
+        </w:rPr>
+        <w:t>https://qr.ae/pNnctE</w:t>
+      </w:r>
+    </w:p>
+    <w:p>
+      <w:pPr>
+        <w:pStyle w:val="TextBody"/>
+        <w:bidi w:val="0"/>
+        <w:jc w:val="left"/>
+        <w:rPr/>
+      </w:pPr>
+      <w:r>
+        <w:rPr/>
+      </w:r>
+    </w:p>
+    <w:p>
+      <w:pPr>
+        <w:pStyle w:val="Heading3"/>
+        <w:numPr>
+          <w:ilvl w:val="2"/>
+          <w:numId w:val="8"/>
+        </w:numPr>
+        <w:rPr/>
+      </w:pPr>
+      <w:r>
+        <w:rPr/>
         <w:t>Q. My answer to “What are the mistakes people make when they start Machine Learning?”</w:t>
       </w:r>
     </w:p>
@@ -1152,7 +1152,7 @@
         <w:pStyle w:val="TextBody"/>
         <w:numPr>
           <w:ilvl w:val="0"/>
-          <w:numId w:val="9"/>
+          <w:numId w:val="10"/>
         </w:numPr>
         <w:tabs>
           <w:tab w:val="clear" w:pos="709"/>
@@ -1179,7 +1179,7 @@
         <w:pStyle w:val="TextBody"/>
         <w:numPr>
           <w:ilvl w:val="0"/>
-          <w:numId w:val="9"/>
+          <w:numId w:val="10"/>
         </w:numPr>
         <w:tabs>
           <w:tab w:val="clear" w:pos="709"/>
@@ -1206,7 +1206,7 @@
         <w:pStyle w:val="TextBody"/>
         <w:numPr>
           <w:ilvl w:val="0"/>
-          <w:numId w:val="9"/>
+          <w:numId w:val="10"/>
         </w:numPr>
         <w:tabs>
           <w:tab w:val="clear" w:pos="709"/>
@@ -1233,7 +1233,7 @@
         <w:pStyle w:val="TextBody"/>
         <w:numPr>
           <w:ilvl w:val="0"/>
-          <w:numId w:val="9"/>
+          <w:numId w:val="10"/>
         </w:numPr>
         <w:tabs>
           <w:tab w:val="clear" w:pos="709"/>
@@ -1257,6 +1257,10 @@
     <w:p>
       <w:pPr>
         <w:pStyle w:val="Heading3"/>
+        <w:numPr>
+          <w:ilvl w:val="2"/>
+          <w:numId w:val="2"/>
+        </w:numPr>
         <w:rPr/>
       </w:pPr>
       <w:r>
@@ -1368,12 +1372,21 @@
         </w:rPr>
       </w:pPr>
       <w:r>
-        <w:rPr/>
+        <w:rPr>
+          <w:b w:val="false"/>
+          <w:i w:val="false"/>
+          <w:caps w:val="false"/>
+          <w:smallCaps w:val="false"/>
+        </w:rPr>
       </w:r>
     </w:p>
     <w:p>
       <w:pPr>
         <w:pStyle w:val="Heading3"/>
+        <w:numPr>
+          <w:ilvl w:val="2"/>
+          <w:numId w:val="2"/>
+        </w:numPr>
         <w:rPr/>
       </w:pPr>
       <w:r>
@@ -1518,7 +1531,7 @@
         <w:pStyle w:val="Heading3"/>
         <w:numPr>
           <w:ilvl w:val="2"/>
-          <w:numId w:val="5"/>
+          <w:numId w:val="6"/>
         </w:numPr>
         <w:rPr/>
       </w:pPr>
@@ -1645,12 +1658,21 @@
         </w:rPr>
       </w:pPr>
       <w:r>
-        <w:rPr/>
+        <w:rPr>
+          <w:b w:val="false"/>
+          <w:i w:val="false"/>
+          <w:caps w:val="false"/>
+          <w:smallCaps w:val="false"/>
+        </w:rPr>
       </w:r>
     </w:p>
     <w:p>
       <w:pPr>
         <w:pStyle w:val="Heading3"/>
+        <w:numPr>
+          <w:ilvl w:val="2"/>
+          <w:numId w:val="2"/>
+        </w:numPr>
         <w:rPr/>
       </w:pPr>
       <w:r>
@@ -2297,7 +2319,7 @@
         <w:pStyle w:val="TextBody"/>
         <w:numPr>
           <w:ilvl w:val="0"/>
-          <w:numId w:val="11"/>
+          <w:numId w:val="12"/>
         </w:numPr>
         <w:tabs>
           <w:tab w:val="clear" w:pos="709"/>
@@ -2317,7 +2339,7 @@
         <w:pStyle w:val="TextBody"/>
         <w:numPr>
           <w:ilvl w:val="0"/>
-          <w:numId w:val="11"/>
+          <w:numId w:val="12"/>
         </w:numPr>
         <w:tabs>
           <w:tab w:val="clear" w:pos="709"/>
@@ -2337,7 +2359,7 @@
         <w:pStyle w:val="TextBody"/>
         <w:numPr>
           <w:ilvl w:val="0"/>
-          <w:numId w:val="11"/>
+          <w:numId w:val="12"/>
         </w:numPr>
         <w:tabs>
           <w:tab w:val="clear" w:pos="709"/>
@@ -2357,7 +2379,7 @@
         <w:pStyle w:val="TextBody"/>
         <w:numPr>
           <w:ilvl w:val="0"/>
-          <w:numId w:val="11"/>
+          <w:numId w:val="12"/>
         </w:numPr>
         <w:tabs>
           <w:tab w:val="clear" w:pos="709"/>
@@ -2399,7 +2421,7 @@
         <w:pStyle w:val="Heading3"/>
         <w:numPr>
           <w:ilvl w:val="2"/>
-          <w:numId w:val="3"/>
+          <w:numId w:val="4"/>
         </w:numPr>
         <w:rPr/>
       </w:pPr>
@@ -2507,28 +2529,6 @@
     </w:p>
     <w:p>
       <w:pPr>
-        <w:pStyle w:val="TextBody"/>
-        <w:rPr>
-          <w:b w:val="false"/>
-          <w:b w:val="false"/>
-          <w:i w:val="false"/>
-          <w:i w:val="false"/>
-          <w:caps w:val="false"/>
-          <w:smallCaps w:val="false"/>
-        </w:rPr>
-      </w:pPr>
-      <w:r>
-        <w:rPr>
-          <w:b w:val="false"/>
-          <w:i w:val="false"/>
-          <w:caps w:val="false"/>
-          <w:smallCaps w:val="false"/>
-        </w:rPr>
-        <w:t>People really good at their job (say in top 10%) are really sought after in any field, not just Machine Learning. They drive the innovation, solve open ended problems and hence they get the rewards.</w:t>
-      </w:r>
-    </w:p>
-    <w:p>
-      <w:pPr>
         <w:sectPr>
           <w:type w:val="nextPage"/>
           <w:pgSz w:w="11906" w:h="16838"/>
@@ -2539,7 +2539,32 @@
           <w:docGrid w:type="default" w:linePitch="100" w:charSpace="0"/>
         </w:sectPr>
         <w:pStyle w:val="TextBody"/>
-        <w:spacing w:before="0" w:after="0"/>
+        <w:rPr>
+          <w:b w:val="false"/>
+          <w:b w:val="false"/>
+          <w:i w:val="false"/>
+          <w:i w:val="false"/>
+          <w:caps w:val="false"/>
+          <w:smallCaps w:val="false"/>
+        </w:rPr>
+      </w:pPr>
+      <w:r>
+        <w:rPr>
+          <w:b w:val="false"/>
+          <w:i w:val="false"/>
+          <w:caps w:val="false"/>
+          <w:smallCaps w:val="false"/>
+        </w:rPr>
+        <w:t>People really good at their job (say in top 10%) are really sought after in any field, not just Machine Learning. They drive the innovation, solve open ended problems and hence they get the rewards.</w:t>
+      </w:r>
+    </w:p>
+    <w:p>
+      <w:pPr>
+        <w:pStyle w:val="Heading3"/>
+        <w:numPr>
+          <w:ilvl w:val="2"/>
+          <w:numId w:val="3"/>
+        </w:numPr>
         <w:rPr/>
       </w:pPr>
       <w:r>
@@ -2582,16 +2607,6 @@
           </wp:inline>
         </w:drawing>
       </w:r>
-    </w:p>
-    <w:p>
-      <w:pPr>
-        <w:pStyle w:val="Heading3"/>
-        <w:numPr>
-          <w:ilvl w:val="2"/>
-          <w:numId w:val="2"/>
-        </w:numPr>
-        <w:rPr/>
-      </w:pPr>
       <w:r>
         <w:rPr/>
         <w:t>Q. How do I become a data scientist in 2020 in India by self-teaching?</w:t>
@@ -2671,7 +2686,7 @@
         <w:pStyle w:val="TextBody"/>
         <w:numPr>
           <w:ilvl w:val="0"/>
-          <w:numId w:val="4"/>
+          <w:numId w:val="5"/>
         </w:numPr>
         <w:tabs>
           <w:tab w:val="clear" w:pos="709"/>
@@ -2686,118 +2701,6 @@
       <w:r>
         <w:rPr/>
         <w:t>1. As a self-learner, determine if you like learning from books or like learning in virtual classrooms.</w:t>
-      </w:r>
-    </w:p>
-    <w:p>
-      <w:pPr>
-        <w:pStyle w:val="TextBody"/>
-        <w:numPr>
-          <w:ilvl w:val="0"/>
-          <w:numId w:val="4"/>
-        </w:numPr>
-        <w:tabs>
-          <w:tab w:val="clear" w:pos="709"/>
-          <w:tab w:val="left" w:pos="707" w:leader="none"/>
-        </w:tabs>
-        <w:bidi w:val="0"/>
-        <w:spacing w:before="0" w:after="0"/>
-        <w:ind w:left="707" w:hanging="283"/>
-        <w:jc w:val="left"/>
-        <w:rPr/>
-      </w:pPr>
-      <w:r>
-        <w:rPr/>
-        <w:t>2. Either way, you will have to dedicate around 10000 hours of hard work to learning and practical exercises. It looks simple, but most people lose out here. They do not put enough effort.</w:t>
-      </w:r>
-    </w:p>
-    <w:p>
-      <w:pPr>
-        <w:pStyle w:val="TextBody"/>
-        <w:numPr>
-          <w:ilvl w:val="0"/>
-          <w:numId w:val="4"/>
-        </w:numPr>
-        <w:tabs>
-          <w:tab w:val="clear" w:pos="709"/>
-          <w:tab w:val="left" w:pos="707" w:leader="none"/>
-        </w:tabs>
-        <w:bidi w:val="0"/>
-        <w:spacing w:before="0" w:after="0"/>
-        <w:ind w:left="707" w:hanging="283"/>
-        <w:jc w:val="left"/>
-        <w:rPr/>
-      </w:pPr>
-      <w:r>
-        <w:rPr/>
-        <w:t>3. Point 2 above requires self drive. It is not easy. A proxy to that is buying online courses / books. The money you put into them makes you (and probably your parents who drive most people towards learning stuff) have skin-in-the-game and you wont want to lose out. If you arent that wealthy, you will have to push yourself.</w:t>
-      </w:r>
-    </w:p>
-    <w:p>
-      <w:pPr>
-        <w:pStyle w:val="TextBody"/>
-        <w:numPr>
-          <w:ilvl w:val="0"/>
-          <w:numId w:val="4"/>
-        </w:numPr>
-        <w:tabs>
-          <w:tab w:val="clear" w:pos="709"/>
-          <w:tab w:val="left" w:pos="707" w:leader="none"/>
-        </w:tabs>
-        <w:bidi w:val="0"/>
-        <w:spacing w:before="0" w:after="0"/>
-        <w:ind w:left="707" w:hanging="283"/>
-        <w:jc w:val="left"/>
-        <w:rPr/>
-      </w:pPr>
-      <w:r>
-        <w:rPr/>
-        <w:t>4. You have to invest in a good computer. (somewhat 60000 INR cost).</w:t>
-      </w:r>
-    </w:p>
-    <w:p>
-      <w:pPr>
-        <w:pStyle w:val="TextBody"/>
-        <w:numPr>
-          <w:ilvl w:val="0"/>
-          <w:numId w:val="4"/>
-        </w:numPr>
-        <w:tabs>
-          <w:tab w:val="clear" w:pos="709"/>
-          <w:tab w:val="left" w:pos="707" w:leader="none"/>
-        </w:tabs>
-        <w:bidi w:val="0"/>
-        <w:ind w:left="707" w:hanging="283"/>
-        <w:jc w:val="left"/>
-        <w:rPr/>
-      </w:pPr>
-      <w:r>
-        <w:rPr/>
-        <w:t>5. You need to have good internet.</w:t>
-      </w:r>
-    </w:p>
-    <w:p>
-      <w:pPr>
-        <w:pStyle w:val="Normal"/>
-        <w:bidi w:val="0"/>
-        <w:jc w:val="left"/>
-        <w:rPr/>
-      </w:pPr>
-      <w:r>
-        <w:rPr/>
-      </w:r>
-    </w:p>
-    <w:p>
-      <w:pPr>
-        <w:pStyle w:val="TextBody"/>
-        <w:bidi w:val="0"/>
-        <w:jc w:val="left"/>
-        <w:rPr/>
-      </w:pPr>
-      <w:bookmarkStart w:id="1" w:name="__w2_wcJNKKtx4_answer_content1"/>
-      <w:bookmarkEnd w:id="1"/>
-      <w:r>
-        <w:rPr/>
-        <w:t>That is all. There are enough resources available for free to learn and make yourself a good data scientist.</w:t>
       </w:r>
     </w:p>
     <w:p>
@@ -2819,7 +2722,7 @@
       </w:pPr>
       <w:r>
         <w:rPr/>
-        <w:t>1. Learn Python programming. This is first and foremost. There are many free books and online courses to learn Python (sometimes Python for Data Science specifically) if you aren’t enrolling in a course. When you are doing a course or reading a book, don’t just read it, force yourself into using python after you are done learning. If book exercises look boring to you, join a startup near you as a free intern and do some coding for them. Forcing yourself to write 1000 lines of code (made up number) is very important.</w:t>
+        <w:t>2. Either way, you will have to dedicate around 10000 hours of hard work to learning and practical exercises. It looks simple, but most people lose out here. They do not put enough effort.</w:t>
       </w:r>
     </w:p>
     <w:p>
@@ -2828,6 +2731,118 @@
         <w:numPr>
           <w:ilvl w:val="0"/>
           <w:numId w:val="5"/>
+        </w:numPr>
+        <w:tabs>
+          <w:tab w:val="clear" w:pos="709"/>
+          <w:tab w:val="left" w:pos="707" w:leader="none"/>
+        </w:tabs>
+        <w:bidi w:val="0"/>
+        <w:spacing w:before="0" w:after="0"/>
+        <w:ind w:left="707" w:hanging="283"/>
+        <w:jc w:val="left"/>
+        <w:rPr/>
+      </w:pPr>
+      <w:r>
+        <w:rPr/>
+        <w:t>3. Point 2 above requires self drive. It is not easy. A proxy to that is buying online courses / books. The money you put into them makes you (and probably your parents who drive most people towards learning stuff) have skin-in-the-game and you wont want to lose out. If you arent that wealthy, you will have to push yourself.</w:t>
+      </w:r>
+    </w:p>
+    <w:p>
+      <w:pPr>
+        <w:pStyle w:val="TextBody"/>
+        <w:numPr>
+          <w:ilvl w:val="0"/>
+          <w:numId w:val="5"/>
+        </w:numPr>
+        <w:tabs>
+          <w:tab w:val="clear" w:pos="709"/>
+          <w:tab w:val="left" w:pos="707" w:leader="none"/>
+        </w:tabs>
+        <w:bidi w:val="0"/>
+        <w:spacing w:before="0" w:after="0"/>
+        <w:ind w:left="707" w:hanging="283"/>
+        <w:jc w:val="left"/>
+        <w:rPr/>
+      </w:pPr>
+      <w:r>
+        <w:rPr/>
+        <w:t>4. You have to invest in a good computer. (somewhat 60000 INR cost).</w:t>
+      </w:r>
+    </w:p>
+    <w:p>
+      <w:pPr>
+        <w:pStyle w:val="TextBody"/>
+        <w:numPr>
+          <w:ilvl w:val="0"/>
+          <w:numId w:val="5"/>
+        </w:numPr>
+        <w:tabs>
+          <w:tab w:val="clear" w:pos="709"/>
+          <w:tab w:val="left" w:pos="707" w:leader="none"/>
+        </w:tabs>
+        <w:bidi w:val="0"/>
+        <w:ind w:left="707" w:hanging="283"/>
+        <w:jc w:val="left"/>
+        <w:rPr/>
+      </w:pPr>
+      <w:r>
+        <w:rPr/>
+        <w:t>5. You need to have good internet.</w:t>
+      </w:r>
+    </w:p>
+    <w:p>
+      <w:pPr>
+        <w:pStyle w:val="Normal"/>
+        <w:bidi w:val="0"/>
+        <w:jc w:val="left"/>
+        <w:rPr/>
+      </w:pPr>
+      <w:r>
+        <w:rPr/>
+      </w:r>
+    </w:p>
+    <w:p>
+      <w:pPr>
+        <w:pStyle w:val="TextBody"/>
+        <w:bidi w:val="0"/>
+        <w:jc w:val="left"/>
+        <w:rPr/>
+      </w:pPr>
+      <w:bookmarkStart w:id="1" w:name="__w2_wcJNKKtx4_answer_content1"/>
+      <w:bookmarkEnd w:id="1"/>
+      <w:r>
+        <w:rPr/>
+        <w:t>That is all. There are enough resources available for free to learn and make yourself a good data scientist.</w:t>
+      </w:r>
+    </w:p>
+    <w:p>
+      <w:pPr>
+        <w:pStyle w:val="TextBody"/>
+        <w:numPr>
+          <w:ilvl w:val="0"/>
+          <w:numId w:val="6"/>
+        </w:numPr>
+        <w:tabs>
+          <w:tab w:val="clear" w:pos="709"/>
+          <w:tab w:val="left" w:pos="707" w:leader="none"/>
+        </w:tabs>
+        <w:bidi w:val="0"/>
+        <w:spacing w:before="0" w:after="0"/>
+        <w:ind w:left="707" w:hanging="283"/>
+        <w:jc w:val="left"/>
+        <w:rPr/>
+      </w:pPr>
+      <w:r>
+        <w:rPr/>
+        <w:t>1. Learn Python programming. This is first and foremost. There are many free books and online courses to learn Python (sometimes Python for Data Science specifically) if you aren’t enrolling in a course. When you are doing a course or reading a book, don’t just read it, force yourself into using python after you are done learning. If book exercises look boring to you, join a startup near you as a free intern and do some coding for them. Forcing yourself to write 1000 lines of code (made up number) is very important.</w:t>
+      </w:r>
+    </w:p>
+    <w:p>
+      <w:pPr>
+        <w:pStyle w:val="TextBody"/>
+        <w:numPr>
+          <w:ilvl w:val="0"/>
+          <w:numId w:val="6"/>
         </w:numPr>
         <w:tabs>
           <w:tab w:val="clear" w:pos="709"/>
@@ -2933,7 +2948,7 @@
         <w:pStyle w:val="TextBody"/>
         <w:numPr>
           <w:ilvl w:val="0"/>
-          <w:numId w:val="5"/>
+          <w:numId w:val="6"/>
         </w:numPr>
         <w:tabs>
           <w:tab w:val="clear" w:pos="709"/>
@@ -2959,14 +2974,236 @@
     </w:p>
     <w:p>
       <w:pPr>
-        <w:pStyle w:val="Normal"/>
-        <w:bidi w:val="0"/>
+        <w:pStyle w:val="TextBody"/>
+        <w:tabs>
+          <w:tab w:val="clear" w:pos="709"/>
+          <w:tab w:val="left" w:pos="707" w:leader="none"/>
+        </w:tabs>
+        <w:bidi w:val="0"/>
+        <w:ind w:left="707" w:hanging="283"/>
+        <w:jc w:val="left"/>
+        <w:rPr/>
+      </w:pPr>
+      <w:r>
+        <w:rPr/>
+      </w:r>
+    </w:p>
+    <w:p>
+      <w:pPr>
+        <w:pStyle w:val="Heading3"/>
+        <w:rPr/>
+      </w:pPr>
+      <w:r>
+        <w:rPr/>
+        <w:t>Q. What signs will tell you that your company is not taking data science seriously?</w:t>
+      </w:r>
+    </w:p>
+    <w:p>
+      <w:pPr>
+        <w:pStyle w:val="TextBody"/>
+        <w:tabs>
+          <w:tab w:val="clear" w:pos="709"/>
+          <w:tab w:val="left" w:pos="707" w:leader="none"/>
+        </w:tabs>
+        <w:bidi w:val="0"/>
+        <w:ind w:hanging="0"/>
+        <w:jc w:val="left"/>
+        <w:rPr/>
+      </w:pPr>
+      <w:r>
+        <w:rPr/>
+        <w:t xml:space="preserve">Originally answered here: </w:t>
+      </w:r>
+      <w:hyperlink r:id="rId32">
+        <w:r>
+          <w:rPr>
+            <w:rStyle w:val="InternetLink"/>
+          </w:rPr>
+          <w:t>https://qr.ae/pN28BW</w:t>
+        </w:r>
+      </w:hyperlink>
+    </w:p>
+    <w:p>
+      <w:pPr>
+        <w:pStyle w:val="TextBody"/>
+        <w:tabs>
+          <w:tab w:val="clear" w:pos="709"/>
+          <w:tab w:val="left" w:pos="707" w:leader="none"/>
+        </w:tabs>
+        <w:bidi w:val="0"/>
+        <w:ind w:hanging="0"/>
+        <w:jc w:val="left"/>
+        <w:rPr>
+          <w:b w:val="false"/>
+          <w:i w:val="false"/>
+          <w:caps w:val="false"/>
+          <w:smallCaps w:val="false"/>
+        </w:rPr>
+      </w:pPr>
+      <w:r>
+        <w:rPr>
+          <w:b w:val="false"/>
+          <w:i w:val="false"/>
+          <w:caps w:val="false"/>
+          <w:smallCaps w:val="false"/>
+        </w:rPr>
+        <w:t>Note : I am assuming that this question was asked to understand ways to judge a potential employer by an applicant who wants to take a job as Data Scientist. What might be something that is risky. There might be other ways to look at it, but this seems most plausible source of the question to me.</w:t>
+      </w:r>
+    </w:p>
+    <w:p>
+      <w:pPr>
+        <w:pStyle w:val="TextBody"/>
+        <w:rPr>
+          <w:b w:val="false"/>
+          <w:i w:val="false"/>
+          <w:caps w:val="false"/>
+          <w:smallCaps w:val="false"/>
+        </w:rPr>
+      </w:pPr>
+      <w:r>
+        <w:rPr>
+          <w:b w:val="false"/>
+          <w:i w:val="false"/>
+          <w:caps w:val="false"/>
+          <w:smallCaps w:val="false"/>
+        </w:rPr>
+        <w:t>Well, if your company has hired people as Data Scientists, there is definitely a vision to derive value out of data. Funds were allocated, someone actually made effort to hire Data Scientists and (hopefully) a set of problems were defined to solve. If your company is not doing all these 3 (allocation funds, hiring data science team and defining problems to solve), you can safely assume its not going to implement Data Science in near future.</w:t>
+      </w:r>
+    </w:p>
+    <w:p>
+      <w:pPr>
+        <w:pStyle w:val="TextBody"/>
+        <w:rPr>
+          <w:b w:val="false"/>
+          <w:i w:val="false"/>
+          <w:caps w:val="false"/>
+          <w:smallCaps w:val="false"/>
+        </w:rPr>
+      </w:pPr>
+      <w:r>
+        <w:rPr>
+          <w:b w:val="false"/>
+          <w:i w:val="false"/>
+          <w:caps w:val="false"/>
+          <w:smallCaps w:val="false"/>
+        </w:rPr>
+        <w:t>However, something being in the vision is different from getting executed successfully. Sometimes, the company might be looking at Data Science, but there might be some antipatterns in execution that make life of Data Scientists hell and probability of failing high (Similar risks as being a Data Scientist in a company which doesn’t take Data Science seriously). Execution has its own challenges. Some other issues I see :</w:t>
+      </w:r>
+    </w:p>
+    <w:p>
+      <w:pPr>
+        <w:pStyle w:val="TextBody"/>
+        <w:numPr>
+          <w:ilvl w:val="0"/>
+          <w:numId w:val="13"/>
+        </w:numPr>
+        <w:tabs>
+          <w:tab w:val="clear" w:pos="709"/>
+          <w:tab w:val="left" w:pos="0" w:leader="none"/>
+        </w:tabs>
         <w:spacing w:before="0" w:after="0"/>
-        <w:jc w:val="left"/>
-        <w:rPr/>
-      </w:pPr>
-      <w:r>
-        <w:rPr/>
+        <w:ind w:left="707" w:hanging="283"/>
+        <w:rPr>
+          <w:b w:val="false"/>
+          <w:i w:val="false"/>
+          <w:caps w:val="false"/>
+          <w:smallCaps w:val="false"/>
+        </w:rPr>
+      </w:pPr>
+      <w:r>
+        <w:rPr>
+          <w:b w:val="false"/>
+          <w:i w:val="false"/>
+          <w:caps w:val="false"/>
+          <w:smallCaps w:val="false"/>
+        </w:rPr>
+        <w:t>Not hiring Data Scientists at senior positions and allocating Data Scientists to work under senior technology leaders. Although this might work sometimes, a senior traditional technology executive might take decisions that are not really the best to run a Data Science team. So for example a senior backend developer put in charge of Data Science team will often ask Data Scientists working under him to accommodate additional constraints in the data pipelines they implement. For example, they might be (for no reason) asked to work within the box of software architecture which their lead has designed, reducing their efficiency.</w:t>
+      </w:r>
+    </w:p>
+    <w:p>
+      <w:pPr>
+        <w:pStyle w:val="TextBody"/>
+        <w:numPr>
+          <w:ilvl w:val="0"/>
+          <w:numId w:val="13"/>
+        </w:numPr>
+        <w:tabs>
+          <w:tab w:val="clear" w:pos="709"/>
+          <w:tab w:val="left" w:pos="0" w:leader="none"/>
+        </w:tabs>
+        <w:spacing w:before="0" w:after="0"/>
+        <w:ind w:left="707" w:hanging="283"/>
+        <w:rPr>
+          <w:b w:val="false"/>
+          <w:i w:val="false"/>
+          <w:caps w:val="false"/>
+          <w:smallCaps w:val="false"/>
+        </w:rPr>
+      </w:pPr>
+      <w:r>
+        <w:rPr>
+          <w:b w:val="false"/>
+          <w:i w:val="false"/>
+          <w:caps w:val="false"/>
+          <w:smallCaps w:val="false"/>
+        </w:rPr>
+        <w:t>Sales team not taking feasibility into account is another huge problem. Basically, the Data Science team need not be involved later just in the development of product/service being sold, but also earlier while the sale is being made to make sure something feasible is being sold. They can also suggest applications of data during sales time to make picth better. It is a very common pattern that Sales people of an AI company sell something that is not even feasible.</w:t>
+      </w:r>
+    </w:p>
+    <w:p>
+      <w:pPr>
+        <w:pStyle w:val="TextBody"/>
+        <w:numPr>
+          <w:ilvl w:val="0"/>
+          <w:numId w:val="13"/>
+        </w:numPr>
+        <w:tabs>
+          <w:tab w:val="clear" w:pos="709"/>
+          <w:tab w:val="left" w:pos="0" w:leader="none"/>
+        </w:tabs>
+        <w:spacing w:before="0" w:after="0"/>
+        <w:ind w:left="707" w:hanging="283"/>
+        <w:rPr>
+          <w:b w:val="false"/>
+          <w:i w:val="false"/>
+          <w:caps w:val="false"/>
+          <w:smallCaps w:val="false"/>
+        </w:rPr>
+      </w:pPr>
+      <w:r>
+        <w:rPr>
+          <w:b w:val="false"/>
+          <w:i w:val="false"/>
+          <w:caps w:val="false"/>
+          <w:smallCaps w:val="false"/>
+        </w:rPr>
+        <w:t>The third is expecting Data Science teams to work while not having/collecting enough data. This often is a result of 1 or 2 where data wasnt collected to optimize some other tech need, or wrong expectations have been set to any client about the performance a low amount of data can deliver. Data Science is not magic, you need enough data to derive insights or train algorithms on it.</w:t>
+      </w:r>
+    </w:p>
+    <w:p>
+      <w:pPr>
+        <w:pStyle w:val="TextBody"/>
+        <w:numPr>
+          <w:ilvl w:val="0"/>
+          <w:numId w:val="13"/>
+        </w:numPr>
+        <w:pBdr/>
+        <w:tabs>
+          <w:tab w:val="clear" w:pos="709"/>
+          <w:tab w:val="left" w:pos="0" w:leader="none"/>
+        </w:tabs>
+        <w:spacing w:before="0" w:after="140"/>
+        <w:ind w:left="707" w:hanging="283"/>
+        <w:rPr/>
+      </w:pPr>
+      <w:r>
+        <w:rPr>
+          <w:b w:val="false"/>
+          <w:i w:val="false"/>
+          <w:caps w:val="false"/>
+          <w:smallCaps w:val="false"/>
+        </w:rPr>
+        <w:t>A spineless leader for Data Science team. Well a spineless leader is always bad as they just pass the pressure downwards. People leave bosses not companies. A lot of the work of senior Data Science folks is expectation management and if they cannot do so, 1,2 and 3 mentioned will haunt the team’s work.</w:t>
       </w:r>
     </w:p>
     <w:sectPr>
@@ -3633,110 +3870,92 @@
   <w:abstractNum w:abstractNumId="8">
     <w:lvl w:ilvl="0">
       <w:start w:val="1"/>
-      <w:numFmt w:val="decimal"/>
-      <w:lvlText w:val="%1."/>
-      <w:lvlJc w:val="left"/>
-      <w:pPr>
-        <w:tabs>
-          <w:tab w:val="num" w:pos="707"/>
-        </w:tabs>
-        <w:ind w:left="707" w:hanging="283"/>
+      <w:numFmt w:val="none"/>
+      <w:suff w:val="nothing"/>
+      <w:lvlText w:val=""/>
+      <w:lvlJc w:val="left"/>
+      <w:pPr>
+        <w:ind w:left="0" w:hanging="0"/>
       </w:pPr>
     </w:lvl>
     <w:lvl w:ilvl="1">
       <w:start w:val="1"/>
-      <w:numFmt w:val="decimal"/>
-      <w:lvlText w:val="%2."/>
-      <w:lvlJc w:val="left"/>
-      <w:pPr>
-        <w:tabs>
-          <w:tab w:val="num" w:pos="1414"/>
-        </w:tabs>
-        <w:ind w:left="1414" w:hanging="283"/>
+      <w:numFmt w:val="none"/>
+      <w:suff w:val="nothing"/>
+      <w:lvlText w:val=""/>
+      <w:lvlJc w:val="left"/>
+      <w:pPr>
+        <w:ind w:left="0" w:hanging="0"/>
       </w:pPr>
     </w:lvl>
     <w:lvl w:ilvl="2">
       <w:start w:val="1"/>
-      <w:numFmt w:val="decimal"/>
-      <w:lvlText w:val="%3."/>
-      <w:lvlJc w:val="left"/>
-      <w:pPr>
-        <w:tabs>
-          <w:tab w:val="num" w:pos="2121"/>
-        </w:tabs>
-        <w:ind w:left="2121" w:hanging="283"/>
+      <w:numFmt w:val="none"/>
+      <w:suff w:val="nothing"/>
+      <w:lvlText w:val=""/>
+      <w:lvlJc w:val="left"/>
+      <w:pPr>
+        <w:ind w:left="0" w:hanging="0"/>
       </w:pPr>
     </w:lvl>
     <w:lvl w:ilvl="3">
       <w:start w:val="1"/>
-      <w:numFmt w:val="decimal"/>
-      <w:lvlText w:val="%4."/>
-      <w:lvlJc w:val="left"/>
-      <w:pPr>
-        <w:tabs>
-          <w:tab w:val="num" w:pos="2828"/>
-        </w:tabs>
-        <w:ind w:left="2828" w:hanging="283"/>
+      <w:numFmt w:val="none"/>
+      <w:suff w:val="nothing"/>
+      <w:lvlText w:val=""/>
+      <w:lvlJc w:val="left"/>
+      <w:pPr>
+        <w:ind w:left="0" w:hanging="0"/>
       </w:pPr>
     </w:lvl>
     <w:lvl w:ilvl="4">
       <w:start w:val="1"/>
-      <w:numFmt w:val="decimal"/>
-      <w:lvlText w:val="%5."/>
-      <w:lvlJc w:val="left"/>
-      <w:pPr>
-        <w:tabs>
-          <w:tab w:val="num" w:pos="3535"/>
-        </w:tabs>
-        <w:ind w:left="3535" w:hanging="283"/>
+      <w:numFmt w:val="none"/>
+      <w:suff w:val="nothing"/>
+      <w:lvlText w:val=""/>
+      <w:lvlJc w:val="left"/>
+      <w:pPr>
+        <w:ind w:left="0" w:hanging="0"/>
       </w:pPr>
     </w:lvl>
     <w:lvl w:ilvl="5">
       <w:start w:val="1"/>
-      <w:numFmt w:val="decimal"/>
-      <w:lvlText w:val="%6."/>
-      <w:lvlJc w:val="left"/>
-      <w:pPr>
-        <w:tabs>
-          <w:tab w:val="num" w:pos="4242"/>
-        </w:tabs>
-        <w:ind w:left="4242" w:hanging="283"/>
+      <w:numFmt w:val="none"/>
+      <w:suff w:val="nothing"/>
+      <w:lvlText w:val=""/>
+      <w:lvlJc w:val="left"/>
+      <w:pPr>
+        <w:ind w:left="0" w:hanging="0"/>
       </w:pPr>
     </w:lvl>
     <w:lvl w:ilvl="6">
       <w:start w:val="1"/>
-      <w:numFmt w:val="decimal"/>
-      <w:lvlText w:val="%7."/>
-      <w:lvlJc w:val="left"/>
-      <w:pPr>
-        <w:tabs>
-          <w:tab w:val="num" w:pos="4949"/>
-        </w:tabs>
-        <w:ind w:left="4949" w:hanging="283"/>
+      <w:numFmt w:val="none"/>
+      <w:suff w:val="nothing"/>
+      <w:lvlText w:val=""/>
+      <w:lvlJc w:val="left"/>
+      <w:pPr>
+        <w:ind w:left="0" w:hanging="0"/>
       </w:pPr>
     </w:lvl>
     <w:lvl w:ilvl="7">
       <w:start w:val="1"/>
-      <w:numFmt w:val="decimal"/>
-      <w:lvlText w:val="%8."/>
-      <w:lvlJc w:val="left"/>
-      <w:pPr>
-        <w:tabs>
-          <w:tab w:val="num" w:pos="5656"/>
-        </w:tabs>
-        <w:ind w:left="5656" w:hanging="283"/>
+      <w:numFmt w:val="none"/>
+      <w:suff w:val="nothing"/>
+      <w:lvlText w:val=""/>
+      <w:lvlJc w:val="left"/>
+      <w:pPr>
+        <w:ind w:left="0" w:hanging="0"/>
       </w:pPr>
     </w:lvl>
     <w:lvl w:ilvl="8">
       <w:start w:val="1"/>
-      <w:numFmt w:val="decimal"/>
-      <w:lvlText w:val="%9."/>
-      <w:lvlJc w:val="left"/>
-      <w:pPr>
-        <w:tabs>
-          <w:tab w:val="num" w:pos="6363"/>
-        </w:tabs>
-        <w:ind w:left="6363" w:hanging="283"/>
+      <w:numFmt w:val="none"/>
+      <w:suff w:val="nothing"/>
+      <w:lvlText w:val=""/>
+      <w:lvlJc w:val="left"/>
+      <w:pPr>
+        <w:ind w:left="0" w:hanging="0"/>
       </w:pPr>
     </w:lvl>
   </w:abstractNum>
@@ -4068,6 +4287,235 @@
         </w:tabs>
         <w:ind w:left="6363" w:hanging="283"/>
       </w:pPr>
+    </w:lvl>
+  </w:abstractNum>
+  <w:abstractNum w:abstractNumId="12">
+    <w:lvl w:ilvl="0">
+      <w:start w:val="1"/>
+      <w:numFmt w:val="decimal"/>
+      <w:lvlText w:val="%1."/>
+      <w:lvlJc w:val="left"/>
+      <w:pPr>
+        <w:tabs>
+          <w:tab w:val="num" w:pos="707"/>
+        </w:tabs>
+        <w:ind w:left="707" w:hanging="283"/>
+      </w:pPr>
+    </w:lvl>
+    <w:lvl w:ilvl="1">
+      <w:start w:val="1"/>
+      <w:numFmt w:val="decimal"/>
+      <w:lvlText w:val="%2."/>
+      <w:lvlJc w:val="left"/>
+      <w:pPr>
+        <w:tabs>
+          <w:tab w:val="num" w:pos="1414"/>
+        </w:tabs>
+        <w:ind w:left="1414" w:hanging="283"/>
+      </w:pPr>
+    </w:lvl>
+    <w:lvl w:ilvl="2">
+      <w:start w:val="1"/>
+      <w:numFmt w:val="decimal"/>
+      <w:lvlText w:val="%3."/>
+      <w:lvlJc w:val="left"/>
+      <w:pPr>
+        <w:tabs>
+          <w:tab w:val="num" w:pos="2121"/>
+        </w:tabs>
+        <w:ind w:left="2121" w:hanging="283"/>
+      </w:pPr>
+    </w:lvl>
+    <w:lvl w:ilvl="3">
+      <w:start w:val="1"/>
+      <w:numFmt w:val="decimal"/>
+      <w:lvlText w:val="%4."/>
+      <w:lvlJc w:val="left"/>
+      <w:pPr>
+        <w:tabs>
+          <w:tab w:val="num" w:pos="2828"/>
+        </w:tabs>
+        <w:ind w:left="2828" w:hanging="283"/>
+      </w:pPr>
+    </w:lvl>
+    <w:lvl w:ilvl="4">
+      <w:start w:val="1"/>
+      <w:numFmt w:val="decimal"/>
+      <w:lvlText w:val="%5."/>
+      <w:lvlJc w:val="left"/>
+      <w:pPr>
+        <w:tabs>
+          <w:tab w:val="num" w:pos="3535"/>
+        </w:tabs>
+        <w:ind w:left="3535" w:hanging="283"/>
+      </w:pPr>
+    </w:lvl>
+    <w:lvl w:ilvl="5">
+      <w:start w:val="1"/>
+      <w:numFmt w:val="decimal"/>
+      <w:lvlText w:val="%6."/>
+      <w:lvlJc w:val="left"/>
+      <w:pPr>
+        <w:tabs>
+          <w:tab w:val="num" w:pos="4242"/>
+        </w:tabs>
+        <w:ind w:left="4242" w:hanging="283"/>
+      </w:pPr>
+    </w:lvl>
+    <w:lvl w:ilvl="6">
+      <w:start w:val="1"/>
+      <w:numFmt w:val="decimal"/>
+      <w:lvlText w:val="%7."/>
+      <w:lvlJc w:val="left"/>
+      <w:pPr>
+        <w:tabs>
+          <w:tab w:val="num" w:pos="4949"/>
+        </w:tabs>
+        <w:ind w:left="4949" w:hanging="283"/>
+      </w:pPr>
+    </w:lvl>
+    <w:lvl w:ilvl="7">
+      <w:start w:val="1"/>
+      <w:numFmt w:val="decimal"/>
+      <w:lvlText w:val="%8."/>
+      <w:lvlJc w:val="left"/>
+      <w:pPr>
+        <w:tabs>
+          <w:tab w:val="num" w:pos="5656"/>
+        </w:tabs>
+        <w:ind w:left="5656" w:hanging="283"/>
+      </w:pPr>
+    </w:lvl>
+    <w:lvl w:ilvl="8">
+      <w:start w:val="1"/>
+      <w:numFmt w:val="decimal"/>
+      <w:lvlText w:val="%9."/>
+      <w:lvlJc w:val="left"/>
+      <w:pPr>
+        <w:tabs>
+          <w:tab w:val="num" w:pos="6363"/>
+        </w:tabs>
+        <w:ind w:left="6363" w:hanging="283"/>
+      </w:pPr>
+    </w:lvl>
+  </w:abstractNum>
+  <w:abstractNum w:abstractNumId="13">
+    <w:lvl w:ilvl="0">
+      <w:start w:val="1"/>
+      <w:numFmt w:val="decimal"/>
+      <w:lvlText w:val="%1."/>
+      <w:lvlJc w:val="left"/>
+      <w:pPr>
+        <w:tabs>
+          <w:tab w:val="num" w:pos="707"/>
+        </w:tabs>
+        <w:ind w:left="707" w:hanging="283"/>
+      </w:pPr>
+      <w:rPr/>
+    </w:lvl>
+    <w:lvl w:ilvl="1">
+      <w:start w:val="1"/>
+      <w:numFmt w:val="decimal"/>
+      <w:lvlText w:val="%2."/>
+      <w:lvlJc w:val="left"/>
+      <w:pPr>
+        <w:tabs>
+          <w:tab w:val="num" w:pos="1414"/>
+        </w:tabs>
+        <w:ind w:left="1414" w:hanging="283"/>
+      </w:pPr>
+      <w:rPr/>
+    </w:lvl>
+    <w:lvl w:ilvl="2">
+      <w:start w:val="1"/>
+      <w:numFmt w:val="decimal"/>
+      <w:lvlText w:val="%3."/>
+      <w:lvlJc w:val="left"/>
+      <w:pPr>
+        <w:tabs>
+          <w:tab w:val="num" w:pos="2121"/>
+        </w:tabs>
+        <w:ind w:left="2121" w:hanging="283"/>
+      </w:pPr>
+      <w:rPr/>
+    </w:lvl>
+    <w:lvl w:ilvl="3">
+      <w:start w:val="1"/>
+      <w:numFmt w:val="decimal"/>
+      <w:lvlText w:val="%4."/>
+      <w:lvlJc w:val="left"/>
+      <w:pPr>
+        <w:tabs>
+          <w:tab w:val="num" w:pos="2828"/>
+        </w:tabs>
+        <w:ind w:left="2828" w:hanging="283"/>
+      </w:pPr>
+      <w:rPr/>
+    </w:lvl>
+    <w:lvl w:ilvl="4">
+      <w:start w:val="1"/>
+      <w:numFmt w:val="decimal"/>
+      <w:lvlText w:val="%5."/>
+      <w:lvlJc w:val="left"/>
+      <w:pPr>
+        <w:tabs>
+          <w:tab w:val="num" w:pos="3535"/>
+        </w:tabs>
+        <w:ind w:left="3535" w:hanging="283"/>
+      </w:pPr>
+      <w:rPr/>
+    </w:lvl>
+    <w:lvl w:ilvl="5">
+      <w:start w:val="1"/>
+      <w:numFmt w:val="decimal"/>
+      <w:lvlText w:val="%6."/>
+      <w:lvlJc w:val="left"/>
+      <w:pPr>
+        <w:tabs>
+          <w:tab w:val="num" w:pos="4242"/>
+        </w:tabs>
+        <w:ind w:left="4242" w:hanging="283"/>
+      </w:pPr>
+      <w:rPr/>
+    </w:lvl>
+    <w:lvl w:ilvl="6">
+      <w:start w:val="1"/>
+      <w:numFmt w:val="decimal"/>
+      <w:lvlText w:val="%7."/>
+      <w:lvlJc w:val="left"/>
+      <w:pPr>
+        <w:tabs>
+          <w:tab w:val="num" w:pos="4949"/>
+        </w:tabs>
+        <w:ind w:left="4949" w:hanging="283"/>
+      </w:pPr>
+      <w:rPr/>
+    </w:lvl>
+    <w:lvl w:ilvl="7">
+      <w:start w:val="1"/>
+      <w:numFmt w:val="decimal"/>
+      <w:lvlText w:val="%8."/>
+      <w:lvlJc w:val="left"/>
+      <w:pPr>
+        <w:tabs>
+          <w:tab w:val="num" w:pos="5656"/>
+        </w:tabs>
+        <w:ind w:left="5656" w:hanging="283"/>
+      </w:pPr>
+      <w:rPr/>
+    </w:lvl>
+    <w:lvl w:ilvl="8">
+      <w:start w:val="1"/>
+      <w:numFmt w:val="decimal"/>
+      <w:lvlText w:val="%9."/>
+      <w:lvlJc w:val="left"/>
+      <w:pPr>
+        <w:tabs>
+          <w:tab w:val="num" w:pos="6363"/>
+        </w:tabs>
+        <w:ind w:left="6363" w:hanging="283"/>
+      </w:pPr>
+      <w:rPr/>
     </w:lvl>
   </w:abstractNum>
   <w:num w:numId="1">
@@ -4102,6 +4550,12 @@
   </w:num>
   <w:num w:numId="11">
     <w:abstractNumId w:val="11"/>
+  </w:num>
+  <w:num w:numId="12">
+    <w:abstractNumId w:val="12"/>
+  </w:num>
+  <w:num w:numId="13">
+    <w:abstractNumId w:val="13"/>
   </w:num>
 </w:numbering>
 </file>

</xml_diff>

<commit_message>
New Post + Some Modifications
</commit_message>
<xml_diff>
--- a/_word/2020-03-20-Views-on-Fresher-Data-Science-Jobs.docx
+++ b/_word/2020-03-20-Views-on-Fresher-Data-Science-Jobs.docx
@@ -7,7 +7,7 @@
         <w:pStyle w:val="Heading1"/>
         <w:numPr>
           <w:ilvl w:val="0"/>
-          <w:numId w:val="8"/>
+          <w:numId w:val="9"/>
         </w:numPr>
         <w:bidi w:val="0"/>
         <w:spacing w:before="240" w:after="120"/>
@@ -47,118 +47,41 @@
         <w:pStyle w:val="Heading3"/>
         <w:numPr>
           <w:ilvl w:val="2"/>
-          <w:numId w:val="9"/>
-        </w:numPr>
-        <w:bidi w:val="0"/>
-        <w:jc w:val="left"/>
-        <w:rPr/>
-      </w:pPr>
-      <w:r>
-        <w:rPr/>
-        <w:t xml:space="preserve">Q. What should I do to get a job in Machine Learning in India ? </w:t>
-      </w:r>
-    </w:p>
-    <w:p>
-      <w:pPr>
-        <w:pStyle w:val="TextBody"/>
-        <w:bidi w:val="0"/>
-        <w:spacing w:lineRule="auto" w:line="276" w:before="0" w:after="140"/>
-        <w:jc w:val="left"/>
-        <w:rPr/>
-      </w:pPr>
-      <w:r>
-        <w:rPr/>
-        <w:t>It’s a simple rule, work on an interesting project, get some results and put on display (Google, kaggle etc). Most employers can gauge your interest when they look at your profile. An entry level Machine Learning Engineer who can explain the Maths behind the algorithms they apply in some non-trivial problem is good enough for a lot of companies, they are not expecting seasoned veterans.</w:t>
-      </w:r>
-    </w:p>
-    <w:p>
-      <w:pPr>
-        <w:pStyle w:val="TextBody"/>
-        <w:bidi w:val="0"/>
-        <w:spacing w:lineRule="auto" w:line="276" w:before="0" w:after="140"/>
-        <w:jc w:val="left"/>
-        <w:rPr/>
-      </w:pPr>
-      <w:r>
-        <w:rPr/>
-        <w:t>The following types of projects look very impressive:</w:t>
-      </w:r>
-    </w:p>
-    <w:p>
-      <w:pPr>
-        <w:pStyle w:val="TextBody"/>
-        <w:numPr>
-          <w:ilvl w:val="0"/>
           <w:numId w:val="10"/>
         </w:numPr>
-        <w:tabs>
-          <w:tab w:val="clear" w:pos="709"/>
-          <w:tab w:val="left" w:pos="707" w:leader="none"/>
-        </w:tabs>
-        <w:bidi w:val="0"/>
-        <w:spacing w:before="0" w:after="0"/>
-        <w:ind w:left="707" w:hanging="283"/>
-        <w:jc w:val="left"/>
-        <w:rPr/>
-      </w:pPr>
-      <w:r>
-        <w:rPr/>
-        <w:t xml:space="preserve">Taking a research/kaggle competition and working on its dataset. The code to handle such problems is a good proof of ones capability. The other good way is contributions to open source ML. The more you know what works behind your solution, the better. </w:t>
-      </w:r>
-    </w:p>
-    <w:p>
-      <w:pPr>
-        <w:pStyle w:val="TextBody"/>
-        <w:numPr>
-          <w:ilvl w:val="0"/>
-          <w:numId w:val="10"/>
-        </w:numPr>
-        <w:tabs>
-          <w:tab w:val="clear" w:pos="709"/>
-          <w:tab w:val="left" w:pos="707" w:leader="none"/>
-        </w:tabs>
-        <w:bidi w:val="0"/>
-        <w:spacing w:before="0" w:after="0"/>
-        <w:ind w:left="707" w:hanging="283"/>
-        <w:jc w:val="left"/>
-        <w:rPr/>
-      </w:pPr>
-      <w:r>
-        <w:rPr/>
-        <w:t xml:space="preserve">Taking a paper (or taking a set of papers by a research group) and trying to code the algorithm/replicate the results is even better than 1 (at least for us at ParallelDots). </w:t>
-      </w:r>
-    </w:p>
-    <w:p>
-      <w:pPr>
-        <w:pStyle w:val="TextBody"/>
-        <w:numPr>
-          <w:ilvl w:val="0"/>
-          <w:numId w:val="10"/>
-        </w:numPr>
-        <w:tabs>
-          <w:tab w:val="clear" w:pos="709"/>
-          <w:tab w:val="left" w:pos="707" w:leader="none"/>
-        </w:tabs>
-        <w:bidi w:val="0"/>
-        <w:ind w:left="707" w:hanging="283"/>
-        <w:jc w:val="left"/>
-        <w:rPr/>
-      </w:pPr>
-      <w:r>
-        <w:rPr/>
-        <w:t xml:space="preserve">An academic/industrial publication is even better. </w:t>
-      </w:r>
-    </w:p>
-    <w:p>
-      <w:pPr>
-        <w:pStyle w:val="TextBody"/>
-        <w:bidi w:val="0"/>
-        <w:jc w:val="left"/>
-        <w:rPr/>
-      </w:pPr>
-      <w:r>
-        <w:rPr/>
-        <w:t>The following is what is not enough:</w:t>
+        <w:bidi w:val="0"/>
+        <w:jc w:val="left"/>
+        <w:rPr/>
+      </w:pPr>
+      <w:r>
+        <w:rPr/>
+        <w:t xml:space="preserve">Q. What should I do to get a job in Machine Learning in India ? </w:t>
+      </w:r>
+    </w:p>
+    <w:p>
+      <w:pPr>
+        <w:pStyle w:val="TextBody"/>
+        <w:bidi w:val="0"/>
+        <w:spacing w:lineRule="auto" w:line="276" w:before="0" w:after="140"/>
+        <w:jc w:val="left"/>
+        <w:rPr/>
+      </w:pPr>
+      <w:r>
+        <w:rPr/>
+        <w:t>It’s a simple rule, work on an interesting project, get some results and put on display (Google, kaggle etc). Most employers can gauge your interest when they look at your profile. An entry level Machine Learning Engineer who can explain the Maths behind the algorithms they apply in some non-trivial problem is good enough for a lot of companies, they are not expecting seasoned veterans.</w:t>
+      </w:r>
+    </w:p>
+    <w:p>
+      <w:pPr>
+        <w:pStyle w:val="TextBody"/>
+        <w:bidi w:val="0"/>
+        <w:spacing w:lineRule="auto" w:line="276" w:before="0" w:after="140"/>
+        <w:jc w:val="left"/>
+        <w:rPr/>
+      </w:pPr>
+      <w:r>
+        <w:rPr/>
+        <w:t>The following types of projects look very impressive:</w:t>
       </w:r>
     </w:p>
     <w:p>
@@ -180,7 +103,7 @@
       </w:pPr>
       <w:r>
         <w:rPr/>
-        <w:t xml:space="preserve">Forking code for Bicycle challenge or other such competitions (the Titanic one as well) and running it and submitting that as previous work. They are too many tutorials for them and people won't take you seriously. </w:t>
+        <w:t xml:space="preserve">Taking a research/kaggle competition and working on its dataset. The code to handle such problems is a good proof of ones capability. The other good way is contributions to open source ML. The more you know what works behind your solution, the better. </w:t>
       </w:r>
     </w:p>
     <w:p>
@@ -202,7 +125,7 @@
       </w:pPr>
       <w:r>
         <w:rPr/>
-        <w:t xml:space="preserve">Completing Andrew Ng course. </w:t>
+        <w:t xml:space="preserve">Taking a paper (or taking a set of papers by a research group) and trying to code the algorithm/replicate the results is even better than 1 (at least for us at ParallelDots). </w:t>
       </w:r>
     </w:p>
     <w:p>
@@ -217,6 +140,39 @@
           <w:tab w:val="left" w:pos="707" w:leader="none"/>
         </w:tabs>
         <w:bidi w:val="0"/>
+        <w:ind w:left="707" w:hanging="283"/>
+        <w:jc w:val="left"/>
+        <w:rPr/>
+      </w:pPr>
+      <w:r>
+        <w:rPr/>
+        <w:t xml:space="preserve">An academic/industrial publication is even better. </w:t>
+      </w:r>
+    </w:p>
+    <w:p>
+      <w:pPr>
+        <w:pStyle w:val="TextBody"/>
+        <w:bidi w:val="0"/>
+        <w:jc w:val="left"/>
+        <w:rPr/>
+      </w:pPr>
+      <w:r>
+        <w:rPr/>
+        <w:t>The following is what is not enough:</w:t>
+      </w:r>
+    </w:p>
+    <w:p>
+      <w:pPr>
+        <w:pStyle w:val="TextBody"/>
+        <w:numPr>
+          <w:ilvl w:val="0"/>
+          <w:numId w:val="12"/>
+        </w:numPr>
+        <w:tabs>
+          <w:tab w:val="clear" w:pos="709"/>
+          <w:tab w:val="left" w:pos="707" w:leader="none"/>
+        </w:tabs>
+        <w:bidi w:val="0"/>
         <w:spacing w:before="0" w:after="0"/>
         <w:ind w:left="707" w:hanging="283"/>
         <w:jc w:val="left"/>
@@ -224,7 +180,7 @@
       </w:pPr>
       <w:r>
         <w:rPr/>
-        <w:t xml:space="preserve">Unless you are applying in a very big enterprise, I will say avoid certification and try working on personal projects. That is way more impressive. </w:t>
+        <w:t xml:space="preserve">Forking code for Bicycle challenge or other such competitions (the Titanic one as well) and running it and submitting that as previous work. They are too many tutorials for them and people won't take you seriously. </w:t>
       </w:r>
     </w:p>
     <w:p>
@@ -232,7 +188,51 @@
         <w:pStyle w:val="TextBody"/>
         <w:numPr>
           <w:ilvl w:val="0"/>
-          <w:numId w:val="11"/>
+          <w:numId w:val="12"/>
+        </w:numPr>
+        <w:tabs>
+          <w:tab w:val="clear" w:pos="709"/>
+          <w:tab w:val="left" w:pos="707" w:leader="none"/>
+        </w:tabs>
+        <w:bidi w:val="0"/>
+        <w:spacing w:before="0" w:after="0"/>
+        <w:ind w:left="707" w:hanging="283"/>
+        <w:jc w:val="left"/>
+        <w:rPr/>
+      </w:pPr>
+      <w:r>
+        <w:rPr/>
+        <w:t xml:space="preserve">Completing Andrew Ng course. </w:t>
+      </w:r>
+    </w:p>
+    <w:p>
+      <w:pPr>
+        <w:pStyle w:val="TextBody"/>
+        <w:numPr>
+          <w:ilvl w:val="0"/>
+          <w:numId w:val="12"/>
+        </w:numPr>
+        <w:tabs>
+          <w:tab w:val="clear" w:pos="709"/>
+          <w:tab w:val="left" w:pos="707" w:leader="none"/>
+        </w:tabs>
+        <w:bidi w:val="0"/>
+        <w:spacing w:before="0" w:after="0"/>
+        <w:ind w:left="707" w:hanging="283"/>
+        <w:jc w:val="left"/>
+        <w:rPr/>
+      </w:pPr>
+      <w:r>
+        <w:rPr/>
+        <w:t xml:space="preserve">Unless you are applying in a very big enterprise, I will say avoid certification and try working on personal projects. That is way more impressive. </w:t>
+      </w:r>
+    </w:p>
+    <w:p>
+      <w:pPr>
+        <w:pStyle w:val="TextBody"/>
+        <w:numPr>
+          <w:ilvl w:val="0"/>
+          <w:numId w:val="12"/>
         </w:numPr>
         <w:tabs>
           <w:tab w:val="clear" w:pos="709"/>
@@ -278,7 +278,7 @@
         <w:pStyle w:val="Heading3"/>
         <w:numPr>
           <w:ilvl w:val="2"/>
-          <w:numId w:val="9"/>
+          <w:numId w:val="10"/>
         </w:numPr>
         <w:bidi w:val="0"/>
         <w:jc w:val="left"/>
@@ -344,7 +344,7 @@
         <w:pStyle w:val="Heading3"/>
         <w:numPr>
           <w:ilvl w:val="2"/>
-          <w:numId w:val="9"/>
+          <w:numId w:val="10"/>
         </w:numPr>
         <w:bidi w:val="0"/>
         <w:jc w:val="left"/>
@@ -616,7 +616,7 @@
         <w:pStyle w:val="Heading3"/>
         <w:numPr>
           <w:ilvl w:val="2"/>
-          <w:numId w:val="9"/>
+          <w:numId w:val="10"/>
         </w:numPr>
         <w:bidi w:val="0"/>
         <w:jc w:val="left"/>
@@ -704,7 +704,7 @@
         <w:pStyle w:val="TextBody"/>
         <w:numPr>
           <w:ilvl w:val="0"/>
-          <w:numId w:val="12"/>
+          <w:numId w:val="13"/>
         </w:numPr>
         <w:tabs>
           <w:tab w:val="clear" w:pos="709"/>
@@ -738,7 +738,7 @@
         <w:pStyle w:val="TextBody"/>
         <w:numPr>
           <w:ilvl w:val="0"/>
-          <w:numId w:val="12"/>
+          <w:numId w:val="13"/>
         </w:numPr>
         <w:tabs>
           <w:tab w:val="clear" w:pos="709"/>
@@ -772,7 +772,7 @@
         <w:pStyle w:val="TextBody"/>
         <w:numPr>
           <w:ilvl w:val="0"/>
-          <w:numId w:val="12"/>
+          <w:numId w:val="13"/>
         </w:numPr>
         <w:tabs>
           <w:tab w:val="clear" w:pos="709"/>
@@ -806,7 +806,7 @@
         <w:pStyle w:val="TextBody"/>
         <w:numPr>
           <w:ilvl w:val="0"/>
-          <w:numId w:val="12"/>
+          <w:numId w:val="13"/>
         </w:numPr>
         <w:tabs>
           <w:tab w:val="clear" w:pos="709"/>
@@ -840,7 +840,7 @@
         <w:pStyle w:val="TextBody"/>
         <w:numPr>
           <w:ilvl w:val="0"/>
-          <w:numId w:val="12"/>
+          <w:numId w:val="13"/>
         </w:numPr>
         <w:tabs>
           <w:tab w:val="clear" w:pos="709"/>
@@ -908,161 +908,6 @@
           <w:rStyle w:val="InternetLink"/>
         </w:rPr>
         <w:t>https://qr.ae/pNnch5</w:t>
-      </w:r>
-    </w:p>
-    <w:p>
-      <w:pPr>
-        <w:pStyle w:val="TextBody"/>
-        <w:bidi w:val="0"/>
-        <w:jc w:val="left"/>
-        <w:rPr/>
-      </w:pPr>
-      <w:r>
-        <w:rPr/>
-      </w:r>
-    </w:p>
-    <w:p>
-      <w:pPr>
-        <w:pStyle w:val="Heading3"/>
-        <w:numPr>
-          <w:ilvl w:val="2"/>
-          <w:numId w:val="8"/>
-        </w:numPr>
-        <w:rPr/>
-      </w:pPr>
-      <w:r>
-        <w:rPr/>
-        <w:t>Q. Is it true that maths or statistics isn’t required at all in data science while programming skills are required? My friend told me the same thing. He said that's why a majority of data scientists are from BTech backgrounds, not from maths or stats.</w:t>
-      </w:r>
-    </w:p>
-    <w:p>
-      <w:pPr>
-        <w:pStyle w:val="TextBody"/>
-        <w:bidi w:val="0"/>
-        <w:jc w:val="left"/>
-        <w:rPr>
-          <w:b w:val="false"/>
-          <w:b w:val="false"/>
-          <w:i w:val="false"/>
-          <w:i w:val="false"/>
-          <w:caps w:val="false"/>
-          <w:smallCaps w:val="false"/>
-        </w:rPr>
-      </w:pPr>
-      <w:r>
-        <w:rPr>
-          <w:b w:val="false"/>
-          <w:i w:val="false"/>
-          <w:caps w:val="false"/>
-          <w:smallCaps w:val="false"/>
-        </w:rPr>
-        <w:t>Any respectable Engineering program (BTech) has a sizable number of Maths and Statistics courses. At BITS Pilani, I had coursework in Vector Calculus, Statistics, Linear Algebra, Differential Equations, Optimization and Operations Research (each one was a separate 1 semester long course) which every Engineering student had to take. On top of this there were Computer Science specific subjects (Data Mining, Machine Learning) which taught the Maths and Programming part both to everyone. The theory taught in these many courses is frankly enough to read most Data Science papers and understand concepts (You might need to read a couple of tutorials here and there).</w:t>
-      </w:r>
-    </w:p>
-    <w:p>
-      <w:pPr>
-        <w:pStyle w:val="TextBody"/>
-        <w:rPr>
-          <w:b w:val="false"/>
-          <w:b w:val="false"/>
-          <w:i w:val="false"/>
-          <w:i w:val="false"/>
-          <w:caps w:val="false"/>
-          <w:smallCaps w:val="false"/>
-        </w:rPr>
-      </w:pPr>
-      <w:r>
-        <w:rPr>
-          <w:b w:val="false"/>
-          <w:i w:val="false"/>
-          <w:caps w:val="false"/>
-          <w:smallCaps w:val="false"/>
-        </w:rPr>
-        <w:t>So the hypothesis that Engineering students aren’t aware of Maths and Stats is a wrong one.</w:t>
-      </w:r>
-    </w:p>
-    <w:p>
-      <w:pPr>
-        <w:pStyle w:val="TextBody"/>
-        <w:rPr>
-          <w:b w:val="false"/>
-          <w:b w:val="false"/>
-          <w:i w:val="false"/>
-          <w:i w:val="false"/>
-          <w:caps w:val="false"/>
-          <w:smallCaps w:val="false"/>
-        </w:rPr>
-      </w:pPr>
-      <w:r>
-        <w:rPr>
-          <w:b w:val="false"/>
-          <w:i w:val="false"/>
-          <w:caps w:val="false"/>
-          <w:smallCaps w:val="false"/>
-        </w:rPr>
-        <w:t>Now about Data Scientists not needing Maths skill, data scientist as a job description is very broad just like software development.</w:t>
-      </w:r>
-    </w:p>
-    <w:p>
-      <w:pPr>
-        <w:pStyle w:val="TextBody"/>
-        <w:rPr>
-          <w:b w:val="false"/>
-          <w:b w:val="false"/>
-          <w:i w:val="false"/>
-          <w:i w:val="false"/>
-          <w:caps w:val="false"/>
-          <w:smallCaps w:val="false"/>
-        </w:rPr>
-      </w:pPr>
-      <w:r>
-        <w:rPr>
-          <w:b w:val="false"/>
-          <w:i w:val="false"/>
-          <w:caps w:val="false"/>
-          <w:smallCaps w:val="false"/>
-        </w:rPr>
-        <w:t>You can say that Software Engineer doesn’t need to know about Databases, and that will be true for many people: Software Engineers who write Operating Systems, Software Engineers who develop frontend applications, Software Engineers who write compilers and below par Software Engineers who work on web application backends.</w:t>
-      </w:r>
-    </w:p>
-    <w:p>
-      <w:pPr>
-        <w:pStyle w:val="TextBody"/>
-        <w:rPr>
-          <w:b w:val="false"/>
-          <w:b w:val="false"/>
-          <w:i w:val="false"/>
-          <w:i w:val="false"/>
-          <w:caps w:val="false"/>
-          <w:smallCaps w:val="false"/>
-        </w:rPr>
-      </w:pPr>
-      <w:r>
-        <w:rPr>
-          <w:b w:val="false"/>
-          <w:i w:val="false"/>
-          <w:caps w:val="false"/>
-          <w:smallCaps w:val="false"/>
-        </w:rPr>
-        <w:t>There are similarly many job descriptions for Data Scientists. Some of them actually don’t require too much Maths and just programming, but most of them do require some basics of the above mentioned mathematical areas.</w:t>
-      </w:r>
-    </w:p>
-    <w:p>
-      <w:pPr>
-        <w:pStyle w:val="TextBody"/>
-        <w:bidi w:val="0"/>
-        <w:jc w:val="left"/>
-        <w:rPr/>
-      </w:pPr>
-      <w:r>
-        <w:rPr/>
-        <w:t xml:space="preserve">Original Answer Here: </w:t>
-      </w:r>
-      <w:r>
-        <w:rPr>
-          <w:rStyle w:val="InternetLink"/>
-        </w:rPr>
-        <w:t>https://qr.ae/pNnctE</w:t>
       </w:r>
     </w:p>
     <w:p>
@@ -1087,171 +932,148 @@
       </w:pPr>
       <w:r>
         <w:rPr/>
-        <w:t>Q. My answer to “What are the mistakes people make when they start Machine Learning?”</w:t>
-      </w:r>
-    </w:p>
-    <w:p>
-      <w:pPr>
-        <w:pStyle w:val="Normal"/>
-        <w:bidi w:val="0"/>
-        <w:jc w:val="left"/>
-        <w:rPr/>
-      </w:pPr>
-      <w:r>
-        <w:rPr/>
-      </w:r>
-    </w:p>
-    <w:p>
-      <w:pPr>
-        <w:pStyle w:val="Normal"/>
-        <w:bidi w:val="0"/>
-        <w:jc w:val="left"/>
-        <w:rPr/>
-      </w:pPr>
-      <w:r>
-        <w:rPr/>
-        <w:t xml:space="preserve">Originally Answered here: </w:t>
+        <w:t>Q. Is it true that maths or statistics isn’t required at all in data science while programming skills are required? My friend told me the same thing. He said that's why a majority of data scientists are from BTech backgrounds, not from maths or stats.</w:t>
+      </w:r>
+    </w:p>
+    <w:p>
+      <w:pPr>
+        <w:pStyle w:val="TextBody"/>
+        <w:bidi w:val="0"/>
+        <w:jc w:val="left"/>
+        <w:rPr>
+          <w:b w:val="false"/>
+          <w:b w:val="false"/>
+          <w:i w:val="false"/>
+          <w:i w:val="false"/>
+          <w:caps w:val="false"/>
+          <w:smallCaps w:val="false"/>
+        </w:rPr>
+      </w:pPr>
+      <w:r>
+        <w:rPr>
+          <w:b w:val="false"/>
+          <w:i w:val="false"/>
+          <w:caps w:val="false"/>
+          <w:smallCaps w:val="false"/>
+        </w:rPr>
+        <w:t>Any respectable Engineering program (BTech) has a sizable number of Maths and Statistics courses. At BITS Pilani, I had coursework in Vector Calculus, Statistics, Linear Algebra, Differential Equations, Optimization and Operations Research (each one was a separate 1 semester long course) which every Engineering student had to take. On top of this there were Computer Science specific subjects (Data Mining, Machine Learning) which taught the Maths and Programming part both to everyone. The theory taught in these many courses is frankly enough to read most Data Science papers and understand concepts (You might need to read a couple of tutorials here and there).</w:t>
+      </w:r>
+    </w:p>
+    <w:p>
+      <w:pPr>
+        <w:pStyle w:val="TextBody"/>
+        <w:rPr>
+          <w:b w:val="false"/>
+          <w:b w:val="false"/>
+          <w:i w:val="false"/>
+          <w:i w:val="false"/>
+          <w:caps w:val="false"/>
+          <w:smallCaps w:val="false"/>
+        </w:rPr>
+      </w:pPr>
+      <w:r>
+        <w:rPr>
+          <w:b w:val="false"/>
+          <w:i w:val="false"/>
+          <w:caps w:val="false"/>
+          <w:smallCaps w:val="false"/>
+        </w:rPr>
+        <w:t>So the hypothesis that Engineering students aren’t aware of Maths and Stats is a wrong one.</w:t>
+      </w:r>
+    </w:p>
+    <w:p>
+      <w:pPr>
+        <w:pStyle w:val="TextBody"/>
+        <w:rPr>
+          <w:b w:val="false"/>
+          <w:b w:val="false"/>
+          <w:i w:val="false"/>
+          <w:i w:val="false"/>
+          <w:caps w:val="false"/>
+          <w:smallCaps w:val="false"/>
+        </w:rPr>
+      </w:pPr>
+      <w:r>
+        <w:rPr>
+          <w:b w:val="false"/>
+          <w:i w:val="false"/>
+          <w:caps w:val="false"/>
+          <w:smallCaps w:val="false"/>
+        </w:rPr>
+        <w:t>Now about Data Scientists not needing Maths skill, data scientist as a job description is very broad just like software development.</w:t>
+      </w:r>
+    </w:p>
+    <w:p>
+      <w:pPr>
+        <w:pStyle w:val="TextBody"/>
+        <w:rPr>
+          <w:b w:val="false"/>
+          <w:b w:val="false"/>
+          <w:i w:val="false"/>
+          <w:i w:val="false"/>
+          <w:caps w:val="false"/>
+          <w:smallCaps w:val="false"/>
+        </w:rPr>
+      </w:pPr>
+      <w:r>
+        <w:rPr>
+          <w:b w:val="false"/>
+          <w:i w:val="false"/>
+          <w:caps w:val="false"/>
+          <w:smallCaps w:val="false"/>
+        </w:rPr>
+        <w:t>You can say that Software Engineer doesn’t need to know about Databases, and that will be true for many people: Software Engineers who write Operating Systems, Software Engineers who develop frontend applications, Software Engineers who write compilers and below par Software Engineers who work on web application backends.</w:t>
+      </w:r>
+    </w:p>
+    <w:p>
+      <w:pPr>
+        <w:pStyle w:val="TextBody"/>
+        <w:rPr>
+          <w:b w:val="false"/>
+          <w:b w:val="false"/>
+          <w:i w:val="false"/>
+          <w:i w:val="false"/>
+          <w:caps w:val="false"/>
+          <w:smallCaps w:val="false"/>
+        </w:rPr>
+      </w:pPr>
+      <w:r>
+        <w:rPr>
+          <w:b w:val="false"/>
+          <w:i w:val="false"/>
+          <w:caps w:val="false"/>
+          <w:smallCaps w:val="false"/>
+        </w:rPr>
+        <w:t>There are similarly many job descriptions for Data Scientists. Some of them actually don’t require too much Maths and just programming, but most of them do require some basics of the above mentioned mathematical areas.</w:t>
+      </w:r>
+    </w:p>
+    <w:p>
+      <w:pPr>
+        <w:pStyle w:val="TextBody"/>
+        <w:bidi w:val="0"/>
+        <w:jc w:val="left"/>
+        <w:rPr/>
+      </w:pPr>
+      <w:r>
+        <w:rPr/>
+        <w:t xml:space="preserve">Original Answer Here: </w:t>
       </w:r>
       <w:r>
         <w:rPr>
           <w:rStyle w:val="InternetLink"/>
         </w:rPr>
-        <w:t>https://qr.ae/TiNJou</w:t>
-      </w:r>
-    </w:p>
-    <w:p>
-      <w:pPr>
-        <w:pStyle w:val="Normal"/>
-        <w:bidi w:val="0"/>
-        <w:jc w:val="left"/>
-        <w:rPr/>
-      </w:pPr>
-      <w:r>
-        <w:rPr/>
-      </w:r>
-    </w:p>
-    <w:p>
-      <w:pPr>
-        <w:pStyle w:val="TextBody"/>
-        <w:bidi w:val="0"/>
-        <w:jc w:val="left"/>
-        <w:rPr/>
-      </w:pPr>
-      <w:r>
-        <w:rPr>
-          <w:b w:val="false"/>
-          <w:i w:val="false"/>
-          <w:caps w:val="false"/>
-          <w:smallCaps w:val="false"/>
-        </w:rPr>
-        <w:t>Some mistakes according to me:</w:t>
-      </w:r>
-    </w:p>
-    <w:p>
-      <w:pPr>
-        <w:pStyle w:val="TextBody"/>
-        <w:numPr>
-          <w:ilvl w:val="0"/>
-          <w:numId w:val="11"/>
-        </w:numPr>
-        <w:tabs>
-          <w:tab w:val="clear" w:pos="709"/>
-          <w:tab w:val="left" w:pos="707" w:leader="none"/>
-        </w:tabs>
-        <w:bidi w:val="0"/>
-        <w:spacing w:before="0" w:after="0"/>
-        <w:ind w:left="707" w:hanging="283"/>
-        <w:jc w:val="left"/>
-        <w:rPr/>
-      </w:pPr>
-      <w:r>
-        <w:rPr>
-          <w:b w:val="false"/>
-          <w:i w:val="false"/>
-          <w:caps w:val="false"/>
-          <w:smallCaps w:val="false"/>
-        </w:rPr>
-        <w:t>Focusing too much on math in the initial stages. To train your first Neural networks, you don’t need to know in detail how backprop works (backprop derivatives of all ops for example), or you don’t need to understand the support vector derivation to train SVMs. Dont start reading complicated mathematical resources in the beginning, it makes learning very slow. Touch on these topics when you are somewhat experienced writing code and training algorithms.</w:t>
-      </w:r>
-    </w:p>
-    <w:p>
-      <w:pPr>
-        <w:pStyle w:val="TextBody"/>
-        <w:numPr>
-          <w:ilvl w:val="0"/>
-          <w:numId w:val="11"/>
-        </w:numPr>
-        <w:tabs>
-          <w:tab w:val="clear" w:pos="709"/>
-          <w:tab w:val="left" w:pos="707" w:leader="none"/>
-        </w:tabs>
-        <w:bidi w:val="0"/>
-        <w:spacing w:before="0" w:after="0"/>
-        <w:ind w:left="707" w:hanging="283"/>
-        <w:jc w:val="left"/>
-        <w:rPr/>
-      </w:pPr>
-      <w:r>
-        <w:rPr>
-          <w:b w:val="false"/>
-          <w:i w:val="false"/>
-          <w:caps w:val="false"/>
-          <w:smallCaps w:val="false"/>
-        </w:rPr>
-        <w:t>Focusing too little on Math is similarly bad too. Not knowing what different parameters to a Conv layer in Keras signify is also sub optimal. A basic book on Machine Learning with theory is best starting point.</w:t>
-      </w:r>
-    </w:p>
-    <w:p>
-      <w:pPr>
-        <w:pStyle w:val="TextBody"/>
-        <w:numPr>
-          <w:ilvl w:val="0"/>
-          <w:numId w:val="11"/>
-        </w:numPr>
-        <w:tabs>
-          <w:tab w:val="clear" w:pos="709"/>
-          <w:tab w:val="left" w:pos="707" w:leader="none"/>
-        </w:tabs>
-        <w:bidi w:val="0"/>
-        <w:spacing w:before="0" w:after="0"/>
-        <w:ind w:left="707" w:hanging="283"/>
-        <w:jc w:val="left"/>
-        <w:rPr/>
-      </w:pPr>
-      <w:r>
-        <w:rPr>
-          <w:b w:val="false"/>
-          <w:i w:val="false"/>
-          <w:caps w:val="false"/>
-          <w:smallCaps w:val="false"/>
-        </w:rPr>
-        <w:t>Practising less. This is what differentiates between good and excellent practitioners. Most excellent practitioners can think of 100s of ideas around a dataset and can iterate quickly on them. That is how accuracy on a dataset will go up. Other practitioners will waste time in thinking about what would be the perfect method and code their “one best” method in hours, which will mostly not work in the end. You cannot think in advance what should be the method for best accuracy, EDA and trail-and-error is the key. Remember during practicing “Getting average accuracy on multiple datasets &lt;&lt; multiple round of iteration to get good accuracy on one dataset”.</w:t>
-      </w:r>
-    </w:p>
-    <w:p>
-      <w:pPr>
-        <w:pStyle w:val="TextBody"/>
-        <w:numPr>
-          <w:ilvl w:val="0"/>
-          <w:numId w:val="11"/>
-        </w:numPr>
-        <w:tabs>
-          <w:tab w:val="clear" w:pos="709"/>
-          <w:tab w:val="left" w:pos="707" w:leader="none"/>
-        </w:tabs>
-        <w:bidi w:val="0"/>
-        <w:ind w:left="707" w:hanging="283"/>
-        <w:jc w:val="left"/>
-        <w:rPr/>
-      </w:pPr>
-      <w:r>
-        <w:rPr>
-          <w:b w:val="false"/>
-          <w:i w:val="false"/>
-          <w:caps w:val="false"/>
-          <w:smallCaps w:val="false"/>
-        </w:rPr>
-        <w:t>Not focusing on basics numpy and pandas. As I said earlier, you need to iterate over many ideas quickly rather than thinking of “one true idea” that will work. Its grit boring work. To make this quicker, good command on Numpy and Pandas help. Lesser number of Google searhes == more code. Tensorflow/PyTorch have been purposefully written close to Numpy to make sure that Numpy users can iterate quickly.</w:t>
+        <w:t>https://qr.ae/pNnctE</w:t>
+      </w:r>
+    </w:p>
+    <w:p>
+      <w:pPr>
+        <w:pStyle w:val="TextBody"/>
+        <w:bidi w:val="0"/>
+        <w:jc w:val="left"/>
+        <w:rPr/>
+      </w:pPr>
+      <w:r>
+        <w:rPr/>
       </w:r>
     </w:p>
     <w:p>
@@ -1259,13 +1081,13 @@
         <w:pStyle w:val="Heading3"/>
         <w:numPr>
           <w:ilvl w:val="2"/>
-          <w:numId w:val="3"/>
+          <w:numId w:val="10"/>
         </w:numPr>
         <w:rPr/>
       </w:pPr>
       <w:r>
         <w:rPr/>
-        <w:t>Q. What are some signs to recognize inexperienced Machine learning engineers ?</w:t>
+        <w:t>Q. My answer to “What are the mistakes people make when they start Machine Learning?”</w:t>
       </w:r>
     </w:p>
     <w:p>
@@ -1277,13 +1099,24 @@
       </w:pPr>
       <w:r>
         <w:rPr/>
-        <w:t xml:space="preserve">Original Answer Here: </w:t>
+      </w:r>
+    </w:p>
+    <w:p>
+      <w:pPr>
+        <w:pStyle w:val="Normal"/>
+        <w:bidi w:val="0"/>
+        <w:jc w:val="left"/>
+        <w:rPr/>
+      </w:pPr>
+      <w:r>
+        <w:rPr/>
+        <w:t xml:space="preserve">Originally Answered here: </w:t>
       </w:r>
       <w:r>
         <w:rPr>
           <w:rStyle w:val="InternetLink"/>
         </w:rPr>
-        <w:t>https://qr.ae/pNncvm</w:t>
+        <w:t>https://qr.ae/TiNJou</w:t>
       </w:r>
     </w:p>
     <w:p>
@@ -1311,73 +1144,114 @@
           <w:caps w:val="false"/>
           <w:smallCaps w:val="false"/>
         </w:rPr>
-        <w:t>In my view most inexperienced Machine Learning people (including me say 6–7 years back) focus more on algorithm than data.</w:t>
-      </w:r>
-    </w:p>
-    <w:p>
-      <w:pPr>
-        <w:pStyle w:val="TextBody"/>
-        <w:rPr/>
-      </w:pPr>
-      <w:r>
-        <w:rPr>
-          <w:b w:val="false"/>
-          <w:i w:val="false"/>
-          <w:caps w:val="false"/>
-          <w:smallCaps w:val="false"/>
-        </w:rPr>
-        <w:t>Newbies want to try out all the 250 (dummy number) algorithms on the dataset they have got without EDA on the data itself.</w:t>
-      </w:r>
-    </w:p>
-    <w:p>
-      <w:pPr>
-        <w:pStyle w:val="TextBody"/>
-        <w:rPr/>
-      </w:pPr>
-      <w:r>
-        <w:rPr>
-          <w:b w:val="false"/>
-          <w:i w:val="false"/>
-          <w:caps w:val="false"/>
-          <w:smallCaps w:val="false"/>
-        </w:rPr>
-        <w:t>Changing the algorithm will generally give what 2–3% (again dummy number for giving an idea about magnitude) gains in accuracy, while, arranging/ balancing/ feature engineering/ augmenting the data can give manifold accuracy gains.</w:t>
-      </w:r>
-    </w:p>
-    <w:p>
-      <w:pPr>
-        <w:pStyle w:val="TextBody"/>
-        <w:rPr/>
-      </w:pPr>
-      <w:r>
-        <w:rPr>
-          <w:b w:val="false"/>
-          <w:i w:val="false"/>
-          <w:caps w:val="false"/>
-          <w:smallCaps w:val="false"/>
-        </w:rPr>
-        <w:t>Machine Learning is not yet a cool art where you summon a Charlizard and then it will be burn the competitor to the ground. It requires grit, getting dirty with the data and understanding what is the algorithm learning through many boring iterations.</w:t>
-      </w:r>
-    </w:p>
-    <w:p>
-      <w:pPr>
-        <w:pStyle w:val="TextBody"/>
-        <w:rPr>
-          <w:b w:val="false"/>
-          <w:b w:val="false"/>
-          <w:i w:val="false"/>
-          <w:i w:val="false"/>
-          <w:caps w:val="false"/>
-          <w:smallCaps w:val="false"/>
-        </w:rPr>
-      </w:pPr>
-      <w:r>
-        <w:rPr>
-          <w:b w:val="false"/>
-          <w:i w:val="false"/>
-          <w:caps w:val="false"/>
-          <w:smallCaps w:val="false"/>
-        </w:rPr>
+        <w:t>Some mistakes according to me:</w:t>
+      </w:r>
+    </w:p>
+    <w:p>
+      <w:pPr>
+        <w:pStyle w:val="TextBody"/>
+        <w:numPr>
+          <w:ilvl w:val="0"/>
+          <w:numId w:val="12"/>
+        </w:numPr>
+        <w:tabs>
+          <w:tab w:val="clear" w:pos="709"/>
+          <w:tab w:val="left" w:pos="707" w:leader="none"/>
+        </w:tabs>
+        <w:bidi w:val="0"/>
+        <w:spacing w:before="0" w:after="0"/>
+        <w:ind w:left="707" w:hanging="283"/>
+        <w:jc w:val="left"/>
+        <w:rPr/>
+      </w:pPr>
+      <w:r>
+        <w:rPr>
+          <w:b w:val="false"/>
+          <w:i w:val="false"/>
+          <w:caps w:val="false"/>
+          <w:smallCaps w:val="false"/>
+        </w:rPr>
+        <w:t>Focusing too much on math in the initial stages. To train your first Neural networks, you don’t need to know in detail how backprop works (backprop derivatives of all ops for example), or you don’t need to understand the support vector derivation to train SVMs. Dont start reading complicated mathematical resources in the beginning, it makes learning very slow. Touch on these topics when you are somewhat experienced writing code and training algorithms.</w:t>
+      </w:r>
+    </w:p>
+    <w:p>
+      <w:pPr>
+        <w:pStyle w:val="TextBody"/>
+        <w:numPr>
+          <w:ilvl w:val="0"/>
+          <w:numId w:val="12"/>
+        </w:numPr>
+        <w:tabs>
+          <w:tab w:val="clear" w:pos="709"/>
+          <w:tab w:val="left" w:pos="707" w:leader="none"/>
+        </w:tabs>
+        <w:bidi w:val="0"/>
+        <w:spacing w:before="0" w:after="0"/>
+        <w:ind w:left="707" w:hanging="283"/>
+        <w:jc w:val="left"/>
+        <w:rPr/>
+      </w:pPr>
+      <w:r>
+        <w:rPr>
+          <w:b w:val="false"/>
+          <w:i w:val="false"/>
+          <w:caps w:val="false"/>
+          <w:smallCaps w:val="false"/>
+        </w:rPr>
+        <w:t>Focusing too little on Math is similarly bad too. Not knowing what different parameters to a Conv layer in Keras signify is also sub optimal. A basic book on Machine Learning with theory is best starting point.</w:t>
+      </w:r>
+    </w:p>
+    <w:p>
+      <w:pPr>
+        <w:pStyle w:val="TextBody"/>
+        <w:numPr>
+          <w:ilvl w:val="0"/>
+          <w:numId w:val="12"/>
+        </w:numPr>
+        <w:tabs>
+          <w:tab w:val="clear" w:pos="709"/>
+          <w:tab w:val="left" w:pos="707" w:leader="none"/>
+        </w:tabs>
+        <w:bidi w:val="0"/>
+        <w:spacing w:before="0" w:after="0"/>
+        <w:ind w:left="707" w:hanging="283"/>
+        <w:jc w:val="left"/>
+        <w:rPr/>
+      </w:pPr>
+      <w:r>
+        <w:rPr>
+          <w:b w:val="false"/>
+          <w:i w:val="false"/>
+          <w:caps w:val="false"/>
+          <w:smallCaps w:val="false"/>
+        </w:rPr>
+        <w:t>Practising less. This is what differentiates between good and excellent practitioners. Most excellent practitioners can think of 100s of ideas around a dataset and can iterate quickly on them. That is how accuracy on a dataset will go up. Other practitioners will waste time in thinking about what would be the perfect method and code their “one best” method in hours, which will mostly not work in the end. You cannot think in advance what should be the method for best accuracy, EDA and trail-and-error is the key. Remember during practicing “Getting average accuracy on multiple datasets &lt;&lt; multiple round of iteration to get good accuracy on one dataset”.</w:t>
+      </w:r>
+    </w:p>
+    <w:p>
+      <w:pPr>
+        <w:pStyle w:val="TextBody"/>
+        <w:numPr>
+          <w:ilvl w:val="0"/>
+          <w:numId w:val="12"/>
+        </w:numPr>
+        <w:tabs>
+          <w:tab w:val="clear" w:pos="709"/>
+          <w:tab w:val="left" w:pos="707" w:leader="none"/>
+        </w:tabs>
+        <w:bidi w:val="0"/>
+        <w:ind w:left="707" w:hanging="283"/>
+        <w:jc w:val="left"/>
+        <w:rPr/>
+      </w:pPr>
+      <w:r>
+        <w:rPr>
+          <w:b w:val="false"/>
+          <w:i w:val="false"/>
+          <w:caps w:val="false"/>
+          <w:smallCaps w:val="false"/>
+        </w:rPr>
+        <w:t>Not focusing on basics numpy and pandas. As I said earlier, you need to iterate over many ideas quickly rather than thinking of “one true idea” that will work. Its grit boring work. To make this quicker, good command on Numpy and Pandas help. Lesser number of Google searhes == more code. Tensorflow/PyTorch have been purposefully written close to Numpy to make sure that Numpy users can iterate quickly.</w:t>
       </w:r>
     </w:p>
     <w:p>
@@ -1385,7 +1259,133 @@
         <w:pStyle w:val="Heading3"/>
         <w:numPr>
           <w:ilvl w:val="2"/>
-          <w:numId w:val="3"/>
+          <w:numId w:val="4"/>
+        </w:numPr>
+        <w:rPr/>
+      </w:pPr>
+      <w:r>
+        <w:rPr/>
+        <w:t>Q. What are some signs to recognize inexperienced Machine learning engineers ?</w:t>
+      </w:r>
+    </w:p>
+    <w:p>
+      <w:pPr>
+        <w:pStyle w:val="Normal"/>
+        <w:bidi w:val="0"/>
+        <w:jc w:val="left"/>
+        <w:rPr/>
+      </w:pPr>
+      <w:r>
+        <w:rPr/>
+        <w:t xml:space="preserve">Original Answer Here: </w:t>
+      </w:r>
+      <w:r>
+        <w:rPr>
+          <w:rStyle w:val="InternetLink"/>
+        </w:rPr>
+        <w:t>https://qr.ae/pNncvm</w:t>
+      </w:r>
+    </w:p>
+    <w:p>
+      <w:pPr>
+        <w:pStyle w:val="Normal"/>
+        <w:bidi w:val="0"/>
+        <w:jc w:val="left"/>
+        <w:rPr/>
+      </w:pPr>
+      <w:r>
+        <w:rPr/>
+      </w:r>
+    </w:p>
+    <w:p>
+      <w:pPr>
+        <w:pStyle w:val="TextBody"/>
+        <w:bidi w:val="0"/>
+        <w:jc w:val="left"/>
+        <w:rPr/>
+      </w:pPr>
+      <w:r>
+        <w:rPr>
+          <w:b w:val="false"/>
+          <w:i w:val="false"/>
+          <w:caps w:val="false"/>
+          <w:smallCaps w:val="false"/>
+        </w:rPr>
+        <w:t>In my view most inexperienced Machine Learning people (including me say 6–7 years back) focus more on algorithm than data.</w:t>
+      </w:r>
+    </w:p>
+    <w:p>
+      <w:pPr>
+        <w:pStyle w:val="TextBody"/>
+        <w:rPr/>
+      </w:pPr>
+      <w:r>
+        <w:rPr>
+          <w:b w:val="false"/>
+          <w:i w:val="false"/>
+          <w:caps w:val="false"/>
+          <w:smallCaps w:val="false"/>
+        </w:rPr>
+        <w:t>Newbies want to try out all the 250 (dummy number) algorithms on the dataset they have got without EDA on the data itself.</w:t>
+      </w:r>
+    </w:p>
+    <w:p>
+      <w:pPr>
+        <w:pStyle w:val="TextBody"/>
+        <w:rPr/>
+      </w:pPr>
+      <w:r>
+        <w:rPr>
+          <w:b w:val="false"/>
+          <w:i w:val="false"/>
+          <w:caps w:val="false"/>
+          <w:smallCaps w:val="false"/>
+        </w:rPr>
+        <w:t>Changing the algorithm will generally give what 2–3% (again dummy number for giving an idea about magnitude) gains in accuracy, while, arranging/ balancing/ feature engineering/ augmenting the data can give manifold accuracy gains.</w:t>
+      </w:r>
+    </w:p>
+    <w:p>
+      <w:pPr>
+        <w:pStyle w:val="TextBody"/>
+        <w:rPr/>
+      </w:pPr>
+      <w:r>
+        <w:rPr>
+          <w:b w:val="false"/>
+          <w:i w:val="false"/>
+          <w:caps w:val="false"/>
+          <w:smallCaps w:val="false"/>
+        </w:rPr>
+        <w:t>Machine Learning is not yet a cool art where you summon a Charlizard and then it will be burn the competitor to the ground. It requires grit, getting dirty with the data and understanding what is the algorithm learning through many boring iterations.</w:t>
+      </w:r>
+    </w:p>
+    <w:p>
+      <w:pPr>
+        <w:pStyle w:val="TextBody"/>
+        <w:rPr>
+          <w:b w:val="false"/>
+          <w:b w:val="false"/>
+          <w:i w:val="false"/>
+          <w:i w:val="false"/>
+          <w:caps w:val="false"/>
+          <w:smallCaps w:val="false"/>
+        </w:rPr>
+      </w:pPr>
+      <w:r>
+        <w:rPr>
+          <w:b w:val="false"/>
+          <w:i w:val="false"/>
+          <w:caps w:val="false"/>
+          <w:smallCaps w:val="false"/>
+        </w:rPr>
+      </w:r>
+    </w:p>
+    <w:p>
+      <w:pPr>
+        <w:pStyle w:val="Heading3"/>
+        <w:numPr>
+          <w:ilvl w:val="2"/>
+          <w:numId w:val="4"/>
         </w:numPr>
         <w:rPr/>
       </w:pPr>
@@ -1531,7 +1531,7 @@
         <w:pStyle w:val="Heading3"/>
         <w:numPr>
           <w:ilvl w:val="2"/>
-          <w:numId w:val="7"/>
+          <w:numId w:val="8"/>
         </w:numPr>
         <w:rPr/>
       </w:pPr>
@@ -1671,7 +1671,7 @@
         <w:pStyle w:val="Heading3"/>
         <w:numPr>
           <w:ilvl w:val="2"/>
-          <w:numId w:val="3"/>
+          <w:numId w:val="4"/>
         </w:numPr>
         <w:rPr/>
       </w:pPr>
@@ -1808,7 +1808,7 @@
       <w:r>
         <w:rPr/>
         <w:drawing>
-          <wp:anchor behindDoc="0" distT="0" distB="0" distL="0" distR="0" simplePos="0" locked="0" layoutInCell="1" allowOverlap="1" relativeHeight="2">
+          <wp:anchor behindDoc="0" distT="0" distB="0" distL="0" distR="0" simplePos="0" locked="0" layoutInCell="0" allowOverlap="1" relativeHeight="4">
             <wp:simplePos x="0" y="0"/>
             <wp:positionH relativeFrom="column">
               <wp:align>center</wp:align>
@@ -2072,7 +2072,7 @@
       <w:r>
         <w:rPr/>
         <w:drawing>
-          <wp:anchor behindDoc="0" distT="0" distB="0" distL="0" distR="0" simplePos="0" locked="0" layoutInCell="1" allowOverlap="1" relativeHeight="3">
+          <wp:anchor behindDoc="0" distT="0" distB="0" distL="0" distR="0" simplePos="0" locked="0" layoutInCell="0" allowOverlap="1" relativeHeight="5">
             <wp:simplePos x="0" y="0"/>
             <wp:positionH relativeFrom="column">
               <wp:align>center</wp:align>
@@ -2319,7 +2319,7 @@
         <w:pStyle w:val="TextBody"/>
         <w:numPr>
           <w:ilvl w:val="0"/>
-          <w:numId w:val="13"/>
+          <w:numId w:val="14"/>
         </w:numPr>
         <w:tabs>
           <w:tab w:val="clear" w:pos="709"/>
@@ -2339,7 +2339,7 @@
         <w:pStyle w:val="TextBody"/>
         <w:numPr>
           <w:ilvl w:val="0"/>
-          <w:numId w:val="13"/>
+          <w:numId w:val="14"/>
         </w:numPr>
         <w:tabs>
           <w:tab w:val="clear" w:pos="709"/>
@@ -2359,7 +2359,7 @@
         <w:pStyle w:val="TextBody"/>
         <w:numPr>
           <w:ilvl w:val="0"/>
-          <w:numId w:val="13"/>
+          <w:numId w:val="14"/>
         </w:numPr>
         <w:tabs>
           <w:tab w:val="clear" w:pos="709"/>
@@ -2379,7 +2379,7 @@
         <w:pStyle w:val="TextBody"/>
         <w:numPr>
           <w:ilvl w:val="0"/>
-          <w:numId w:val="13"/>
+          <w:numId w:val="14"/>
         </w:numPr>
         <w:tabs>
           <w:tab w:val="clear" w:pos="709"/>
@@ -2421,7 +2421,7 @@
         <w:pStyle w:val="Heading3"/>
         <w:numPr>
           <w:ilvl w:val="2"/>
-          <w:numId w:val="5"/>
+          <w:numId w:val="6"/>
         </w:numPr>
         <w:rPr/>
       </w:pPr>
@@ -2563,7 +2563,7 @@
         <w:pStyle w:val="Heading3"/>
         <w:numPr>
           <w:ilvl w:val="2"/>
-          <w:numId w:val="4"/>
+          <w:numId w:val="5"/>
         </w:numPr>
         <w:rPr/>
       </w:pPr>
@@ -2607,9 +2607,36 @@
           </wp:inline>
         </w:drawing>
       </w:r>
-      <w:r>
-        <w:rPr/>
-        <w:t>Q. How do I become a data scientist in 2020 in India by self-teaching?</w:t>
+    </w:p>
+    <w:p>
+      <w:pPr>
+        <w:pStyle w:val="Heading3"/>
+        <w:numPr>
+          <w:ilvl w:val="2"/>
+          <w:numId w:val="5"/>
+        </w:numPr>
+        <w:rPr/>
+      </w:pPr>
+      <w:r>
+        <w:rPr/>
+      </w:r>
+    </w:p>
+    <w:p>
+      <w:pPr>
+        <w:pStyle w:val="Heading3"/>
+        <w:numPr>
+          <w:ilvl w:val="2"/>
+          <w:numId w:val="5"/>
+        </w:numPr>
+        <w:rPr/>
+      </w:pPr>
+      <w:r>
+        <w:rPr/>
+        <w:t>Q</w:t>
+      </w:r>
+      <w:r>
+        <w:rPr/>
+        <w:t>. How do I become a data scientist in 2020 in India by self-teaching?</w:t>
       </w:r>
     </w:p>
     <w:p>
@@ -2686,7 +2713,7 @@
         <w:pStyle w:val="TextBody"/>
         <w:numPr>
           <w:ilvl w:val="0"/>
-          <w:numId w:val="6"/>
+          <w:numId w:val="7"/>
         </w:numPr>
         <w:tabs>
           <w:tab w:val="clear" w:pos="709"/>
@@ -2701,118 +2728,6 @@
       <w:r>
         <w:rPr/>
         <w:t>1. As a self-learner, determine if you like learning from books or like learning in virtual classrooms.</w:t>
-      </w:r>
-    </w:p>
-    <w:p>
-      <w:pPr>
-        <w:pStyle w:val="TextBody"/>
-        <w:numPr>
-          <w:ilvl w:val="0"/>
-          <w:numId w:val="6"/>
-        </w:numPr>
-        <w:tabs>
-          <w:tab w:val="clear" w:pos="709"/>
-          <w:tab w:val="left" w:pos="707" w:leader="none"/>
-        </w:tabs>
-        <w:bidi w:val="0"/>
-        <w:spacing w:before="0" w:after="0"/>
-        <w:ind w:left="707" w:hanging="283"/>
-        <w:jc w:val="left"/>
-        <w:rPr/>
-      </w:pPr>
-      <w:r>
-        <w:rPr/>
-        <w:t>2. Either way, you will have to dedicate around 10000 hours of hard work to learning and practical exercises. It looks simple, but most people lose out here. They do not put enough effort.</w:t>
-      </w:r>
-    </w:p>
-    <w:p>
-      <w:pPr>
-        <w:pStyle w:val="TextBody"/>
-        <w:numPr>
-          <w:ilvl w:val="0"/>
-          <w:numId w:val="6"/>
-        </w:numPr>
-        <w:tabs>
-          <w:tab w:val="clear" w:pos="709"/>
-          <w:tab w:val="left" w:pos="707" w:leader="none"/>
-        </w:tabs>
-        <w:bidi w:val="0"/>
-        <w:spacing w:before="0" w:after="0"/>
-        <w:ind w:left="707" w:hanging="283"/>
-        <w:jc w:val="left"/>
-        <w:rPr/>
-      </w:pPr>
-      <w:r>
-        <w:rPr/>
-        <w:t>3. Point 2 above requires self drive. It is not easy. A proxy to that is buying online courses / books. The money you put into them makes you (and probably your parents who drive most people towards learning stuff) have skin-in-the-game and you wont want to lose out. If you arent that wealthy, you will have to push yourself.</w:t>
-      </w:r>
-    </w:p>
-    <w:p>
-      <w:pPr>
-        <w:pStyle w:val="TextBody"/>
-        <w:numPr>
-          <w:ilvl w:val="0"/>
-          <w:numId w:val="6"/>
-        </w:numPr>
-        <w:tabs>
-          <w:tab w:val="clear" w:pos="709"/>
-          <w:tab w:val="left" w:pos="707" w:leader="none"/>
-        </w:tabs>
-        <w:bidi w:val="0"/>
-        <w:spacing w:before="0" w:after="0"/>
-        <w:ind w:left="707" w:hanging="283"/>
-        <w:jc w:val="left"/>
-        <w:rPr/>
-      </w:pPr>
-      <w:r>
-        <w:rPr/>
-        <w:t>4. You have to invest in a good computer. (somewhat 60000 INR cost).</w:t>
-      </w:r>
-    </w:p>
-    <w:p>
-      <w:pPr>
-        <w:pStyle w:val="TextBody"/>
-        <w:numPr>
-          <w:ilvl w:val="0"/>
-          <w:numId w:val="6"/>
-        </w:numPr>
-        <w:tabs>
-          <w:tab w:val="clear" w:pos="709"/>
-          <w:tab w:val="left" w:pos="707" w:leader="none"/>
-        </w:tabs>
-        <w:bidi w:val="0"/>
-        <w:ind w:left="707" w:hanging="283"/>
-        <w:jc w:val="left"/>
-        <w:rPr/>
-      </w:pPr>
-      <w:r>
-        <w:rPr/>
-        <w:t>5. You need to have good internet.</w:t>
-      </w:r>
-    </w:p>
-    <w:p>
-      <w:pPr>
-        <w:pStyle w:val="Normal"/>
-        <w:bidi w:val="0"/>
-        <w:jc w:val="left"/>
-        <w:rPr/>
-      </w:pPr>
-      <w:r>
-        <w:rPr/>
-      </w:r>
-    </w:p>
-    <w:p>
-      <w:pPr>
-        <w:pStyle w:val="TextBody"/>
-        <w:bidi w:val="0"/>
-        <w:jc w:val="left"/>
-        <w:rPr/>
-      </w:pPr>
-      <w:bookmarkStart w:id="1" w:name="__w2_wcJNKKtx4_answer_content1"/>
-      <w:bookmarkEnd w:id="1"/>
-      <w:r>
-        <w:rPr/>
-        <w:t>That is all. There are enough resources available for free to learn and make yourself a good data scientist.</w:t>
       </w:r>
     </w:p>
     <w:p>
@@ -2834,7 +2749,7 @@
       </w:pPr>
       <w:r>
         <w:rPr/>
-        <w:t>1. Learn Python programming. This is first and foremost. There are many free books and online courses to learn Python (sometimes Python for Data Science specifically) if you aren’t enrolling in a course. When you are doing a course or reading a book, don’t just read it, force yourself into using python after you are done learning. If book exercises look boring to you, join a startup near you as a free intern and do some coding for them. Forcing yourself to write 1000 lines of code (made up number) is very important.</w:t>
+        <w:t>2. Either way, you will have to dedicate around 10000 hours of hard work to learning and practical exercises. It looks simple, but most people lose out here. They do not put enough effort.</w:t>
       </w:r>
     </w:p>
     <w:p>
@@ -2843,6 +2758,118 @@
         <w:numPr>
           <w:ilvl w:val="0"/>
           <w:numId w:val="7"/>
+        </w:numPr>
+        <w:tabs>
+          <w:tab w:val="clear" w:pos="709"/>
+          <w:tab w:val="left" w:pos="707" w:leader="none"/>
+        </w:tabs>
+        <w:bidi w:val="0"/>
+        <w:spacing w:before="0" w:after="0"/>
+        <w:ind w:left="707" w:hanging="283"/>
+        <w:jc w:val="left"/>
+        <w:rPr/>
+      </w:pPr>
+      <w:r>
+        <w:rPr/>
+        <w:t>3. Point 2 above requires self drive. It is not easy. A proxy to that is buying online courses / books. The money you put into them makes you (and probably your parents who drive most people towards learning stuff) have skin-in-the-game and you wont want to lose out. If you arent that wealthy, you will have to push yourself.</w:t>
+      </w:r>
+    </w:p>
+    <w:p>
+      <w:pPr>
+        <w:pStyle w:val="TextBody"/>
+        <w:numPr>
+          <w:ilvl w:val="0"/>
+          <w:numId w:val="7"/>
+        </w:numPr>
+        <w:tabs>
+          <w:tab w:val="clear" w:pos="709"/>
+          <w:tab w:val="left" w:pos="707" w:leader="none"/>
+        </w:tabs>
+        <w:bidi w:val="0"/>
+        <w:spacing w:before="0" w:after="0"/>
+        <w:ind w:left="707" w:hanging="283"/>
+        <w:jc w:val="left"/>
+        <w:rPr/>
+      </w:pPr>
+      <w:r>
+        <w:rPr/>
+        <w:t>4. You have to invest in a good computer. (somewhat 60000 INR cost).</w:t>
+      </w:r>
+    </w:p>
+    <w:p>
+      <w:pPr>
+        <w:pStyle w:val="TextBody"/>
+        <w:numPr>
+          <w:ilvl w:val="0"/>
+          <w:numId w:val="7"/>
+        </w:numPr>
+        <w:tabs>
+          <w:tab w:val="clear" w:pos="709"/>
+          <w:tab w:val="left" w:pos="707" w:leader="none"/>
+        </w:tabs>
+        <w:bidi w:val="0"/>
+        <w:ind w:left="707" w:hanging="283"/>
+        <w:jc w:val="left"/>
+        <w:rPr/>
+      </w:pPr>
+      <w:r>
+        <w:rPr/>
+        <w:t>5. You need to have good internet.</w:t>
+      </w:r>
+    </w:p>
+    <w:p>
+      <w:pPr>
+        <w:pStyle w:val="Normal"/>
+        <w:bidi w:val="0"/>
+        <w:jc w:val="left"/>
+        <w:rPr/>
+      </w:pPr>
+      <w:r>
+        <w:rPr/>
+      </w:r>
+    </w:p>
+    <w:p>
+      <w:pPr>
+        <w:pStyle w:val="TextBody"/>
+        <w:bidi w:val="0"/>
+        <w:jc w:val="left"/>
+        <w:rPr/>
+      </w:pPr>
+      <w:bookmarkStart w:id="1" w:name="__w2_wcJNKKtx4_answer_content1"/>
+      <w:bookmarkEnd w:id="1"/>
+      <w:r>
+        <w:rPr/>
+        <w:t>That is all. There are enough resources available for free to learn and make yourself a good data scientist.</w:t>
+      </w:r>
+    </w:p>
+    <w:p>
+      <w:pPr>
+        <w:pStyle w:val="TextBody"/>
+        <w:numPr>
+          <w:ilvl w:val="0"/>
+          <w:numId w:val="8"/>
+        </w:numPr>
+        <w:tabs>
+          <w:tab w:val="clear" w:pos="709"/>
+          <w:tab w:val="left" w:pos="707" w:leader="none"/>
+        </w:tabs>
+        <w:bidi w:val="0"/>
+        <w:spacing w:before="0" w:after="0"/>
+        <w:ind w:left="707" w:hanging="283"/>
+        <w:jc w:val="left"/>
+        <w:rPr/>
+      </w:pPr>
+      <w:r>
+        <w:rPr/>
+        <w:t>1. Learn Python programming. This is first and foremost. There are many free books and online courses to learn Python (sometimes Python for Data Science specifically) if you aren’t enrolling in a course. When you are doing a course or reading a book, don’t just read it, force yourself into using python after you are done learning. If book exercises look boring to you, join a startup near you as a free intern and do some coding for them. Forcing yourself to write 1000 lines of code (made up number) is very important.</w:t>
+      </w:r>
+    </w:p>
+    <w:p>
+      <w:pPr>
+        <w:pStyle w:val="TextBody"/>
+        <w:numPr>
+          <w:ilvl w:val="0"/>
+          <w:numId w:val="8"/>
         </w:numPr>
         <w:tabs>
           <w:tab w:val="clear" w:pos="709"/>
@@ -2948,7 +2975,7 @@
         <w:pStyle w:val="TextBody"/>
         <w:numPr>
           <w:ilvl w:val="0"/>
-          <w:numId w:val="7"/>
+          <w:numId w:val="8"/>
         </w:numPr>
         <w:tabs>
           <w:tab w:val="clear" w:pos="709"/>
@@ -2993,109 +3020,345 @@
         <w:pStyle w:val="Heading3"/>
         <w:numPr>
           <w:ilvl w:val="2"/>
+          <w:numId w:val="3"/>
+        </w:numPr>
+        <w:rPr/>
+      </w:pPr>
+      <w:r>
+        <w:rPr/>
+        <w:t>Q. What signs will tell you that your company is not taking data science seriously?</w:t>
+      </w:r>
+    </w:p>
+    <w:p>
+      <w:pPr>
+        <w:pStyle w:val="TextBody"/>
+        <w:tabs>
+          <w:tab w:val="clear" w:pos="709"/>
+          <w:tab w:val="left" w:pos="707" w:leader="none"/>
+        </w:tabs>
+        <w:bidi w:val="0"/>
+        <w:ind w:hanging="0"/>
+        <w:jc w:val="left"/>
+        <w:rPr/>
+      </w:pPr>
+      <w:r>
+        <w:rPr/>
+        <w:t xml:space="preserve">Originally answered here: </w:t>
+      </w:r>
+      <w:r>
+        <w:rPr>
+          <w:rStyle w:val="InternetLink"/>
+        </w:rPr>
+        <w:t>https://qr.ae/pN28BW</w:t>
+      </w:r>
+    </w:p>
+    <w:p>
+      <w:pPr>
+        <w:pStyle w:val="TextBody"/>
+        <w:tabs>
+          <w:tab w:val="clear" w:pos="709"/>
+          <w:tab w:val="left" w:pos="707" w:leader="none"/>
+        </w:tabs>
+        <w:bidi w:val="0"/>
+        <w:ind w:hanging="0"/>
+        <w:jc w:val="left"/>
+        <w:rPr>
+          <w:b w:val="false"/>
+          <w:b w:val="false"/>
+          <w:i w:val="false"/>
+          <w:i w:val="false"/>
+          <w:caps w:val="false"/>
+          <w:smallCaps w:val="false"/>
+        </w:rPr>
+      </w:pPr>
+      <w:r>
+        <w:rPr>
+          <w:b w:val="false"/>
+          <w:i w:val="false"/>
+          <w:caps w:val="false"/>
+          <w:smallCaps w:val="false"/>
+        </w:rPr>
+        <w:t>Note : I am assuming that this question was asked to understand ways to judge a potential employer by an applicant who wants to take a job as Data Scientist. What might be something that is risky. There might be other ways to look at it, but this seems most plausible source of the question to me.</w:t>
+      </w:r>
+    </w:p>
+    <w:p>
+      <w:pPr>
+        <w:pStyle w:val="TextBody"/>
+        <w:rPr>
+          <w:b w:val="false"/>
+          <w:b w:val="false"/>
+          <w:i w:val="false"/>
+          <w:i w:val="false"/>
+          <w:caps w:val="false"/>
+          <w:smallCaps w:val="false"/>
+        </w:rPr>
+      </w:pPr>
+      <w:r>
+        <w:rPr>
+          <w:b w:val="false"/>
+          <w:i w:val="false"/>
+          <w:caps w:val="false"/>
+          <w:smallCaps w:val="false"/>
+        </w:rPr>
+        <w:t>Well, if your company has hired people as Data Scientists, there is definitely a vision to derive value out of data. Funds were allocated, someone actually made effort to hire Data Scientists and (hopefully) a set of problems were defined to solve. If your company is not doing all these 3 (allocation funds, hiring data science team and defining problems to solve), you can safely assume its not going to implement Data Science in near future.</w:t>
+      </w:r>
+    </w:p>
+    <w:p>
+      <w:pPr>
+        <w:pStyle w:val="TextBody"/>
+        <w:rPr>
+          <w:b w:val="false"/>
+          <w:b w:val="false"/>
+          <w:i w:val="false"/>
+          <w:i w:val="false"/>
+          <w:caps w:val="false"/>
+          <w:smallCaps w:val="false"/>
+        </w:rPr>
+      </w:pPr>
+      <w:r>
+        <w:rPr>
+          <w:b w:val="false"/>
+          <w:i w:val="false"/>
+          <w:caps w:val="false"/>
+          <w:smallCaps w:val="false"/>
+        </w:rPr>
+        <w:t>However, something being in the vision is different from getting executed successfully. Sometimes, the company might be looking at Data Science, but there might be some antipatterns in execution that make life of Data Scientists hell and probability of failing high (Similar risks as being a Data Scientist in a company which doesn’t take Data Science seriously). Execution has its own challenges. Some other issues I see :</w:t>
+      </w:r>
+    </w:p>
+    <w:p>
+      <w:pPr>
+        <w:pStyle w:val="TextBody"/>
+        <w:numPr>
+          <w:ilvl w:val="0"/>
+          <w:numId w:val="15"/>
+        </w:numPr>
+        <w:tabs>
+          <w:tab w:val="clear" w:pos="709"/>
+          <w:tab w:val="left" w:pos="0" w:leader="none"/>
+        </w:tabs>
+        <w:spacing w:before="0" w:after="0"/>
+        <w:ind w:left="707" w:hanging="283"/>
+        <w:rPr>
+          <w:b w:val="false"/>
+          <w:b w:val="false"/>
+          <w:i w:val="false"/>
+          <w:i w:val="false"/>
+          <w:caps w:val="false"/>
+          <w:smallCaps w:val="false"/>
+        </w:rPr>
+      </w:pPr>
+      <w:r>
+        <w:rPr>
+          <w:b w:val="false"/>
+          <w:i w:val="false"/>
+          <w:caps w:val="false"/>
+          <w:smallCaps w:val="false"/>
+        </w:rPr>
+        <w:t>Not hiring Data Scientists at senior positions and allocating Data Scientists to work under senior technology leaders. Although this might work sometimes, a senior traditional technology executive might take decisions that are not really the best to run a Data Science team. So for example a senior backend developer put in charge of Data Science team will often ask Data Scientists working under him to accommodate additional constraints in the data pipelines they implement. For example, they might be (for no reason) asked to work within the box of software architecture which their lead has designed, reducing their efficiency.</w:t>
+      </w:r>
+    </w:p>
+    <w:p>
+      <w:pPr>
+        <w:pStyle w:val="TextBody"/>
+        <w:numPr>
+          <w:ilvl w:val="0"/>
+          <w:numId w:val="15"/>
+        </w:numPr>
+        <w:tabs>
+          <w:tab w:val="clear" w:pos="709"/>
+          <w:tab w:val="left" w:pos="0" w:leader="none"/>
+        </w:tabs>
+        <w:spacing w:before="0" w:after="0"/>
+        <w:ind w:left="707" w:hanging="283"/>
+        <w:rPr>
+          <w:b w:val="false"/>
+          <w:b w:val="false"/>
+          <w:i w:val="false"/>
+          <w:i w:val="false"/>
+          <w:caps w:val="false"/>
+          <w:smallCaps w:val="false"/>
+        </w:rPr>
+      </w:pPr>
+      <w:r>
+        <w:rPr>
+          <w:b w:val="false"/>
+          <w:i w:val="false"/>
+          <w:caps w:val="false"/>
+          <w:smallCaps w:val="false"/>
+        </w:rPr>
+        <w:t>Sales team not taking feasibility into account is another huge problem. Basically, the Data Science team need not be involved later just in the development of product/service being sold, but also earlier while the sale is being made to make sure something feasible is being sold. They can also suggest applications of data during sales time to make picth better. It is a very common pattern that Sales people of an AI company sell something that is not even feasible.</w:t>
+      </w:r>
+    </w:p>
+    <w:p>
+      <w:pPr>
+        <w:pStyle w:val="TextBody"/>
+        <w:numPr>
+          <w:ilvl w:val="0"/>
+          <w:numId w:val="15"/>
+        </w:numPr>
+        <w:tabs>
+          <w:tab w:val="clear" w:pos="709"/>
+          <w:tab w:val="left" w:pos="0" w:leader="none"/>
+        </w:tabs>
+        <w:spacing w:before="0" w:after="0"/>
+        <w:ind w:left="707" w:hanging="283"/>
+        <w:rPr>
+          <w:b w:val="false"/>
+          <w:b w:val="false"/>
+          <w:i w:val="false"/>
+          <w:i w:val="false"/>
+          <w:caps w:val="false"/>
+          <w:smallCaps w:val="false"/>
+        </w:rPr>
+      </w:pPr>
+      <w:r>
+        <w:rPr>
+          <w:b w:val="false"/>
+          <w:i w:val="false"/>
+          <w:caps w:val="false"/>
+          <w:smallCaps w:val="false"/>
+        </w:rPr>
+        <w:t>The third is expecting Data Science teams to work while not having/collecting enough data. This often is a result of 1 or 2 where data wasnt collected to optimize some other tech need, or wrong expectations have been set to any client about the performance a low amount of data can deliver. Data Science is not magic, you need enough data to derive insights or train algorithms on it.</w:t>
+      </w:r>
+    </w:p>
+    <w:p>
+      <w:pPr>
+        <w:pStyle w:val="TextBody"/>
+        <w:numPr>
+          <w:ilvl w:val="0"/>
+          <w:numId w:val="15"/>
+        </w:numPr>
+        <w:tabs>
+          <w:tab w:val="clear" w:pos="709"/>
+          <w:tab w:val="left" w:pos="0" w:leader="none"/>
+        </w:tabs>
+        <w:spacing w:before="0" w:after="140"/>
+        <w:ind w:left="707" w:hanging="283"/>
+        <w:rPr/>
+      </w:pPr>
+      <w:r>
+        <w:rPr>
+          <w:b w:val="false"/>
+          <w:i w:val="false"/>
+          <w:caps w:val="false"/>
+          <w:smallCaps w:val="false"/>
+        </w:rPr>
+        <w:t>A spineless leader for Data Science team. Well a spineless leader is always bad as they just pass the pressure downwards. People leave bosses not companies. A lot of the work of senior Data Science folks is expectation management and if they cannot do so, 1,2 and 3 mentioned will haunt the team’s work.</w:t>
+      </w:r>
+    </w:p>
+    <w:p>
+      <w:pPr>
+        <w:pStyle w:val="TextBody"/>
+        <w:tabs>
+          <w:tab w:val="clear" w:pos="709"/>
+          <w:tab w:val="left" w:pos="0" w:leader="none"/>
+        </w:tabs>
+        <w:spacing w:before="0" w:after="140"/>
+        <w:ind w:left="707" w:hanging="283"/>
+        <w:rPr>
+          <w:b w:val="false"/>
+          <w:b w:val="false"/>
+          <w:i w:val="false"/>
+          <w:i w:val="false"/>
+          <w:caps w:val="false"/>
+          <w:smallCaps w:val="false"/>
+        </w:rPr>
+      </w:pPr>
+      <w:r>
+        <w:rPr>
+          <w:b w:val="false"/>
+          <w:i w:val="false"/>
+          <w:caps w:val="false"/>
+          <w:smallCaps w:val="false"/>
+        </w:rPr>
+      </w:r>
+    </w:p>
+    <w:p>
+      <w:pPr>
+        <w:pStyle w:val="TextBody"/>
+        <w:tabs>
+          <w:tab w:val="clear" w:pos="709"/>
+          <w:tab w:val="left" w:pos="0" w:leader="none"/>
+        </w:tabs>
+        <w:spacing w:before="0" w:after="140"/>
+        <w:ind w:left="424" w:hanging="0"/>
+        <w:rPr>
+          <w:b w:val="false"/>
+          <w:b w:val="false"/>
+          <w:i w:val="false"/>
+          <w:i w:val="false"/>
+          <w:caps w:val="false"/>
+          <w:smallCaps w:val="false"/>
+        </w:rPr>
+      </w:pPr>
+      <w:r>
+        <w:rPr>
+          <w:b w:val="false"/>
+          <w:i w:val="false"/>
+          <w:caps w:val="false"/>
+          <w:smallCaps w:val="false"/>
+        </w:rPr>
+      </w:r>
+    </w:p>
+    <w:p>
+      <w:pPr>
+        <w:pStyle w:val="Heading3"/>
+        <w:numPr>
+          <w:ilvl w:val="2"/>
           <w:numId w:val="2"/>
         </w:numPr>
-        <w:rPr/>
-      </w:pPr>
-      <w:r>
-        <w:rPr/>
-        <w:t>Q. What signs will tell you that your company is not taking data science seriously?</w:t>
-      </w:r>
-    </w:p>
-    <w:p>
-      <w:pPr>
-        <w:pStyle w:val="TextBody"/>
-        <w:tabs>
-          <w:tab w:val="clear" w:pos="709"/>
-          <w:tab w:val="left" w:pos="707" w:leader="none"/>
-        </w:tabs>
-        <w:bidi w:val="0"/>
-        <w:ind w:hanging="0"/>
-        <w:jc w:val="left"/>
-        <w:rPr/>
-      </w:pPr>
-      <w:r>
-        <w:rPr/>
-        <w:t xml:space="preserve">Originally answered here: </w:t>
-      </w:r>
-      <w:r>
-        <w:rPr>
-          <w:rStyle w:val="InternetLink"/>
-        </w:rPr>
-        <w:t>https://qr.ae/pN28BW</w:t>
-      </w:r>
-    </w:p>
-    <w:p>
-      <w:pPr>
-        <w:pStyle w:val="TextBody"/>
-        <w:tabs>
-          <w:tab w:val="clear" w:pos="709"/>
-          <w:tab w:val="left" w:pos="707" w:leader="none"/>
-        </w:tabs>
-        <w:bidi w:val="0"/>
-        <w:ind w:hanging="0"/>
-        <w:jc w:val="left"/>
-        <w:rPr>
-          <w:b w:val="false"/>
-          <w:b w:val="false"/>
-          <w:i w:val="false"/>
-          <w:i w:val="false"/>
-          <w:caps w:val="false"/>
-          <w:smallCaps w:val="false"/>
-        </w:rPr>
-      </w:pPr>
-      <w:r>
-        <w:rPr>
-          <w:b w:val="false"/>
-          <w:i w:val="false"/>
-          <w:caps w:val="false"/>
-          <w:smallCaps w:val="false"/>
-        </w:rPr>
-        <w:t>Note : I am assuming that this question was asked to understand ways to judge a potential employer by an applicant who wants to take a job as Data Scientist. What might be something that is risky. There might be other ways to look at it, but this seems most plausible source of the question to me.</w:t>
-      </w:r>
-    </w:p>
-    <w:p>
-      <w:pPr>
-        <w:pStyle w:val="TextBody"/>
-        <w:rPr>
-          <w:b w:val="false"/>
-          <w:b w:val="false"/>
-          <w:i w:val="false"/>
-          <w:i w:val="false"/>
-          <w:caps w:val="false"/>
-          <w:smallCaps w:val="false"/>
-        </w:rPr>
-      </w:pPr>
-      <w:r>
-        <w:rPr>
-          <w:b w:val="false"/>
-          <w:i w:val="false"/>
-          <w:caps w:val="false"/>
-          <w:smallCaps w:val="false"/>
-        </w:rPr>
-        <w:t>Well, if your company has hired people as Data Scientists, there is definitely a vision to derive value out of data. Funds were allocated, someone actually made effort to hire Data Scientists and (hopefully) a set of problems were defined to solve. If your company is not doing all these 3 (allocation funds, hiring data science team and defining problems to solve), you can safely assume its not going to implement Data Science in near future.</w:t>
-      </w:r>
-    </w:p>
-    <w:p>
-      <w:pPr>
-        <w:pStyle w:val="TextBody"/>
-        <w:rPr>
-          <w:b w:val="false"/>
-          <w:b w:val="false"/>
-          <w:i w:val="false"/>
-          <w:i w:val="false"/>
-          <w:caps w:val="false"/>
-          <w:smallCaps w:val="false"/>
-        </w:rPr>
-      </w:pPr>
-      <w:r>
-        <w:rPr>
-          <w:b w:val="false"/>
-          <w:i w:val="false"/>
-          <w:caps w:val="false"/>
-          <w:smallCaps w:val="false"/>
-        </w:rPr>
-        <w:t>However, something being in the vision is different from getting executed successfully. Sometimes, the company might be looking at Data Science, but there might be some antipatterns in execution that make life of Data Scientists hell and probability of failing high (Similar risks as being a Data Scientist in a company which doesn’t take Data Science seriously). Execution has its own challenges. Some other issues I see :</w:t>
+        <w:spacing w:before="140" w:after="120"/>
+        <w:rPr/>
+      </w:pPr>
+      <w:r>
+        <w:rPr/>
+        <w:t>Q. After 5 years of experience in an irrelevant field, do I have to start as a fresher in the AI field?</w:t>
+      </w:r>
+    </w:p>
+    <w:p>
+      <w:pPr>
+        <w:pStyle w:val="TextBody"/>
+        <w:spacing w:before="140" w:after="120"/>
+        <w:rPr/>
+      </w:pPr>
+      <w:r>
+        <w:rPr/>
+        <w:t xml:space="preserve">Originally Answered here: </w:t>
+      </w:r>
+      <w:hyperlink r:id="rId31">
+        <w:r>
+          <w:rPr>
+            <w:rStyle w:val="InternetLink"/>
+          </w:rPr>
+          <w:t>https://www.quora.com/After-5-years-of-experience-in-an-irrelevant-field-do-I-have-to-start-as-a-fresher-in-the-AI-field/answer/Muktabh-Mayank</w:t>
+        </w:r>
+      </w:hyperlink>
+      <w:hyperlink r:id="rId32">
+        <w:r>
+          <w:rPr/>
+          <w:t xml:space="preserve"> </w:t>
+        </w:r>
+      </w:hyperlink>
+    </w:p>
+    <w:p>
+      <w:pPr>
+        <w:pStyle w:val="TextBody"/>
+        <w:spacing w:before="140" w:after="120"/>
+        <w:rPr>
+          <w:b w:val="false"/>
+          <w:i w:val="false"/>
+          <w:caps w:val="false"/>
+          <w:smallCaps w:val="false"/>
+        </w:rPr>
+      </w:pPr>
+      <w:r>
+        <w:rPr>
+          <w:b w:val="false"/>
+          <w:i w:val="false"/>
+          <w:caps w:val="false"/>
+          <w:smallCaps w:val="false"/>
+        </w:rPr>
+        <w:t>Let’s think of it in two different ways :</w:t>
       </w:r>
     </w:p>
     <w:p>
@@ -3103,7 +3366,7 @@
         <w:pStyle w:val="TextBody"/>
         <w:numPr>
           <w:ilvl w:val="0"/>
-          <w:numId w:val="14"/>
+          <w:numId w:val="16"/>
         </w:numPr>
         <w:tabs>
           <w:tab w:val="clear" w:pos="709"/>
@@ -3113,21 +3376,19 @@
         <w:ind w:left="707" w:hanging="283"/>
         <w:rPr>
           <w:b w:val="false"/>
-          <w:b w:val="false"/>
-          <w:i w:val="false"/>
-          <w:i w:val="false"/>
-          <w:caps w:val="false"/>
-          <w:smallCaps w:val="false"/>
-        </w:rPr>
-      </w:pPr>
-      <w:r>
-        <w:rPr>
-          <w:b w:val="false"/>
-          <w:i w:val="false"/>
-          <w:caps w:val="false"/>
-          <w:smallCaps w:val="false"/>
-        </w:rPr>
-        <w:t>Not hiring Data Scientists at senior positions and allocating Data Scientists to work under senior technology leaders. Although this might work sometimes, a senior traditional technology executive might take decisions that are not really the best to run a Data Science team. So for example a senior backend developer put in charge of Data Science team will often ask Data Scientists working under him to accommodate additional constraints in the data pipelines they implement. For example, they might be (for no reason) asked to work within the box of software architecture which their lead has designed, reducing their efficiency.</w:t>
+          <w:i w:val="false"/>
+          <w:caps w:val="false"/>
+          <w:smallCaps w:val="false"/>
+        </w:rPr>
+      </w:pPr>
+      <w:r>
+        <w:rPr>
+          <w:b w:val="false"/>
+          <w:i w:val="false"/>
+          <w:caps w:val="false"/>
+          <w:smallCaps w:val="false"/>
+        </w:rPr>
+        <w:t>Do you think that someone who has worked for 5 years in AI will be less or more equipped to solve problems using AI algorithms than someone with 5 years experience in a different domain ? What are the odds of a person not experienced at a domain being better than an experienced person ? What are the odds to a an experienced guitar player playing cello better than an experienced cello player ? There is a very small but non-zero probability, but no one will be willing to take a bet on such small chance. Will you be willing ? Mostly no. That is the point, an unexperienced person is quite a less safe bet than an experienced person . People put less money on less safe bets and more money in safe bets. One doesnt need to start as a fresher if one has no experience in a domain, but one will find it hard to find people who will trust them for the job in lieu of an experienced AI engineer. However, a field is almost always open for entry level employees, so anyone can get started in a field anytime they want.</w:t>
       </w:r>
     </w:p>
     <w:p>
@@ -3135,132 +3396,29 @@
         <w:pStyle w:val="TextBody"/>
         <w:numPr>
           <w:ilvl w:val="0"/>
-          <w:numId w:val="14"/>
+          <w:numId w:val="16"/>
         </w:numPr>
+        <w:pBdr/>
         <w:tabs>
           <w:tab w:val="clear" w:pos="709"/>
           <w:tab w:val="left" w:pos="0" w:leader="none"/>
         </w:tabs>
-        <w:spacing w:before="0" w:after="0"/>
         <w:ind w:left="707" w:hanging="283"/>
         <w:rPr>
           <w:b w:val="false"/>
-          <w:b w:val="false"/>
-          <w:i w:val="false"/>
-          <w:i w:val="false"/>
-          <w:caps w:val="false"/>
-          <w:smallCaps w:val="false"/>
-        </w:rPr>
-      </w:pPr>
-      <w:r>
-        <w:rPr>
-          <w:b w:val="false"/>
-          <w:i w:val="false"/>
-          <w:caps w:val="false"/>
-          <w:smallCaps w:val="false"/>
-        </w:rPr>
-        <w:t>Sales team not taking feasibility into account is another huge problem. Basically, the Data Science team need not be involved later just in the development of product/service being sold, but also earlier while the sale is being made to make sure something feasible is being sold. They can also suggest applications of data during sales time to make picth better. It is a very common pattern that Sales people of an AI company sell something that is not even feasible.</w:t>
-      </w:r>
-    </w:p>
-    <w:p>
-      <w:pPr>
-        <w:pStyle w:val="TextBody"/>
-        <w:numPr>
-          <w:ilvl w:val="0"/>
-          <w:numId w:val="14"/>
-        </w:numPr>
-        <w:tabs>
-          <w:tab w:val="clear" w:pos="709"/>
-          <w:tab w:val="left" w:pos="0" w:leader="none"/>
-        </w:tabs>
-        <w:spacing w:before="0" w:after="0"/>
-        <w:ind w:left="707" w:hanging="283"/>
-        <w:rPr>
-          <w:b w:val="false"/>
-          <w:b w:val="false"/>
-          <w:i w:val="false"/>
-          <w:i w:val="false"/>
-          <w:caps w:val="false"/>
-          <w:smallCaps w:val="false"/>
-        </w:rPr>
-      </w:pPr>
-      <w:r>
-        <w:rPr>
-          <w:b w:val="false"/>
-          <w:i w:val="false"/>
-          <w:caps w:val="false"/>
-          <w:smallCaps w:val="false"/>
-        </w:rPr>
-        <w:t>The third is expecting Data Science teams to work while not having/collecting enough data. This often is a result of 1 or 2 where data wasnt collected to optimize some other tech need, or wrong expectations have been set to any client about the performance a low amount of data can deliver. Data Science is not magic, you need enough data to derive insights or train algorithms on it.</w:t>
-      </w:r>
-    </w:p>
-    <w:p>
-      <w:pPr>
-        <w:pStyle w:val="TextBody"/>
-        <w:numPr>
-          <w:ilvl w:val="0"/>
-          <w:numId w:val="14"/>
-        </w:numPr>
-        <w:tabs>
-          <w:tab w:val="clear" w:pos="709"/>
-          <w:tab w:val="left" w:pos="0" w:leader="none"/>
-        </w:tabs>
-        <w:spacing w:before="0" w:after="140"/>
-        <w:ind w:left="707" w:hanging="283"/>
-        <w:rPr/>
-      </w:pPr>
-      <w:r>
-        <w:rPr>
-          <w:b w:val="false"/>
-          <w:i w:val="false"/>
-          <w:caps w:val="false"/>
-          <w:smallCaps w:val="false"/>
-        </w:rPr>
-        <w:t>A spineless leader for Data Science team. Well a spineless leader is always bad as they just pass the pressure downwards. People leave bosses not companies. A lot of the work of senior Data Science folks is expectation management and if they cannot do so, 1,2 and 3 mentioned will haunt the team’s work.</w:t>
-      </w:r>
-    </w:p>
-    <w:p>
-      <w:pPr>
-        <w:pStyle w:val="TextBody"/>
-        <w:tabs>
-          <w:tab w:val="clear" w:pos="709"/>
-          <w:tab w:val="left" w:pos="0" w:leader="none"/>
-        </w:tabs>
-        <w:spacing w:before="0" w:after="140"/>
-        <w:ind w:left="707" w:hanging="283"/>
-        <w:rPr>
-          <w:b w:val="false"/>
-          <w:b w:val="false"/>
-          <w:i w:val="false"/>
-          <w:i w:val="false"/>
-          <w:caps w:val="false"/>
-          <w:smallCaps w:val="false"/>
-        </w:rPr>
-      </w:pPr>
-      <w:r>
-        <w:rPr/>
-      </w:r>
-    </w:p>
-    <w:p>
-      <w:pPr>
-        <w:pStyle w:val="TextBody"/>
-        <w:tabs>
-          <w:tab w:val="clear" w:pos="709"/>
-          <w:tab w:val="left" w:pos="0" w:leader="none"/>
-        </w:tabs>
-        <w:spacing w:before="0" w:after="140"/>
-        <w:ind w:left="424" w:hanging="0"/>
-        <w:rPr>
-          <w:b w:val="false"/>
-          <w:b w:val="false"/>
-          <w:i w:val="false"/>
-          <w:i w:val="false"/>
-          <w:caps w:val="false"/>
-          <w:smallCaps w:val="false"/>
-        </w:rPr>
-      </w:pPr>
-      <w:r>
-        <w:rPr/>
+          <w:i w:val="false"/>
+          <w:caps w:val="false"/>
+          <w:smallCaps w:val="false"/>
+        </w:rPr>
+      </w:pPr>
+      <w:r>
+        <w:rPr>
+          <w:b w:val="false"/>
+          <w:i w:val="false"/>
+          <w:caps w:val="false"/>
+          <w:smallCaps w:val="false"/>
+        </w:rPr>
+        <w:t>Would you let a person of 5 year experience in AI field and not the field you are working on be willing to hire them as a senior employee in your field ? If you are a backend developer with 5 years experience for example, the AI engineer will almost surely be a worse backend developer than you are. Its only fair that they start working as a junior employee when they join your field despite their experience. I hope you can imagine why the opposite will be true as well.</w:t>
       </w:r>
     </w:p>
     <w:p>
@@ -3270,30 +3428,89 @@
       </w:pPr>
       <w:r>
         <w:rPr/>
-        <w:t>Q. My brother is confused which branch he should opt for between AI and computer science. As in upcoming times AI has a very large scope. Can anybody suggest me?</w:t>
-      </w:r>
-    </w:p>
-    <w:p>
-      <w:pPr>
-        <w:pStyle w:val="TextBody"/>
-        <w:tabs>
-          <w:tab w:val="clear" w:pos="709"/>
-          <w:tab w:val="left" w:pos="0" w:leader="none"/>
-        </w:tabs>
-        <w:spacing w:before="0" w:after="140"/>
-        <w:ind w:hanging="0"/>
-        <w:rPr/>
-      </w:pPr>
-      <w:r>
-        <w:rPr>
-          <w:b w:val="false"/>
-          <w:i w:val="false"/>
-          <w:caps w:val="false"/>
-          <w:smallCaps w:val="false"/>
-        </w:rPr>
-        <w:t xml:space="preserve">Originally answered here: </w:t>
-      </w:r>
-      <w:hyperlink r:id="rId32">
+        <w:t>Q. If I have a BCA degree, how can I become a successful data scientist in India?</w:t>
+      </w:r>
+    </w:p>
+    <w:p>
+      <w:pPr>
+        <w:pStyle w:val="TextBody"/>
+        <w:spacing w:before="140" w:after="120"/>
+        <w:rPr/>
+      </w:pPr>
+      <w:r>
+        <w:rPr/>
+        <w:t xml:space="preserve">Originally Answered here: </w:t>
+      </w:r>
+      <w:hyperlink r:id="rId34">
+        <w:r>
+          <w:rPr>
+            <w:rStyle w:val="InternetLink"/>
+          </w:rPr>
+          <w:t>https://www.quora.com/If-I-have-a-BCA-degree-how-can-I-become-a-successful-data-scientist-in-India/answer/Muktabh-Mayank</w:t>
+        </w:r>
+      </w:hyperlink>
+    </w:p>
+    <w:p>
+      <w:pPr>
+        <w:pStyle w:val="TextBody"/>
+        <w:spacing w:before="140" w:after="120"/>
+        <w:rPr>
+          <w:b w:val="false"/>
+          <w:i w:val="false"/>
+          <w:caps w:val="false"/>
+          <w:smallCaps w:val="false"/>
+        </w:rPr>
+      </w:pPr>
+      <w:r>
+        <w:rPr>
+          <w:b w:val="false"/>
+          <w:i w:val="false"/>
+          <w:caps w:val="false"/>
+          <w:smallCaps w:val="false"/>
+        </w:rPr>
+        <w:t>This question has hidden context which is not directly visible to someone trying to answer it. I will have to break it down as two possible states you might be in while asking this question, read accordingly:</w:t>
+      </w:r>
+    </w:p>
+    <w:p>
+      <w:pPr>
+        <w:pStyle w:val="TextBody"/>
+        <w:rPr/>
+      </w:pPr>
+      <w:r>
+        <w:rPr>
+          <w:b w:val="false"/>
+          <w:i w:val="false"/>
+          <w:caps w:val="false"/>
+          <w:smallCaps w:val="false"/>
+        </w:rPr>
+        <w:t xml:space="preserve">A. </w:t>
+      </w:r>
+      <w:r>
+        <w:rPr>
+          <w:b/>
+          <w:i w:val="false"/>
+          <w:caps w:val="false"/>
+          <w:smallCaps w:val="false"/>
+        </w:rPr>
+        <w:t>Your curriculum hasn’t got enough Data Science/Mathematics/Machine Learning theory and you want to cover these subjects:</w:t>
+      </w:r>
+    </w:p>
+    <w:p>
+      <w:pPr>
+        <w:pStyle w:val="TextBody"/>
+        <w:ind w:left="24" w:right="0" w:hanging="0"/>
+        <w:rPr/>
+      </w:pPr>
+      <w:r>
+        <w:rPr>
+          <w:b w:val="false"/>
+          <w:i w:val="false"/>
+          <w:caps w:val="false"/>
+          <w:smallCaps w:val="false"/>
+        </w:rPr>
+        <w:t xml:space="preserve">It has now become very easy to access quality Data Science courses and lectures if you are self driven. Join a course specialization on coursera, edx, deeplearning ai or fast ai and push yourself to complete the course well, not just to pass tests. If you have some money, you can buy certifications, else audit these courses for free. Read good Data Science and Machine Learning books (Listed here: </w:t>
+      </w:r>
+      <w:hyperlink r:id="rId35" w:tgtFrame="_blank">
         <w:r>
           <w:rPr>
             <w:rStyle w:val="InternetLink"/>
@@ -3302,80 +3519,13 @@
             <w:caps w:val="false"/>
             <w:smallCaps w:val="false"/>
           </w:rPr>
-          <w:t>https://qr.ae/pN2Q5y</w:t>
+          <w:t>50 Must-Read Free Books For Every Data Scientist in 2020 | ParallelDots</w:t>
         </w:r>
       </w:hyperlink>
     </w:p>
     <w:p>
       <w:pPr>
         <w:pStyle w:val="TextBody"/>
-        <w:tabs>
-          <w:tab w:val="clear" w:pos="709"/>
-          <w:tab w:val="left" w:pos="0" w:leader="none"/>
-        </w:tabs>
-        <w:spacing w:before="0" w:after="140"/>
-        <w:ind w:hanging="0"/>
-        <w:rPr>
-          <w:b w:val="false"/>
-          <w:i w:val="false"/>
-          <w:caps w:val="false"/>
-          <w:smallCaps w:val="false"/>
-        </w:rPr>
-      </w:pPr>
-      <w:r>
-        <w:rPr>
-          <w:b w:val="false"/>
-          <w:i w:val="false"/>
-          <w:caps w:val="false"/>
-          <w:smallCaps w:val="false"/>
-        </w:rPr>
-        <w:t>There is a branch called Artificial Intelligence already in some Indian college ? That is a bit too early. Some opinions from me :</w:t>
-      </w:r>
-    </w:p>
-    <w:p>
-      <w:pPr>
-        <w:pStyle w:val="TextBody"/>
-        <w:rPr>
-          <w:b w:val="false"/>
-          <w:i w:val="false"/>
-          <w:caps w:val="false"/>
-          <w:smallCaps w:val="false"/>
-        </w:rPr>
-      </w:pPr>
-      <w:r>
-        <w:rPr>
-          <w:b w:val="false"/>
-          <w:i w:val="false"/>
-          <w:caps w:val="false"/>
-          <w:smallCaps w:val="false"/>
-        </w:rPr>
-        <w:t>Opinion 1 : As of 2020, I personally feel that AI is not a field broad enough for a 4 year graduate course in Indian context, a BTech in Data Science in India is still conceivable. A Computer Science degree with Machine Learning, Deep Learning and good calculus and statistics courses should be enough to enter into the field of AI and I am almost sure this will not change in 4 years. Unless you are looking at an undergraduate research degree, I dont think a bachelor’s degree in AI will be worth it. In fact, a lot of the field of AI is just actually traditional Computer Science, Statistics and Optimization (All 3 fields were covered in my undergrad degree at BITS Pilani). The only new things are Deep/Machine Learning algorithms which can be taught in 2–3 electives.</w:t>
-      </w:r>
-    </w:p>
-    <w:p>
-      <w:pPr>
-        <w:pStyle w:val="TextBody"/>
-        <w:rPr>
-          <w:b w:val="false"/>
-          <w:i w:val="false"/>
-          <w:caps w:val="false"/>
-          <w:smallCaps w:val="false"/>
-        </w:rPr>
-      </w:pPr>
-      <w:r>
-        <w:rPr>
-          <w:b w:val="false"/>
-          <w:i w:val="false"/>
-          <w:caps w:val="false"/>
-          <w:smallCaps w:val="false"/>
-        </w:rPr>
-        <w:t>Opinion 2 : Even if some university comes up with a clever course structure around BTech in AI say (I think there is a possible course structure choosing subjects from Computer Science and Maths and Machine Learning specific courses), I dont think any university in India has enough faculty talent pool to teach modern AI well apart from a few top ones. Its hard for large companies and top universities to find top AI talent, how would a general university afford it. Heck, most universities dont teach even Computer Science well. So many CS grads in India and many job vacancies never get filled.</w:t>
-      </w:r>
-    </w:p>
-    <w:p>
-      <w:pPr>
-        <w:pStyle w:val="TextBody"/>
-        <w:widowControl/>
         <w:ind w:left="24" w:right="0" w:hanging="0"/>
         <w:rPr/>
       </w:pPr>
@@ -3386,9 +3536,9 @@
           <w:caps w:val="false"/>
           <w:smallCaps w:val="false"/>
         </w:rPr>
-        <w:t xml:space="preserve">Opinion 3: If you are really interested in AI, according to me a good path will be to pursue Computer Science from a college with good A. Coding campus culture and B. CS faculty in AI. Some good ones in India are : IIT(M/Kgp/B), IIITH, other good IITs, BITS and a few NITs. If you are not able to secure entry into these colleges try completing </w:t>
-      </w:r>
-      <w:hyperlink r:id="rId33" w:tgtFrame="_blank">
+        <w:t xml:space="preserve">and </w:t>
+      </w:r>
+      <w:hyperlink r:id="rId36" w:tgtFrame="_blank">
         <w:r>
           <w:rPr>
             <w:rStyle w:val="InternetLink"/>
@@ -3397,46 +3547,52 @@
             <w:caps w:val="false"/>
             <w:smallCaps w:val="false"/>
           </w:rPr>
-          <w:t>http://deeplearning.ai</w:t>
+          <w:t>24 Best (and Free) Books To Understand Machine Learning | ParallelDots</w:t>
         </w:r>
       </w:hyperlink>
     </w:p>
     <w:p>
       <w:pPr>
         <w:pStyle w:val="TextBody"/>
-        <w:widowControl/>
-        <w:ind w:left="24" w:right="0" w:hanging="0"/>
-        <w:rPr/>
-      </w:pPr>
-      <w:r>
-        <w:rPr>
-          <w:b w:val="false"/>
-          <w:i w:val="false"/>
-          <w:caps w:val="false"/>
-          <w:smallCaps w:val="false"/>
-        </w:rPr>
-        <w:t xml:space="preserve">courses or do an online minor like </w:t>
-      </w:r>
-      <w:hyperlink r:id="rId34" w:tgtFrame="_blank">
-        <w:r>
-          <w:rPr>
-            <w:rStyle w:val="InternetLink"/>
-            <w:b w:val="false"/>
-            <w:i w:val="false"/>
-            <w:caps w:val="false"/>
-            <w:smallCaps w:val="false"/>
-          </w:rPr>
-          <w:t>IIT Madras Online Degree Program</w:t>
-        </w:r>
-      </w:hyperlink>
-      <w:r>
-        <w:rPr>
-          <w:b w:val="false"/>
-          <w:i w:val="false"/>
-          <w:caps w:val="false"/>
-          <w:smallCaps w:val="false"/>
-        </w:rPr>
-        <w:t>.</w:t>
+        <w:rPr>
+          <w:b w:val="false"/>
+          <w:i w:val="false"/>
+          <w:caps w:val="false"/>
+          <w:smallCaps w:val="false"/>
+        </w:rPr>
+      </w:pPr>
+      <w:r>
+        <w:rPr>
+          <w:b w:val="false"/>
+          <w:i w:val="false"/>
+          <w:caps w:val="false"/>
+          <w:smallCaps w:val="false"/>
+        </w:rPr>
+        <w:t>) and try solving exercises from these courses and books. Make sure you work on practical problems, not plain theory. Data Science is and continues to be very empirical field and practical knowledge is very important. These courses/books give you enough knowledge about any potential entry level Data Science jobs.</w:t>
+      </w:r>
+    </w:p>
+    <w:p>
+      <w:pPr>
+        <w:pStyle w:val="TextBody"/>
+        <w:rPr/>
+      </w:pPr>
+      <w:r>
+        <w:rPr>
+          <w:b w:val="false"/>
+          <w:i w:val="false"/>
+          <w:caps w:val="false"/>
+          <w:smallCaps w:val="false"/>
+        </w:rPr>
+        <w:t xml:space="preserve">B. </w:t>
+      </w:r>
+      <w:r>
+        <w:rPr>
+          <w:b/>
+          <w:i w:val="false"/>
+          <w:caps w:val="false"/>
+          <w:smallCaps w:val="false"/>
+        </w:rPr>
+        <w:t>You think you know Data Science well enough to work in a firm but BCA degree is not providing you enough credential to get a job:</w:t>
       </w:r>
     </w:p>
     <w:p>
@@ -3457,26 +3613,14 @@
           <w:caps w:val="false"/>
           <w:smallCaps w:val="false"/>
         </w:rPr>
-        <w:t>Just getting a degree in AI from a random institute where practical knowledge is rare will be of no use.</w:t>
-      </w:r>
-    </w:p>
-    <w:p>
-      <w:pPr>
-        <w:pStyle w:val="TextBody"/>
-        <w:tabs>
-          <w:tab w:val="clear" w:pos="709"/>
-          <w:tab w:val="left" w:pos="0" w:leader="none"/>
-        </w:tabs>
-        <w:spacing w:before="0" w:after="140"/>
-        <w:ind w:hanging="0"/>
-        <w:rPr>
-          <w:b w:val="false"/>
-          <w:b w:val="false"/>
-          <w:i w:val="false"/>
-          <w:i w:val="false"/>
-          <w:caps w:val="false"/>
-          <w:smallCaps w:val="false"/>
-        </w:rPr>
+        <w:t>This is the second possible scenario I can think you have asked the question in. This is actually a hard scenario and can be thought to be like a Chicken Egg problem. “Just BCA doesnt get you a Data Science job” and “A Data Science job experience is required to make your CV credentialed enough to make your degree unimportant”, this is a loop. There is just one way to break out of Chicken Egg loops, put an asymmetric proposition on table. Offer to work for free or for minimal money with Universities/Companies which can get you a good project and a credential on your CV. Look for CS professors working on AI in an IIT/NIT/IIIT near you and ask them if they have any internship projects. Invest 1 or 2 quarters till you have a CV which is not limited by the scope of your degree and you are now good to go for any job applications.</w:t>
+      </w:r>
+    </w:p>
+    <w:p>
+      <w:pPr>
+        <w:pStyle w:val="TextBody"/>
+        <w:spacing w:before="140" w:after="120"/>
+        <w:rPr/>
       </w:pPr>
       <w:r>
         <w:rPr/>
@@ -3496,7 +3640,7 @@
 </file>
 
 <file path=word/numbering.xml><?xml version="1.0" encoding="utf-8"?>
-<w:numbering xmlns:w="http://schemas.openxmlformats.org/wordprocessingml/2006/main" xmlns:o="urn:schemas-microsoft-com:office:office" xmlns:r="http://schemas.openxmlformats.org/officeDocument/2006/relationships" xmlns:v="urn:schemas-microsoft-com:vml">
+<w:numbering xmlns:w="http://schemas.openxmlformats.org/wordprocessingml/2006/main" xmlns:o="urn:schemas-microsoft-com:office:office" xmlns:r="http://schemas.openxmlformats.org/officeDocument/2006/relationships" xmlns:v="urn:schemas-microsoft-com:vml" xmlns:mc="http://schemas.openxmlformats.org/markup-compatibility/2006" xmlns:w14="http://schemas.microsoft.com/office/word/2010/wordml" mc:Ignorable="w14">
   <w:abstractNum w:abstractNumId="1">
     <w:lvl w:ilvl="0">
       <w:start w:val="1"/>
@@ -3506,6 +3650,9 @@
       <w:lvlText w:val=""/>
       <w:lvlJc w:val="left"/>
       <w:pPr>
+        <w:tabs>
+          <w:tab w:val="num" w:pos="0"/>
+        </w:tabs>
         <w:ind w:left="0" w:hanging="0"/>
       </w:pPr>
     </w:lvl>
@@ -3516,6 +3663,9 @@
       <w:lvlText w:val=""/>
       <w:lvlJc w:val="left"/>
       <w:pPr>
+        <w:tabs>
+          <w:tab w:val="num" w:pos="0"/>
+        </w:tabs>
         <w:ind w:left="0" w:hanging="0"/>
       </w:pPr>
     </w:lvl>
@@ -3527,6 +3677,9 @@
       <w:lvlText w:val=""/>
       <w:lvlJc w:val="left"/>
       <w:pPr>
+        <w:tabs>
+          <w:tab w:val="num" w:pos="0"/>
+        </w:tabs>
         <w:ind w:left="0" w:hanging="0"/>
       </w:pPr>
     </w:lvl>
@@ -3537,6 +3690,9 @@
       <w:lvlText w:val=""/>
       <w:lvlJc w:val="left"/>
       <w:pPr>
+        <w:tabs>
+          <w:tab w:val="num" w:pos="0"/>
+        </w:tabs>
         <w:ind w:left="0" w:hanging="0"/>
       </w:pPr>
     </w:lvl>
@@ -3547,6 +3703,9 @@
       <w:lvlText w:val=""/>
       <w:lvlJc w:val="left"/>
       <w:pPr>
+        <w:tabs>
+          <w:tab w:val="num" w:pos="0"/>
+        </w:tabs>
         <w:ind w:left="0" w:hanging="0"/>
       </w:pPr>
     </w:lvl>
@@ -3557,6 +3716,9 @@
       <w:lvlText w:val=""/>
       <w:lvlJc w:val="left"/>
       <w:pPr>
+        <w:tabs>
+          <w:tab w:val="num" w:pos="0"/>
+        </w:tabs>
         <w:ind w:left="0" w:hanging="0"/>
       </w:pPr>
     </w:lvl>
@@ -3567,6 +3729,9 @@
       <w:lvlText w:val=""/>
       <w:lvlJc w:val="left"/>
       <w:pPr>
+        <w:tabs>
+          <w:tab w:val="num" w:pos="0"/>
+        </w:tabs>
         <w:ind w:left="0" w:hanging="0"/>
       </w:pPr>
     </w:lvl>
@@ -3577,6 +3742,9 @@
       <w:lvlText w:val=""/>
       <w:lvlJc w:val="left"/>
       <w:pPr>
+        <w:tabs>
+          <w:tab w:val="num" w:pos="0"/>
+        </w:tabs>
         <w:ind w:left="0" w:hanging="0"/>
       </w:pPr>
     </w:lvl>
@@ -3587,6 +3755,9 @@
       <w:lvlText w:val=""/>
       <w:lvlJc w:val="left"/>
       <w:pPr>
+        <w:tabs>
+          <w:tab w:val="num" w:pos="0"/>
+        </w:tabs>
         <w:ind w:left="0" w:hanging="0"/>
       </w:pPr>
     </w:lvl>
@@ -3599,6 +3770,9 @@
       <w:lvlText w:val=""/>
       <w:lvlJc w:val="left"/>
       <w:pPr>
+        <w:tabs>
+          <w:tab w:val="num" w:pos="0"/>
+        </w:tabs>
         <w:ind w:left="0" w:hanging="0"/>
       </w:pPr>
     </w:lvl>
@@ -3609,6 +3783,9 @@
       <w:lvlText w:val=""/>
       <w:lvlJc w:val="left"/>
       <w:pPr>
+        <w:tabs>
+          <w:tab w:val="num" w:pos="0"/>
+        </w:tabs>
         <w:ind w:left="0" w:hanging="0"/>
       </w:pPr>
     </w:lvl>
@@ -3619,6 +3796,9 @@
       <w:lvlText w:val=""/>
       <w:lvlJc w:val="left"/>
       <w:pPr>
+        <w:tabs>
+          <w:tab w:val="num" w:pos="0"/>
+        </w:tabs>
         <w:ind w:left="0" w:hanging="0"/>
       </w:pPr>
     </w:lvl>
@@ -3629,6 +3809,9 @@
       <w:lvlText w:val=""/>
       <w:lvlJc w:val="left"/>
       <w:pPr>
+        <w:tabs>
+          <w:tab w:val="num" w:pos="0"/>
+        </w:tabs>
         <w:ind w:left="0" w:hanging="0"/>
       </w:pPr>
     </w:lvl>
@@ -3639,6 +3822,9 @@
       <w:lvlText w:val=""/>
       <w:lvlJc w:val="left"/>
       <w:pPr>
+        <w:tabs>
+          <w:tab w:val="num" w:pos="0"/>
+        </w:tabs>
         <w:ind w:left="0" w:hanging="0"/>
       </w:pPr>
     </w:lvl>
@@ -3649,6 +3835,9 @@
       <w:lvlText w:val=""/>
       <w:lvlJc w:val="left"/>
       <w:pPr>
+        <w:tabs>
+          <w:tab w:val="num" w:pos="0"/>
+        </w:tabs>
         <w:ind w:left="0" w:hanging="0"/>
       </w:pPr>
     </w:lvl>
@@ -3659,6 +3848,9 @@
       <w:lvlText w:val=""/>
       <w:lvlJc w:val="left"/>
       <w:pPr>
+        <w:tabs>
+          <w:tab w:val="num" w:pos="0"/>
+        </w:tabs>
         <w:ind w:left="0" w:hanging="0"/>
       </w:pPr>
     </w:lvl>
@@ -3669,6 +3861,9 @@
       <w:lvlText w:val=""/>
       <w:lvlJc w:val="left"/>
       <w:pPr>
+        <w:tabs>
+          <w:tab w:val="num" w:pos="0"/>
+        </w:tabs>
         <w:ind w:left="0" w:hanging="0"/>
       </w:pPr>
     </w:lvl>
@@ -3679,6 +3874,9 @@
       <w:lvlText w:val=""/>
       <w:lvlJc w:val="left"/>
       <w:pPr>
+        <w:tabs>
+          <w:tab w:val="num" w:pos="0"/>
+        </w:tabs>
         <w:ind w:left="0" w:hanging="0"/>
       </w:pPr>
     </w:lvl>
@@ -3691,6 +3889,9 @@
       <w:lvlText w:val=""/>
       <w:lvlJc w:val="left"/>
       <w:pPr>
+        <w:tabs>
+          <w:tab w:val="num" w:pos="0"/>
+        </w:tabs>
         <w:ind w:left="0" w:hanging="0"/>
       </w:pPr>
     </w:lvl>
@@ -3701,6 +3902,9 @@
       <w:lvlText w:val=""/>
       <w:lvlJc w:val="left"/>
       <w:pPr>
+        <w:tabs>
+          <w:tab w:val="num" w:pos="0"/>
+        </w:tabs>
         <w:ind w:left="0" w:hanging="0"/>
       </w:pPr>
     </w:lvl>
@@ -3711,6 +3915,9 @@
       <w:lvlText w:val=""/>
       <w:lvlJc w:val="left"/>
       <w:pPr>
+        <w:tabs>
+          <w:tab w:val="num" w:pos="0"/>
+        </w:tabs>
         <w:ind w:left="0" w:hanging="0"/>
       </w:pPr>
     </w:lvl>
@@ -3721,6 +3928,9 @@
       <w:lvlText w:val=""/>
       <w:lvlJc w:val="left"/>
       <w:pPr>
+        <w:tabs>
+          <w:tab w:val="num" w:pos="0"/>
+        </w:tabs>
         <w:ind w:left="0" w:hanging="0"/>
       </w:pPr>
     </w:lvl>
@@ -3731,6 +3941,9 @@
       <w:lvlText w:val=""/>
       <w:lvlJc w:val="left"/>
       <w:pPr>
+        <w:tabs>
+          <w:tab w:val="num" w:pos="0"/>
+        </w:tabs>
         <w:ind w:left="0" w:hanging="0"/>
       </w:pPr>
     </w:lvl>
@@ -3741,6 +3954,9 @@
       <w:lvlText w:val=""/>
       <w:lvlJc w:val="left"/>
       <w:pPr>
+        <w:tabs>
+          <w:tab w:val="num" w:pos="0"/>
+        </w:tabs>
         <w:ind w:left="0" w:hanging="0"/>
       </w:pPr>
     </w:lvl>
@@ -3751,6 +3967,9 @@
       <w:lvlText w:val=""/>
       <w:lvlJc w:val="left"/>
       <w:pPr>
+        <w:tabs>
+          <w:tab w:val="num" w:pos="0"/>
+        </w:tabs>
         <w:ind w:left="0" w:hanging="0"/>
       </w:pPr>
     </w:lvl>
@@ -3761,6 +3980,9 @@
       <w:lvlText w:val=""/>
       <w:lvlJc w:val="left"/>
       <w:pPr>
+        <w:tabs>
+          <w:tab w:val="num" w:pos="0"/>
+        </w:tabs>
         <w:ind w:left="0" w:hanging="0"/>
       </w:pPr>
     </w:lvl>
@@ -3771,6 +3993,9 @@
       <w:lvlText w:val=""/>
       <w:lvlJc w:val="left"/>
       <w:pPr>
+        <w:tabs>
+          <w:tab w:val="num" w:pos="0"/>
+        </w:tabs>
         <w:ind w:left="0" w:hanging="0"/>
       </w:pPr>
     </w:lvl>
@@ -3783,6 +4008,9 @@
       <w:lvlText w:val=""/>
       <w:lvlJc w:val="left"/>
       <w:pPr>
+        <w:tabs>
+          <w:tab w:val="num" w:pos="0"/>
+        </w:tabs>
         <w:ind w:left="0" w:hanging="0"/>
       </w:pPr>
     </w:lvl>
@@ -3793,6 +4021,9 @@
       <w:lvlText w:val=""/>
       <w:lvlJc w:val="left"/>
       <w:pPr>
+        <w:tabs>
+          <w:tab w:val="num" w:pos="0"/>
+        </w:tabs>
         <w:ind w:left="0" w:hanging="0"/>
       </w:pPr>
     </w:lvl>
@@ -3803,6 +4034,9 @@
       <w:lvlText w:val=""/>
       <w:lvlJc w:val="left"/>
       <w:pPr>
+        <w:tabs>
+          <w:tab w:val="num" w:pos="0"/>
+        </w:tabs>
         <w:ind w:left="0" w:hanging="0"/>
       </w:pPr>
     </w:lvl>
@@ -3813,6 +4047,9 @@
       <w:lvlText w:val=""/>
       <w:lvlJc w:val="left"/>
       <w:pPr>
+        <w:tabs>
+          <w:tab w:val="num" w:pos="0"/>
+        </w:tabs>
         <w:ind w:left="0" w:hanging="0"/>
       </w:pPr>
     </w:lvl>
@@ -3823,6 +4060,9 @@
       <w:lvlText w:val=""/>
       <w:lvlJc w:val="left"/>
       <w:pPr>
+        <w:tabs>
+          <w:tab w:val="num" w:pos="0"/>
+        </w:tabs>
         <w:ind w:left="0" w:hanging="0"/>
       </w:pPr>
     </w:lvl>
@@ -3833,6 +4073,9 @@
       <w:lvlText w:val=""/>
       <w:lvlJc w:val="left"/>
       <w:pPr>
+        <w:tabs>
+          <w:tab w:val="num" w:pos="0"/>
+        </w:tabs>
         <w:ind w:left="0" w:hanging="0"/>
       </w:pPr>
     </w:lvl>
@@ -3843,6 +4086,9 @@
       <w:lvlText w:val=""/>
       <w:lvlJc w:val="left"/>
       <w:pPr>
+        <w:tabs>
+          <w:tab w:val="num" w:pos="0"/>
+        </w:tabs>
         <w:ind w:left="0" w:hanging="0"/>
       </w:pPr>
     </w:lvl>
@@ -3853,6 +4099,9 @@
       <w:lvlText w:val=""/>
       <w:lvlJc w:val="left"/>
       <w:pPr>
+        <w:tabs>
+          <w:tab w:val="num" w:pos="0"/>
+        </w:tabs>
         <w:ind w:left="0" w:hanging="0"/>
       </w:pPr>
     </w:lvl>
@@ -3863,6 +4112,9 @@
       <w:lvlText w:val=""/>
       <w:lvlJc w:val="left"/>
       <w:pPr>
+        <w:tabs>
+          <w:tab w:val="num" w:pos="0"/>
+        </w:tabs>
         <w:ind w:left="0" w:hanging="0"/>
       </w:pPr>
     </w:lvl>
@@ -3875,6 +4127,9 @@
       <w:lvlText w:val=""/>
       <w:lvlJc w:val="left"/>
       <w:pPr>
+        <w:tabs>
+          <w:tab w:val="num" w:pos="0"/>
+        </w:tabs>
         <w:ind w:left="0" w:hanging="0"/>
       </w:pPr>
     </w:lvl>
@@ -3885,6 +4140,9 @@
       <w:lvlText w:val=""/>
       <w:lvlJc w:val="left"/>
       <w:pPr>
+        <w:tabs>
+          <w:tab w:val="num" w:pos="0"/>
+        </w:tabs>
         <w:ind w:left="0" w:hanging="0"/>
       </w:pPr>
     </w:lvl>
@@ -3895,6 +4153,9 @@
       <w:lvlText w:val=""/>
       <w:lvlJc w:val="left"/>
       <w:pPr>
+        <w:tabs>
+          <w:tab w:val="num" w:pos="0"/>
+        </w:tabs>
         <w:ind w:left="0" w:hanging="0"/>
       </w:pPr>
     </w:lvl>
@@ -3905,6 +4166,9 @@
       <w:lvlText w:val=""/>
       <w:lvlJc w:val="left"/>
       <w:pPr>
+        <w:tabs>
+          <w:tab w:val="num" w:pos="0"/>
+        </w:tabs>
         <w:ind w:left="0" w:hanging="0"/>
       </w:pPr>
     </w:lvl>
@@ -3915,6 +4179,9 @@
       <w:lvlText w:val=""/>
       <w:lvlJc w:val="left"/>
       <w:pPr>
+        <w:tabs>
+          <w:tab w:val="num" w:pos="0"/>
+        </w:tabs>
         <w:ind w:left="0" w:hanging="0"/>
       </w:pPr>
     </w:lvl>
@@ -3925,6 +4192,9 @@
       <w:lvlText w:val=""/>
       <w:lvlJc w:val="left"/>
       <w:pPr>
+        <w:tabs>
+          <w:tab w:val="num" w:pos="0"/>
+        </w:tabs>
         <w:ind w:left="0" w:hanging="0"/>
       </w:pPr>
     </w:lvl>
@@ -3935,6 +4205,9 @@
       <w:lvlText w:val=""/>
       <w:lvlJc w:val="left"/>
       <w:pPr>
+        <w:tabs>
+          <w:tab w:val="num" w:pos="0"/>
+        </w:tabs>
         <w:ind w:left="0" w:hanging="0"/>
       </w:pPr>
     </w:lvl>
@@ -3945,6 +4218,9 @@
       <w:lvlText w:val=""/>
       <w:lvlJc w:val="left"/>
       <w:pPr>
+        <w:tabs>
+          <w:tab w:val="num" w:pos="0"/>
+        </w:tabs>
         <w:ind w:left="0" w:hanging="0"/>
       </w:pPr>
     </w:lvl>
@@ -3955,6 +4231,9 @@
       <w:lvlText w:val=""/>
       <w:lvlJc w:val="left"/>
       <w:pPr>
+        <w:tabs>
+          <w:tab w:val="num" w:pos="0"/>
+        </w:tabs>
         <w:ind w:left="0" w:hanging="0"/>
       </w:pPr>
     </w:lvl>
@@ -3967,6 +4246,9 @@
       <w:lvlText w:val=""/>
       <w:lvlJc w:val="left"/>
       <w:pPr>
+        <w:tabs>
+          <w:tab w:val="num" w:pos="0"/>
+        </w:tabs>
         <w:ind w:left="0" w:hanging="0"/>
       </w:pPr>
     </w:lvl>
@@ -3977,6 +4259,9 @@
       <w:lvlText w:val=""/>
       <w:lvlJc w:val="left"/>
       <w:pPr>
+        <w:tabs>
+          <w:tab w:val="num" w:pos="0"/>
+        </w:tabs>
         <w:ind w:left="0" w:hanging="0"/>
       </w:pPr>
     </w:lvl>
@@ -3987,6 +4272,9 @@
       <w:lvlText w:val=""/>
       <w:lvlJc w:val="left"/>
       <w:pPr>
+        <w:tabs>
+          <w:tab w:val="num" w:pos="0"/>
+        </w:tabs>
         <w:ind w:left="0" w:hanging="0"/>
       </w:pPr>
     </w:lvl>
@@ -3997,6 +4285,9 @@
       <w:lvlText w:val=""/>
       <w:lvlJc w:val="left"/>
       <w:pPr>
+        <w:tabs>
+          <w:tab w:val="num" w:pos="0"/>
+        </w:tabs>
         <w:ind w:left="0" w:hanging="0"/>
       </w:pPr>
     </w:lvl>
@@ -4007,6 +4298,9 @@
       <w:lvlText w:val=""/>
       <w:lvlJc w:val="left"/>
       <w:pPr>
+        <w:tabs>
+          <w:tab w:val="num" w:pos="0"/>
+        </w:tabs>
         <w:ind w:left="0" w:hanging="0"/>
       </w:pPr>
     </w:lvl>
@@ -4017,6 +4311,9 @@
       <w:lvlText w:val=""/>
       <w:lvlJc w:val="left"/>
       <w:pPr>
+        <w:tabs>
+          <w:tab w:val="num" w:pos="0"/>
+        </w:tabs>
         <w:ind w:left="0" w:hanging="0"/>
       </w:pPr>
     </w:lvl>
@@ -4027,6 +4324,9 @@
       <w:lvlText w:val=""/>
       <w:lvlJc w:val="left"/>
       <w:pPr>
+        <w:tabs>
+          <w:tab w:val="num" w:pos="0"/>
+        </w:tabs>
         <w:ind w:left="0" w:hanging="0"/>
       </w:pPr>
     </w:lvl>
@@ -4037,6 +4337,9 @@
       <w:lvlText w:val=""/>
       <w:lvlJc w:val="left"/>
       <w:pPr>
+        <w:tabs>
+          <w:tab w:val="num" w:pos="0"/>
+        </w:tabs>
         <w:ind w:left="0" w:hanging="0"/>
       </w:pPr>
     </w:lvl>
@@ -4047,6 +4350,9 @@
       <w:lvlText w:val=""/>
       <w:lvlJc w:val="left"/>
       <w:pPr>
+        <w:tabs>
+          <w:tab w:val="num" w:pos="0"/>
+        </w:tabs>
         <w:ind w:left="0" w:hanging="0"/>
       </w:pPr>
     </w:lvl>
@@ -4059,6 +4365,9 @@
       <w:lvlText w:val=""/>
       <w:lvlJc w:val="left"/>
       <w:pPr>
+        <w:tabs>
+          <w:tab w:val="num" w:pos="0"/>
+        </w:tabs>
         <w:ind w:left="0" w:hanging="0"/>
       </w:pPr>
     </w:lvl>
@@ -4069,6 +4378,9 @@
       <w:lvlText w:val=""/>
       <w:lvlJc w:val="left"/>
       <w:pPr>
+        <w:tabs>
+          <w:tab w:val="num" w:pos="0"/>
+        </w:tabs>
         <w:ind w:left="0" w:hanging="0"/>
       </w:pPr>
     </w:lvl>
@@ -4079,6 +4391,9 @@
       <w:lvlText w:val=""/>
       <w:lvlJc w:val="left"/>
       <w:pPr>
+        <w:tabs>
+          <w:tab w:val="num" w:pos="0"/>
+        </w:tabs>
         <w:ind w:left="0" w:hanging="0"/>
       </w:pPr>
     </w:lvl>
@@ -4089,6 +4404,9 @@
       <w:lvlText w:val=""/>
       <w:lvlJc w:val="left"/>
       <w:pPr>
+        <w:tabs>
+          <w:tab w:val="num" w:pos="0"/>
+        </w:tabs>
         <w:ind w:left="0" w:hanging="0"/>
       </w:pPr>
     </w:lvl>
@@ -4099,6 +4417,9 @@
       <w:lvlText w:val=""/>
       <w:lvlJc w:val="left"/>
       <w:pPr>
+        <w:tabs>
+          <w:tab w:val="num" w:pos="0"/>
+        </w:tabs>
         <w:ind w:left="0" w:hanging="0"/>
       </w:pPr>
     </w:lvl>
@@ -4109,6 +4430,9 @@
       <w:lvlText w:val=""/>
       <w:lvlJc w:val="left"/>
       <w:pPr>
+        <w:tabs>
+          <w:tab w:val="num" w:pos="0"/>
+        </w:tabs>
         <w:ind w:left="0" w:hanging="0"/>
       </w:pPr>
     </w:lvl>
@@ -4119,6 +4443,9 @@
       <w:lvlText w:val=""/>
       <w:lvlJc w:val="left"/>
       <w:pPr>
+        <w:tabs>
+          <w:tab w:val="num" w:pos="0"/>
+        </w:tabs>
         <w:ind w:left="0" w:hanging="0"/>
       </w:pPr>
     </w:lvl>
@@ -4129,6 +4456,9 @@
       <w:lvlText w:val=""/>
       <w:lvlJc w:val="left"/>
       <w:pPr>
+        <w:tabs>
+          <w:tab w:val="num" w:pos="0"/>
+        </w:tabs>
         <w:ind w:left="0" w:hanging="0"/>
       </w:pPr>
     </w:lvl>
@@ -4139,6 +4469,9 @@
       <w:lvlText w:val=""/>
       <w:lvlJc w:val="left"/>
       <w:pPr>
+        <w:tabs>
+          <w:tab w:val="num" w:pos="0"/>
+        </w:tabs>
         <w:ind w:left="0" w:hanging="0"/>
       </w:pPr>
     </w:lvl>
@@ -4151,6 +4484,9 @@
       <w:lvlText w:val=""/>
       <w:lvlJc w:val="left"/>
       <w:pPr>
+        <w:tabs>
+          <w:tab w:val="num" w:pos="0"/>
+        </w:tabs>
         <w:ind w:left="0" w:hanging="0"/>
       </w:pPr>
     </w:lvl>
@@ -4161,6 +4497,9 @@
       <w:lvlText w:val=""/>
       <w:lvlJc w:val="left"/>
       <w:pPr>
+        <w:tabs>
+          <w:tab w:val="num" w:pos="0"/>
+        </w:tabs>
         <w:ind w:left="0" w:hanging="0"/>
       </w:pPr>
     </w:lvl>
@@ -4171,6 +4510,9 @@
       <w:lvlText w:val=""/>
       <w:lvlJc w:val="left"/>
       <w:pPr>
+        <w:tabs>
+          <w:tab w:val="num" w:pos="0"/>
+        </w:tabs>
         <w:ind w:left="0" w:hanging="0"/>
       </w:pPr>
     </w:lvl>
@@ -4181,6 +4523,9 @@
       <w:lvlText w:val=""/>
       <w:lvlJc w:val="left"/>
       <w:pPr>
+        <w:tabs>
+          <w:tab w:val="num" w:pos="0"/>
+        </w:tabs>
         <w:ind w:left="0" w:hanging="0"/>
       </w:pPr>
     </w:lvl>
@@ -4191,6 +4536,9 @@
       <w:lvlText w:val=""/>
       <w:lvlJc w:val="left"/>
       <w:pPr>
+        <w:tabs>
+          <w:tab w:val="num" w:pos="0"/>
+        </w:tabs>
         <w:ind w:left="0" w:hanging="0"/>
       </w:pPr>
     </w:lvl>
@@ -4201,6 +4549,9 @@
       <w:lvlText w:val=""/>
       <w:lvlJc w:val="left"/>
       <w:pPr>
+        <w:tabs>
+          <w:tab w:val="num" w:pos="0"/>
+        </w:tabs>
         <w:ind w:left="0" w:hanging="0"/>
       </w:pPr>
     </w:lvl>
@@ -4211,6 +4562,9 @@
       <w:lvlText w:val=""/>
       <w:lvlJc w:val="left"/>
       <w:pPr>
+        <w:tabs>
+          <w:tab w:val="num" w:pos="0"/>
+        </w:tabs>
         <w:ind w:left="0" w:hanging="0"/>
       </w:pPr>
     </w:lvl>
@@ -4221,6 +4575,9 @@
       <w:lvlText w:val=""/>
       <w:lvlJc w:val="left"/>
       <w:pPr>
+        <w:tabs>
+          <w:tab w:val="num" w:pos="0"/>
+        </w:tabs>
         <w:ind w:left="0" w:hanging="0"/>
       </w:pPr>
     </w:lvl>
@@ -4231,6 +4588,9 @@
       <w:lvlText w:val=""/>
       <w:lvlJc w:val="left"/>
       <w:pPr>
+        <w:tabs>
+          <w:tab w:val="num" w:pos="0"/>
+        </w:tabs>
         <w:ind w:left="0" w:hanging="0"/>
       </w:pPr>
     </w:lvl>
@@ -4243,6 +4603,9 @@
       <w:lvlText w:val=""/>
       <w:lvlJc w:val="left"/>
       <w:pPr>
+        <w:tabs>
+          <w:tab w:val="num" w:pos="0"/>
+        </w:tabs>
         <w:ind w:left="0" w:hanging="0"/>
       </w:pPr>
     </w:lvl>
@@ -4253,6 +4616,9 @@
       <w:lvlText w:val=""/>
       <w:lvlJc w:val="left"/>
       <w:pPr>
+        <w:tabs>
+          <w:tab w:val="num" w:pos="0"/>
+        </w:tabs>
         <w:ind w:left="0" w:hanging="0"/>
       </w:pPr>
     </w:lvl>
@@ -4263,6 +4629,9 @@
       <w:lvlText w:val=""/>
       <w:lvlJc w:val="left"/>
       <w:pPr>
+        <w:tabs>
+          <w:tab w:val="num" w:pos="0"/>
+        </w:tabs>
         <w:ind w:left="0" w:hanging="0"/>
       </w:pPr>
     </w:lvl>
@@ -4273,6 +4642,9 @@
       <w:lvlText w:val=""/>
       <w:lvlJc w:val="left"/>
       <w:pPr>
+        <w:tabs>
+          <w:tab w:val="num" w:pos="0"/>
+        </w:tabs>
         <w:ind w:left="0" w:hanging="0"/>
       </w:pPr>
     </w:lvl>
@@ -4283,6 +4655,9 @@
       <w:lvlText w:val=""/>
       <w:lvlJc w:val="left"/>
       <w:pPr>
+        <w:tabs>
+          <w:tab w:val="num" w:pos="0"/>
+        </w:tabs>
         <w:ind w:left="0" w:hanging="0"/>
       </w:pPr>
     </w:lvl>
@@ -4293,6 +4668,9 @@
       <w:lvlText w:val=""/>
       <w:lvlJc w:val="left"/>
       <w:pPr>
+        <w:tabs>
+          <w:tab w:val="num" w:pos="0"/>
+        </w:tabs>
         <w:ind w:left="0" w:hanging="0"/>
       </w:pPr>
     </w:lvl>
@@ -4303,6 +4681,9 @@
       <w:lvlText w:val=""/>
       <w:lvlJc w:val="left"/>
       <w:pPr>
+        <w:tabs>
+          <w:tab w:val="num" w:pos="0"/>
+        </w:tabs>
         <w:ind w:left="0" w:hanging="0"/>
       </w:pPr>
     </w:lvl>
@@ -4313,6 +4694,9 @@
       <w:lvlText w:val=""/>
       <w:lvlJc w:val="left"/>
       <w:pPr>
+        <w:tabs>
+          <w:tab w:val="num" w:pos="0"/>
+        </w:tabs>
         <w:ind w:left="0" w:hanging="0"/>
       </w:pPr>
     </w:lvl>
@@ -4323,6 +4707,9 @@
       <w:lvlText w:val=""/>
       <w:lvlJc w:val="left"/>
       <w:pPr>
+        <w:tabs>
+          <w:tab w:val="num" w:pos="0"/>
+        </w:tabs>
         <w:ind w:left="0" w:hanging="0"/>
       </w:pPr>
     </w:lvl>
@@ -4330,110 +4717,119 @@
   <w:abstractNum w:abstractNumId="10">
     <w:lvl w:ilvl="0">
       <w:start w:val="1"/>
-      <w:numFmt w:val="decimal"/>
-      <w:lvlText w:val="%1."/>
-      <w:lvlJc w:val="left"/>
-      <w:pPr>
-        <w:tabs>
-          <w:tab w:val="num" w:pos="707"/>
-        </w:tabs>
-        <w:ind w:left="707" w:hanging="283"/>
+      <w:numFmt w:val="none"/>
+      <w:suff w:val="nothing"/>
+      <w:lvlText w:val=""/>
+      <w:lvlJc w:val="left"/>
+      <w:pPr>
+        <w:tabs>
+          <w:tab w:val="num" w:pos="0"/>
+        </w:tabs>
+        <w:ind w:left="0" w:hanging="0"/>
       </w:pPr>
     </w:lvl>
     <w:lvl w:ilvl="1">
       <w:start w:val="1"/>
-      <w:numFmt w:val="decimal"/>
-      <w:lvlText w:val="%2."/>
-      <w:lvlJc w:val="left"/>
-      <w:pPr>
-        <w:tabs>
-          <w:tab w:val="num" w:pos="1414"/>
-        </w:tabs>
-        <w:ind w:left="1414" w:hanging="283"/>
+      <w:numFmt w:val="none"/>
+      <w:suff w:val="nothing"/>
+      <w:lvlText w:val=""/>
+      <w:lvlJc w:val="left"/>
+      <w:pPr>
+        <w:tabs>
+          <w:tab w:val="num" w:pos="0"/>
+        </w:tabs>
+        <w:ind w:left="0" w:hanging="0"/>
       </w:pPr>
     </w:lvl>
     <w:lvl w:ilvl="2">
       <w:start w:val="1"/>
-      <w:numFmt w:val="decimal"/>
-      <w:lvlText w:val="%3."/>
-      <w:lvlJc w:val="left"/>
-      <w:pPr>
-        <w:tabs>
-          <w:tab w:val="num" w:pos="2121"/>
-        </w:tabs>
-        <w:ind w:left="2121" w:hanging="283"/>
+      <w:numFmt w:val="none"/>
+      <w:suff w:val="nothing"/>
+      <w:lvlText w:val=""/>
+      <w:lvlJc w:val="left"/>
+      <w:pPr>
+        <w:tabs>
+          <w:tab w:val="num" w:pos="0"/>
+        </w:tabs>
+        <w:ind w:left="0" w:hanging="0"/>
       </w:pPr>
     </w:lvl>
     <w:lvl w:ilvl="3">
       <w:start w:val="1"/>
-      <w:numFmt w:val="decimal"/>
-      <w:lvlText w:val="%4."/>
-      <w:lvlJc w:val="left"/>
-      <w:pPr>
-        <w:tabs>
-          <w:tab w:val="num" w:pos="2828"/>
-        </w:tabs>
-        <w:ind w:left="2828" w:hanging="283"/>
+      <w:numFmt w:val="none"/>
+      <w:suff w:val="nothing"/>
+      <w:lvlText w:val=""/>
+      <w:lvlJc w:val="left"/>
+      <w:pPr>
+        <w:tabs>
+          <w:tab w:val="num" w:pos="0"/>
+        </w:tabs>
+        <w:ind w:left="0" w:hanging="0"/>
       </w:pPr>
     </w:lvl>
     <w:lvl w:ilvl="4">
       <w:start w:val="1"/>
-      <w:numFmt w:val="decimal"/>
-      <w:lvlText w:val="%5."/>
-      <w:lvlJc w:val="left"/>
-      <w:pPr>
-        <w:tabs>
-          <w:tab w:val="num" w:pos="3535"/>
-        </w:tabs>
-        <w:ind w:left="3535" w:hanging="283"/>
+      <w:numFmt w:val="none"/>
+      <w:suff w:val="nothing"/>
+      <w:lvlText w:val=""/>
+      <w:lvlJc w:val="left"/>
+      <w:pPr>
+        <w:tabs>
+          <w:tab w:val="num" w:pos="0"/>
+        </w:tabs>
+        <w:ind w:left="0" w:hanging="0"/>
       </w:pPr>
     </w:lvl>
     <w:lvl w:ilvl="5">
       <w:start w:val="1"/>
-      <w:numFmt w:val="decimal"/>
-      <w:lvlText w:val="%6."/>
-      <w:lvlJc w:val="left"/>
-      <w:pPr>
-        <w:tabs>
-          <w:tab w:val="num" w:pos="4242"/>
-        </w:tabs>
-        <w:ind w:left="4242" w:hanging="283"/>
+      <w:numFmt w:val="none"/>
+      <w:suff w:val="nothing"/>
+      <w:lvlText w:val=""/>
+      <w:lvlJc w:val="left"/>
+      <w:pPr>
+        <w:tabs>
+          <w:tab w:val="num" w:pos="0"/>
+        </w:tabs>
+        <w:ind w:left="0" w:hanging="0"/>
       </w:pPr>
     </w:lvl>
     <w:lvl w:ilvl="6">
       <w:start w:val="1"/>
-      <w:numFmt w:val="decimal"/>
-      <w:lvlText w:val="%7."/>
-      <w:lvlJc w:val="left"/>
-      <w:pPr>
-        <w:tabs>
-          <w:tab w:val="num" w:pos="4949"/>
-        </w:tabs>
-        <w:ind w:left="4949" w:hanging="283"/>
+      <w:numFmt w:val="none"/>
+      <w:suff w:val="nothing"/>
+      <w:lvlText w:val=""/>
+      <w:lvlJc w:val="left"/>
+      <w:pPr>
+        <w:tabs>
+          <w:tab w:val="num" w:pos="0"/>
+        </w:tabs>
+        <w:ind w:left="0" w:hanging="0"/>
       </w:pPr>
     </w:lvl>
     <w:lvl w:ilvl="7">
       <w:start w:val="1"/>
-      <w:numFmt w:val="decimal"/>
-      <w:lvlText w:val="%8."/>
-      <w:lvlJc w:val="left"/>
-      <w:pPr>
-        <w:tabs>
-          <w:tab w:val="num" w:pos="5656"/>
-        </w:tabs>
-        <w:ind w:left="5656" w:hanging="283"/>
+      <w:numFmt w:val="none"/>
+      <w:suff w:val="nothing"/>
+      <w:lvlText w:val=""/>
+      <w:lvlJc w:val="left"/>
+      <w:pPr>
+        <w:tabs>
+          <w:tab w:val="num" w:pos="0"/>
+        </w:tabs>
+        <w:ind w:left="0" w:hanging="0"/>
       </w:pPr>
     </w:lvl>
     <w:lvl w:ilvl="8">
       <w:start w:val="1"/>
-      <w:numFmt w:val="decimal"/>
-      <w:lvlText w:val="%9."/>
-      <w:lvlJc w:val="left"/>
-      <w:pPr>
-        <w:tabs>
-          <w:tab w:val="num" w:pos="6363"/>
-        </w:tabs>
-        <w:ind w:left="6363" w:hanging="283"/>
+      <w:numFmt w:val="none"/>
+      <w:suff w:val="nothing"/>
+      <w:lvlText w:val=""/>
+      <w:lvlJc w:val="left"/>
+      <w:pPr>
+        <w:tabs>
+          <w:tab w:val="num" w:pos="0"/>
+        </w:tabs>
+        <w:ind w:left="0" w:hanging="0"/>
       </w:pPr>
     </w:lvl>
   </w:abstractNum>
@@ -4875,6 +5271,235 @@
         </w:tabs>
         <w:ind w:left="6363" w:hanging="283"/>
       </w:pPr>
+    </w:lvl>
+  </w:abstractNum>
+  <w:abstractNum w:abstractNumId="15">
+    <w:lvl w:ilvl="0">
+      <w:start w:val="1"/>
+      <w:numFmt w:val="decimal"/>
+      <w:lvlText w:val="%1."/>
+      <w:lvlJc w:val="left"/>
+      <w:pPr>
+        <w:tabs>
+          <w:tab w:val="num" w:pos="707"/>
+        </w:tabs>
+        <w:ind w:left="707" w:hanging="283"/>
+      </w:pPr>
+    </w:lvl>
+    <w:lvl w:ilvl="1">
+      <w:start w:val="1"/>
+      <w:numFmt w:val="decimal"/>
+      <w:lvlText w:val="%2."/>
+      <w:lvlJc w:val="left"/>
+      <w:pPr>
+        <w:tabs>
+          <w:tab w:val="num" w:pos="1414"/>
+        </w:tabs>
+        <w:ind w:left="1414" w:hanging="283"/>
+      </w:pPr>
+    </w:lvl>
+    <w:lvl w:ilvl="2">
+      <w:start w:val="1"/>
+      <w:numFmt w:val="decimal"/>
+      <w:lvlText w:val="%3."/>
+      <w:lvlJc w:val="left"/>
+      <w:pPr>
+        <w:tabs>
+          <w:tab w:val="num" w:pos="2121"/>
+        </w:tabs>
+        <w:ind w:left="2121" w:hanging="283"/>
+      </w:pPr>
+    </w:lvl>
+    <w:lvl w:ilvl="3">
+      <w:start w:val="1"/>
+      <w:numFmt w:val="decimal"/>
+      <w:lvlText w:val="%4."/>
+      <w:lvlJc w:val="left"/>
+      <w:pPr>
+        <w:tabs>
+          <w:tab w:val="num" w:pos="2828"/>
+        </w:tabs>
+        <w:ind w:left="2828" w:hanging="283"/>
+      </w:pPr>
+    </w:lvl>
+    <w:lvl w:ilvl="4">
+      <w:start w:val="1"/>
+      <w:numFmt w:val="decimal"/>
+      <w:lvlText w:val="%5."/>
+      <w:lvlJc w:val="left"/>
+      <w:pPr>
+        <w:tabs>
+          <w:tab w:val="num" w:pos="3535"/>
+        </w:tabs>
+        <w:ind w:left="3535" w:hanging="283"/>
+      </w:pPr>
+    </w:lvl>
+    <w:lvl w:ilvl="5">
+      <w:start w:val="1"/>
+      <w:numFmt w:val="decimal"/>
+      <w:lvlText w:val="%6."/>
+      <w:lvlJc w:val="left"/>
+      <w:pPr>
+        <w:tabs>
+          <w:tab w:val="num" w:pos="4242"/>
+        </w:tabs>
+        <w:ind w:left="4242" w:hanging="283"/>
+      </w:pPr>
+    </w:lvl>
+    <w:lvl w:ilvl="6">
+      <w:start w:val="1"/>
+      <w:numFmt w:val="decimal"/>
+      <w:lvlText w:val="%7."/>
+      <w:lvlJc w:val="left"/>
+      <w:pPr>
+        <w:tabs>
+          <w:tab w:val="num" w:pos="4949"/>
+        </w:tabs>
+        <w:ind w:left="4949" w:hanging="283"/>
+      </w:pPr>
+    </w:lvl>
+    <w:lvl w:ilvl="7">
+      <w:start w:val="1"/>
+      <w:numFmt w:val="decimal"/>
+      <w:lvlText w:val="%8."/>
+      <w:lvlJc w:val="left"/>
+      <w:pPr>
+        <w:tabs>
+          <w:tab w:val="num" w:pos="5656"/>
+        </w:tabs>
+        <w:ind w:left="5656" w:hanging="283"/>
+      </w:pPr>
+    </w:lvl>
+    <w:lvl w:ilvl="8">
+      <w:start w:val="1"/>
+      <w:numFmt w:val="decimal"/>
+      <w:lvlText w:val="%9."/>
+      <w:lvlJc w:val="left"/>
+      <w:pPr>
+        <w:tabs>
+          <w:tab w:val="num" w:pos="6363"/>
+        </w:tabs>
+        <w:ind w:left="6363" w:hanging="283"/>
+      </w:pPr>
+    </w:lvl>
+  </w:abstractNum>
+  <w:abstractNum w:abstractNumId="16">
+    <w:lvl w:ilvl="0">
+      <w:start w:val="1"/>
+      <w:numFmt w:val="decimal"/>
+      <w:lvlText w:val="%1."/>
+      <w:lvlJc w:val="left"/>
+      <w:pPr>
+        <w:tabs>
+          <w:tab w:val="num" w:pos="707"/>
+        </w:tabs>
+        <w:ind w:left="707" w:hanging="283"/>
+      </w:pPr>
+      <w:rPr/>
+    </w:lvl>
+    <w:lvl w:ilvl="1">
+      <w:start w:val="1"/>
+      <w:numFmt w:val="decimal"/>
+      <w:lvlText w:val="%2."/>
+      <w:lvlJc w:val="left"/>
+      <w:pPr>
+        <w:tabs>
+          <w:tab w:val="num" w:pos="1414"/>
+        </w:tabs>
+        <w:ind w:left="1414" w:hanging="283"/>
+      </w:pPr>
+      <w:rPr/>
+    </w:lvl>
+    <w:lvl w:ilvl="2">
+      <w:start w:val="1"/>
+      <w:numFmt w:val="decimal"/>
+      <w:lvlText w:val="%3."/>
+      <w:lvlJc w:val="left"/>
+      <w:pPr>
+        <w:tabs>
+          <w:tab w:val="num" w:pos="2121"/>
+        </w:tabs>
+        <w:ind w:left="2121" w:hanging="283"/>
+      </w:pPr>
+      <w:rPr/>
+    </w:lvl>
+    <w:lvl w:ilvl="3">
+      <w:start w:val="1"/>
+      <w:numFmt w:val="decimal"/>
+      <w:lvlText w:val="%4."/>
+      <w:lvlJc w:val="left"/>
+      <w:pPr>
+        <w:tabs>
+          <w:tab w:val="num" w:pos="2828"/>
+        </w:tabs>
+        <w:ind w:left="2828" w:hanging="283"/>
+      </w:pPr>
+      <w:rPr/>
+    </w:lvl>
+    <w:lvl w:ilvl="4">
+      <w:start w:val="1"/>
+      <w:numFmt w:val="decimal"/>
+      <w:lvlText w:val="%5."/>
+      <w:lvlJc w:val="left"/>
+      <w:pPr>
+        <w:tabs>
+          <w:tab w:val="num" w:pos="3535"/>
+        </w:tabs>
+        <w:ind w:left="3535" w:hanging="283"/>
+      </w:pPr>
+      <w:rPr/>
+    </w:lvl>
+    <w:lvl w:ilvl="5">
+      <w:start w:val="1"/>
+      <w:numFmt w:val="decimal"/>
+      <w:lvlText w:val="%6."/>
+      <w:lvlJc w:val="left"/>
+      <w:pPr>
+        <w:tabs>
+          <w:tab w:val="num" w:pos="4242"/>
+        </w:tabs>
+        <w:ind w:left="4242" w:hanging="283"/>
+      </w:pPr>
+      <w:rPr/>
+    </w:lvl>
+    <w:lvl w:ilvl="6">
+      <w:start w:val="1"/>
+      <w:numFmt w:val="decimal"/>
+      <w:lvlText w:val="%7."/>
+      <w:lvlJc w:val="left"/>
+      <w:pPr>
+        <w:tabs>
+          <w:tab w:val="num" w:pos="4949"/>
+        </w:tabs>
+        <w:ind w:left="4949" w:hanging="283"/>
+      </w:pPr>
+      <w:rPr/>
+    </w:lvl>
+    <w:lvl w:ilvl="7">
+      <w:start w:val="1"/>
+      <w:numFmt w:val="decimal"/>
+      <w:lvlText w:val="%8."/>
+      <w:lvlJc w:val="left"/>
+      <w:pPr>
+        <w:tabs>
+          <w:tab w:val="num" w:pos="5656"/>
+        </w:tabs>
+        <w:ind w:left="5656" w:hanging="283"/>
+      </w:pPr>
+      <w:rPr/>
+    </w:lvl>
+    <w:lvl w:ilvl="8">
+      <w:start w:val="1"/>
+      <w:numFmt w:val="decimal"/>
+      <w:lvlText w:val="%9."/>
+      <w:lvlJc w:val="left"/>
+      <w:pPr>
+        <w:tabs>
+          <w:tab w:val="num" w:pos="6363"/>
+        </w:tabs>
+        <w:ind w:left="6363" w:hanging="283"/>
+      </w:pPr>
+      <w:rPr/>
     </w:lvl>
   </w:abstractNum>
   <w:num w:numId="1">
@@ -4919,6 +5544,12 @@
   <w:num w:numId="14">
     <w:abstractNumId w:val="14"/>
   </w:num>
+  <w:num w:numId="15">
+    <w:abstractNumId w:val="15"/>
+  </w:num>
+  <w:num w:numId="16">
+    <w:abstractNumId w:val="16"/>
+  </w:num>
 </w:numbering>
 </file>
 
@@ -4929,13 +5560,14 @@
       <w:rPr>
         <w:rFonts w:ascii="Liberation Serif" w:hAnsi="Liberation Serif" w:eastAsia="NSimSun" w:cs="Arial"/>
         <w:kern w:val="2"/>
-        <w:sz w:val="20"/>
         <w:szCs w:val="24"/>
         <w:lang w:val="en-IN" w:eastAsia="zh-CN" w:bidi="hi-IN"/>
       </w:rPr>
     </w:rPrDefault>
     <w:pPrDefault>
-      <w:pPr/>
+      <w:pPr>
+        <w:suppressAutoHyphens w:val="true"/>
+      </w:pPr>
     </w:pPrDefault>
   </w:docDefaults>
   <w:style w:type="paragraph" w:styleId="Normal">
@@ -4943,6 +5575,7 @@
     <w:qFormat/>
     <w:pPr>
       <w:widowControl/>
+      <w:suppressAutoHyphens w:val="true"/>
       <w:bidi w:val="0"/>
       <w:spacing w:before="0" w:after="0"/>
       <w:jc w:val="left"/>
@@ -5003,7 +5636,7 @@
     <w:rPr/>
   </w:style>
   <w:style w:type="character" w:styleId="InternetLink">
-    <w:name w:val="Internet Link"/>
+    <w:name w:val="Hyperlink"/>
     <w:rPr>
       <w:color w:val="000080"/>
       <w:u w:val="single"/>

</xml_diff>